<commit_message>
add a table and image
</commit_message>
<xml_diff>
--- a/analysis/paper/paper-doc.docx
+++ b/analysis/paper/paper-doc.docx
@@ -1513,7 +1513,7 @@
       </w:r>
     </w:p>
     <w:bookmarkEnd w:id="21"/>
-    <w:bookmarkStart w:id="44" w:name="X9e4306f0d28b10121389d8b79ac0621e2d5c8b6"/>
+    <w:bookmarkStart w:id="22" w:name="X9e4306f0d28b10121389d8b79ac0621e2d5c8b6"/>
     <w:p>
       <w:pPr>
         <w:pStyle w:val="Heading1"/>
@@ -1683,17 +1683,809 @@
         <w:t xml:space="preserve">argues that the transition to the Korean Late Paleolithic might be more complicated than those models of migration or in situ development. He partly agrees with the in situ model that simple flake tools had continuously been used in Korea as the result of ancestor-descendent relationships, under conditions of low effective population size. With regard to the blade industry, he claims that low degrees of uniformity and small quantities of blade-associated toolkits indicate an origin outside of Korea, perhaps resulting from trade or migration. We explore these three options, in situ, migration, and a mixture of the two, by measuring transmission biases in assemblages of stemmed points.</w:t>
       </w:r>
     </w:p>
-    <w:bookmarkStart w:id="43" w:name="Xdcc82901d00553a0e25c02278d364ff129fcfbd"/>
-    <w:p>
-      <w:pPr>
-        <w:pStyle w:val="Heading2"/>
+    <w:bookmarkEnd w:id="22"/>
+    <w:bookmarkStart w:id="23" w:name="Xdcc82901d00553a0e25c02278d364ff129fcfbd"/>
+    <w:p>
+      <w:pPr>
+        <w:pStyle w:val="Heading1"/>
       </w:pPr>
       <w:r>
         <w:t xml:space="preserve">Cultural transmission and transmission biases</w:t>
       </w:r>
     </w:p>
-    <w:bookmarkStart w:id="42" w:name="refs"/>
-    <w:bookmarkStart w:id="22" w:name="ref-bae2012nature"/>
+    <w:p>
+      <w:pPr>
+        <w:pStyle w:val="FirstParagraph"/>
+      </w:pPr>
+      <w:r>
+        <w:t xml:space="preserve">Darwinian evolutionary theory has helped archaeologists to understand technological innovation and related human behaviors, for example using human behavioral ecology, phylogenetics, cultural transmission theory, and niche construction theory</w:t>
+      </w:r>
+      <w:r>
+        <w:t xml:space="preserve"> </w:t>
+      </w:r>
+      <w:r>
+        <w:t xml:space="preserve">(Dunnell 1980; Richerson and Boyd 1992; Lipo et al. 1997; Bettinger and Eerkens 1997; Bettinger and Eerkens 1999; Eerkens and Bettinger 2008; Mesoudi and O’Brien 2008)</w:t>
+      </w:r>
+      <w:r>
+        <w:t xml:space="preserve">. Cultural evolutionary approaches can explain cultural changes using mechanisms of inheritance, variation-generating processes, and selection. The mechanisms are similar to biological evolution, but unique to cultural systems. We focus here on how different social contexts result in different modes of social transmission of tool-making skills. Social transmission can occur through various learning processes, such as stimulus enhancement, emulation, imitation, and teaching</w:t>
+      </w:r>
+      <w:r>
+        <w:t xml:space="preserve"> </w:t>
+      </w:r>
+      <w:r>
+        <w:t xml:space="preserve">(O’brien and Lyman 2000; Schillinger, Mesoudi, and Lycett 2014)</w:t>
+      </w:r>
+      <w:r>
+        <w:t xml:space="preserve">.</w:t>
+      </w:r>
+    </w:p>
+    <w:p>
+      <w:pPr>
+        <w:pStyle w:val="BodyText"/>
+      </w:pPr>
+      <w:r>
+        <w:t xml:space="preserve">Cultural transmission theory holds that information about how to behave is acquired through interaction with other individuals and the environment</w:t>
+      </w:r>
+      <w:r>
+        <w:t xml:space="preserve"> </w:t>
+      </w:r>
+      <w:r>
+        <w:t xml:space="preserve">(Boyd and Richerson 1988; Richerson and Boyd 1992)</w:t>
+      </w:r>
+      <w:r>
+        <w:t xml:space="preserve">. Individuals learn by themselves (e.g. trial and error), or from each other by sharing information. Information can be modified (also known as</w:t>
+      </w:r>
+      <w:r>
+        <w:t xml:space="preserve"> </w:t>
+      </w:r>
+      <w:r>
+        <w:t xml:space="preserve">‘</w:t>
+      </w:r>
+      <w:r>
+        <w:t xml:space="preserve">biased</w:t>
+      </w:r>
+      <w:r>
+        <w:t xml:space="preserve">’</w:t>
+      </w:r>
+      <w:r>
+        <w:t xml:space="preserve">) depending on an individual’s transmission context and cultural repertoire through recombination, loss, or partial alteration</w:t>
+      </w:r>
+      <w:r>
+        <w:t xml:space="preserve"> </w:t>
+      </w:r>
+      <w:r>
+        <w:t xml:space="preserve">(Eerkens and Lipo 2005; O’Brien and Bentley 2017)</w:t>
+      </w:r>
+      <w:r>
+        <w:t xml:space="preserve">. Transmission biases can be important loci of changes in material culture, and can be influenced by social contexts of cultural transmission</w:t>
+      </w:r>
+      <w:r>
+        <w:t xml:space="preserve"> </w:t>
+      </w:r>
+      <w:r>
+        <w:t xml:space="preserve">(Heyes 1994; Eerkens and Lipo 2007; Lycett 2015; Creanza, Kolodny, and Feldman 2017; Kendal et al. 2018)</w:t>
+      </w:r>
+      <w:r>
+        <w:t xml:space="preserve">. These biases include guided variation (where individuals learn new behaviors and then modify them through trial and error), content-based bias (where some aspect of the transmitted instructions, such as cultural preferences, makes them more likely to be adopted), frequency-based bias (where an individual is biased to choose particular instructions based on their perceived frequency in the population, such as extremely popular or rare instructions), and indirect bias (where a variant is transmitted because of its association with other attributes, such as the prestige or skill of other individuals)</w:t>
+      </w:r>
+      <w:r>
+        <w:t xml:space="preserve"> </w:t>
+      </w:r>
+      <w:r>
+        <w:t xml:space="preserve">(Boyd and Richerson 1988; Richerson and Boyd 1992; O’Brien and Bentley 2017)</w:t>
+      </w:r>
+      <w:r>
+        <w:t xml:space="preserve">.</w:t>
+      </w:r>
+    </w:p>
+    <w:p>
+      <w:pPr>
+        <w:pStyle w:val="BodyText"/>
+      </w:pPr>
+      <w:r>
+        <w:t xml:space="preserve">Bettinger and Eerkens</w:t>
+      </w:r>
+      <w:r>
+        <w:t xml:space="preserve"> </w:t>
+      </w:r>
+      <w:r>
+        <w:t xml:space="preserve">(1997; 1999; 2008)</w:t>
+      </w:r>
+      <w:r>
+        <w:t xml:space="preserve"> </w:t>
+      </w:r>
+      <w:r>
+        <w:t xml:space="preserve">have shown how these biases can be identified in stone artifact assemblages. Their research focused on metric variables of stone points during the introduction of bow and arrow technology in the Great Basin around AD 300-600. They equated guided transmission with high metric variation and low correlation between metric attributes. Conversely, they inferred indirect bias from less variation and more correlated variables. They found that artifacts in the new bow and arrow technology in eastern California have low correlations of basal width and mass, which they interpreted as a result of guided transmission dominating the introduction and spread of these tools. From these results, they inferred a social context in eastern California of distant and unfamiliar neighbors, with limited contact between groups to acquire technology directly, with new technologies developed largely by trial and error. On the other hand, in central Nevada metric variables are highly correlated, indicating that the bow and arrow was introduced and spread by indirect bias.</w:t>
+      </w:r>
+    </w:p>
+    <w:p>
+      <w:pPr>
+        <w:pStyle w:val="BodyText"/>
+      </w:pPr>
+      <w:r>
+        <w:t xml:space="preserve">Garvey</w:t>
+      </w:r>
+      <w:r>
+        <w:t xml:space="preserve"> </w:t>
+      </w:r>
+      <w:r>
+        <w:t xml:space="preserve">(2018)</w:t>
+      </w:r>
+      <w:r>
+        <w:t xml:space="preserve"> </w:t>
+      </w:r>
+      <w:r>
+        <w:t xml:space="preserve">also explores Bettinger and Eerkens’ framework and uses simulation to explore the degree of standardization represented by coefficient of variation (CV) values of projectile points. With the two types of projectile points, Washita and Fresno points, from Henderson site, she measured CV values of weight, thickness, width and lengths. She then computed simulated CV values according to various learning scenarios of knapper skill, raw material quality and human perception (i.e. CV = 10%, 5%, and 3%). The observed metrics of the archaeological projectile points are closest to the metrics of the simulated assemblage with 3% CV, which represents</w:t>
+      </w:r>
+      <w:r>
+        <w:t xml:space="preserve"> </w:t>
+      </w:r>
+      <w:r>
+        <w:t xml:space="preserve">“</w:t>
+      </w:r>
+      <w:r>
+        <w:t xml:space="preserve">extremely high-fidelity copying</w:t>
+      </w:r>
+      <w:r>
+        <w:t xml:space="preserve">”</w:t>
+      </w:r>
+      <w:r>
+        <w:t xml:space="preserve">. Garvey’s modeling and simulation shows how the concept of cultural transmission can be useful to interpret the archaeological record.</w:t>
+      </w:r>
+    </w:p>
+    <w:p>
+      <w:pPr>
+        <w:pStyle w:val="BodyText"/>
+      </w:pPr>
+      <w:r>
+        <w:t xml:space="preserve">Although Garvey and Bettinger and Eerkens were unable to directly observe transmission processes, Mesoudi and O’Brien</w:t>
+      </w:r>
+      <w:r>
+        <w:t xml:space="preserve"> </w:t>
+      </w:r>
+      <w:r>
+        <w:t xml:space="preserve">(2008)</w:t>
+      </w:r>
+      <w:r>
+        <w:t xml:space="preserve"> </w:t>
+      </w:r>
+      <w:r>
+        <w:t xml:space="preserve">conducted experimental research using groups of undergraduate students to test the underlying assumptions of Bettinger and Eerkens’ study. They simulated model-based bias in projectile point making by providing the design of a model and information of the model’s prior success to their research participants. They also simulated guided variation by allowing their participants to explore their own designs. They observed that the majority of participants who were able to choose the previous design copied the most-successful model. Metric attributes of the points made when copied from successful models were more highly correlated than attributes of points made by trial and error. Mesoudi and O’Brien’s results demonstrate the robustness of previous assumptions about cultural transmission biases and their consequences for variation and correlation in material culture variation.</w:t>
+      </w:r>
+    </w:p>
+    <w:bookmarkEnd w:id="23"/>
+    <w:bookmarkStart w:id="24" w:name="X1116ffe49a27c95e4a0c6a4dff680eb921b2278"/>
+    <w:p>
+      <w:pPr>
+        <w:pStyle w:val="Heading1"/>
+      </w:pPr>
+      <w:r>
+        <w:t xml:space="preserve">Modeling the social context of the appearance of stemmed points</w:t>
+      </w:r>
+    </w:p>
+    <w:p>
+      <w:pPr>
+        <w:pStyle w:val="FirstParagraph"/>
+      </w:pPr>
+      <w:r>
+        <w:t xml:space="preserve">Inspired by the previous studies that used Bettinger and Eerkens’ approach, we use the two contrasting transmission modes, guided variation and indirect, to understand the spread of stemmed point technology during the Korean Late Paleolithic period. We propose a spectrum for foraging groups and how they started to make stemmed points: on one end we have socially isolated groups who made stemmed points entirely stimulated by guided variation; and on the other end of the spectrum we have socially connected groups whose knowledge of stemmed points derived from indirect bias on the transmission process.</w:t>
+      </w:r>
+    </w:p>
+    <w:p>
+      <w:pPr>
+        <w:pStyle w:val="BodyText"/>
+      </w:pPr>
+      <w:r>
+        <w:t xml:space="preserve">To contextualize this further, on one end of our spectrum we have socially isolated groups who stayed in physically remote places from other groups, or had unfamiliar neighbors with limited contact between groups. Our assumption for this social context is that individuals or groups acquired the technology of stemmed points by modifying existing flake tool forms through trial-and-error processes to solve problems relating to resource procurement. This trial and error behavior leaves a distinctive signature on metric variables of the stemmed points. If trial and error was the dominant bias in the appearance of stemmed points, we expect that the morphological attributes on a stemmed point will be poorly correlated and show high variation between sites.</w:t>
+      </w:r>
+    </w:p>
+    <w:p>
+      <w:pPr>
+        <w:pStyle w:val="BodyText"/>
+      </w:pPr>
+      <w:r>
+        <w:t xml:space="preserve">On the other end of our spectrum, socially connected groups occupied places close to other groups or had regular contact with other groups over long or short distances. Individuals or groups learned the technology of stemmed points by copying a model from another individual or group. The model stemmed point might be a highly successful and frequently chosen one, and the learners copy all information about the point design as a package. In this social context, indirect bias is the dominant influence on transmission of lithic technology. If indirect bias was prominent in the Korean Paleolithic, we expect that stemmed points should be more standardized, and attributes on the stemmed points will be more correlated, and assemblages from multiple sites will be less varied.</w:t>
+      </w:r>
+    </w:p>
+    <w:p>
+      <w:pPr>
+        <w:pStyle w:val="TableCaption"/>
+      </w:pPr>
+      <w:r>
+        <w:t xml:space="preserve">Korean Paleolithic Chronology edited based on @seong2015diversity; @Park_2013</w:t>
+      </w:r>
+    </w:p>
+    <w:tbl>
+      <w:tblPr>
+        <w:tblStyle w:val="Table"/>
+        <w:tblW w:type="pct" w:w="5000"/>
+        <w:tblLook w:firstRow="1" w:lastRow="0" w:firstColumn="0" w:lastColumn="0" w:noHBand="0" w:noVBand="0" w:val="0020"/>
+        <w:tblCaption w:val="Korean Paleolithic Chronology edited based on @seong2015diversity; @Park_2013"/>
+      </w:tblPr>
+      <w:tblGrid>
+        <w:gridCol w:w="304"/>
+        <w:gridCol w:w="799"/>
+        <w:gridCol w:w="380"/>
+        <w:gridCol w:w="533"/>
+        <w:gridCol w:w="799"/>
+        <w:gridCol w:w="1523"/>
+        <w:gridCol w:w="2246"/>
+        <w:gridCol w:w="609"/>
+        <w:gridCol w:w="723"/>
+      </w:tblGrid>
+      <w:tr>
+        <w:trPr>
+          <w:tblHeader w:val="true"/>
+        </w:trPr>
+        <w:tc>
+          <w:tcPr/>
+          <w:p>
+            <w:pPr>
+              <w:pStyle w:val="Compact"/>
+              <w:jc w:val="left"/>
+            </w:pPr>
+            <w:r>
+              <w:t xml:space="preserve">Phase</w:t>
+            </w:r>
+          </w:p>
+        </w:tc>
+        <w:tc>
+          <w:tcPr/>
+          <w:p>
+            <w:pPr>
+              <w:pStyle w:val="Compact"/>
+              <w:jc w:val="left"/>
+            </w:pPr>
+            <w:r>
+              <w:t xml:space="preserve">SP</w:t>
+            </w:r>
+          </w:p>
+        </w:tc>
+        <w:tc>
+          <w:tcPr/>
+          <w:p>
+            <w:pPr>
+              <w:pStyle w:val="Compact"/>
+              <w:jc w:val="left"/>
+            </w:pPr>
+            <w:r>
+              <w:t xml:space="preserve">Blades</w:t>
+            </w:r>
+          </w:p>
+        </w:tc>
+        <w:tc>
+          <w:tcPr/>
+          <w:p>
+            <w:pPr>
+              <w:pStyle w:val="Compact"/>
+              <w:jc w:val="left"/>
+            </w:pPr>
+            <w:r>
+              <w:t xml:space="preserve">Micro-blade</w:t>
+            </w:r>
+          </w:p>
+        </w:tc>
+        <w:tc>
+          <w:tcPr/>
+          <w:p>
+            <w:pPr>
+              <w:pStyle w:val="Compact"/>
+              <w:jc w:val="left"/>
+            </w:pPr>
+            <w:r>
+              <w:t xml:space="preserve">SP Blank</w:t>
+            </w:r>
+          </w:p>
+        </w:tc>
+        <w:tc>
+          <w:tcPr/>
+          <w:p>
+            <w:pPr>
+              <w:pStyle w:val="Compact"/>
+              <w:jc w:val="left"/>
+            </w:pPr>
+            <w:r>
+              <w:t xml:space="preserve">Newly added raw materials</w:t>
+            </w:r>
+          </w:p>
+        </w:tc>
+        <w:tc>
+          <w:tcPr/>
+          <w:p>
+            <w:pPr>
+              <w:pStyle w:val="Compact"/>
+              <w:jc w:val="left"/>
+            </w:pPr>
+            <w:r>
+              <w:t xml:space="preserve">New changes</w:t>
+            </w:r>
+          </w:p>
+        </w:tc>
+        <w:tc>
+          <w:tcPr/>
+          <w:p>
+            <w:pPr>
+              <w:pStyle w:val="Compact"/>
+              <w:jc w:val="left"/>
+            </w:pPr>
+            <w:r>
+              <w:t xml:space="preserve">Example sites</w:t>
+            </w:r>
+          </w:p>
+        </w:tc>
+        <w:tc>
+          <w:tcPr/>
+          <w:p>
+            <w:pPr>
+              <w:pStyle w:val="Compact"/>
+              <w:jc w:val="left"/>
+            </w:pPr>
+            <w:r>
+              <w:t xml:space="preserve">Radiocarbon ages</w:t>
+            </w:r>
+          </w:p>
+        </w:tc>
+      </w:tr>
+      <w:tr>
+        <w:tc>
+          <w:tcPr/>
+          <w:p>
+            <w:pPr>
+              <w:pStyle w:val="Compact"/>
+              <w:jc w:val="left"/>
+            </w:pPr>
+            <w:r>
+              <w:t xml:space="preserve">1</w:t>
+            </w:r>
+          </w:p>
+        </w:tc>
+        <w:tc>
+          <w:tcPr/>
+          <w:p>
+            <w:pPr>
+              <w:pStyle w:val="Compact"/>
+              <w:jc w:val="left"/>
+            </w:pPr>
+            <w:r>
+              <w:t xml:space="preserve">Present</w:t>
+            </w:r>
+          </w:p>
+        </w:tc>
+        <w:tc>
+          <w:tcPr/>
+          <w:p>
+            <w:pPr>
+              <w:pStyle w:val="Compact"/>
+              <w:jc w:val="left"/>
+            </w:pPr>
+            <w:r>
+              <w:t xml:space="preserve">Absent</w:t>
+            </w:r>
+          </w:p>
+        </w:tc>
+        <w:tc>
+          <w:tcPr/>
+          <w:p>
+            <w:pPr>
+              <w:pStyle w:val="Compact"/>
+              <w:jc w:val="left"/>
+            </w:pPr>
+            <w:r>
+              <w:t xml:space="preserve">Absent</w:t>
+            </w:r>
+          </w:p>
+        </w:tc>
+        <w:tc>
+          <w:tcPr/>
+          <w:p>
+            <w:pPr>
+              <w:pStyle w:val="Compact"/>
+              <w:jc w:val="left"/>
+            </w:pPr>
+            <w:r>
+              <w:t xml:space="preserve">Flake</w:t>
+            </w:r>
+          </w:p>
+        </w:tc>
+        <w:tc>
+          <w:tcPr/>
+          <w:p>
+            <w:pPr>
+              <w:pStyle w:val="Compact"/>
+              <w:jc w:val="left"/>
+            </w:pPr>
+            <w:r>
+              <w:t xml:space="preserve">Higher-quality quartzite, vein quartz</w:t>
+            </w:r>
+          </w:p>
+        </w:tc>
+        <w:tc>
+          <w:tcPr/>
+          <w:p>
+            <w:pPr>
+              <w:pStyle w:val="Compact"/>
+              <w:jc w:val="left"/>
+            </w:pPr>
+            <w:r>
+              <w:t xml:space="preserve">Increasing number of small flake tools, appearance of SP</w:t>
+            </w:r>
+          </w:p>
+        </w:tc>
+        <w:tc>
+          <w:tcPr/>
+          <w:p>
+            <w:pPr>
+              <w:jc w:val="left"/>
+            </w:pPr>
+            <w:r>
+              <w:t xml:space="preserve">Hwadaeri</w:t>
+            </w:r>
+            <w:r>
+              <w:br/>
+            </w:r>
+            <w:r>
+              <w:t xml:space="preserve">Yonghodong</w:t>
+            </w:r>
+            <w:r>
+              <w:br/>
+            </w:r>
+            <w:r>
+              <w:t xml:space="preserve">Sachang</w:t>
+            </w:r>
+          </w:p>
+          <w:p>
+            <w:pPr>
+              <w:jc w:val="left"/>
+            </w:pPr>
+            <w:r>
+              <w:br/>
+            </w:r>
+          </w:p>
+        </w:tc>
+        <w:tc>
+          <w:tcPr/>
+          <w:p>
+            <w:pPr>
+              <w:pStyle w:val="Compact"/>
+              <w:jc w:val="left"/>
+            </w:pPr>
+            <w:r>
+              <w:t xml:space="preserve">~35 ka</w:t>
+            </w:r>
+            <w:r>
+              <w:br/>
+            </w:r>
+            <w:r>
+              <w:br/>
+            </w:r>
+          </w:p>
+        </w:tc>
+      </w:tr>
+      <w:tr>
+        <w:tc>
+          <w:tcPr/>
+          <w:p>
+            <w:pPr>
+              <w:pStyle w:val="Compact"/>
+              <w:jc w:val="left"/>
+            </w:pPr>
+            <w:r>
+              <w:t xml:space="preserve">2</w:t>
+            </w:r>
+          </w:p>
+        </w:tc>
+        <w:tc>
+          <w:tcPr/>
+          <w:p>
+            <w:pPr>
+              <w:pStyle w:val="Compact"/>
+              <w:jc w:val="left"/>
+            </w:pPr>
+            <w:r>
+              <w:t xml:space="preserve">Present</w:t>
+            </w:r>
+          </w:p>
+        </w:tc>
+        <w:tc>
+          <w:tcPr/>
+          <w:p>
+            <w:pPr>
+              <w:pStyle w:val="Compact"/>
+              <w:jc w:val="left"/>
+            </w:pPr>
+            <w:r>
+              <w:t xml:space="preserve">Present</w:t>
+            </w:r>
+          </w:p>
+        </w:tc>
+        <w:tc>
+          <w:tcPr/>
+          <w:p>
+            <w:pPr>
+              <w:pStyle w:val="Compact"/>
+              <w:jc w:val="left"/>
+            </w:pPr>
+            <w:r>
+              <w:t xml:space="preserve">Present</w:t>
+            </w:r>
+          </w:p>
+        </w:tc>
+        <w:tc>
+          <w:tcPr/>
+          <w:p>
+            <w:pPr>
+              <w:pStyle w:val="Compact"/>
+              <w:jc w:val="left"/>
+            </w:pPr>
+            <w:r>
+              <w:t xml:space="preserve">Blade</w:t>
+            </w:r>
+          </w:p>
+        </w:tc>
+        <w:tc>
+          <w:tcPr/>
+          <w:p>
+            <w:pPr>
+              <w:pStyle w:val="Compact"/>
+              <w:jc w:val="left"/>
+            </w:pPr>
+            <w:r>
+              <w:t xml:space="preserve">Porphyry, siliceous shale, hitherto</w:t>
+            </w:r>
+          </w:p>
+        </w:tc>
+        <w:tc>
+          <w:tcPr/>
+          <w:p>
+            <w:pPr>
+              <w:pStyle w:val="Compact"/>
+              <w:jc w:val="left"/>
+            </w:pPr>
+            <w:r>
+              <w:t xml:space="preserve">Appearance of blades, increasing number of SP</w:t>
+            </w:r>
+          </w:p>
+        </w:tc>
+        <w:tc>
+          <w:tcPr/>
+          <w:p>
+            <w:pPr>
+              <w:pStyle w:val="Compact"/>
+            </w:pPr>
+          </w:p>
+        </w:tc>
+        <w:tc>
+          <w:tcPr/>
+          <w:p>
+            <w:pPr>
+              <w:pStyle w:val="Compact"/>
+              <w:jc w:val="left"/>
+            </w:pPr>
+            <w:r>
+              <w:t xml:space="preserve">35-25 ka</w:t>
+            </w:r>
+          </w:p>
+        </w:tc>
+      </w:tr>
+      <w:tr>
+        <w:tc>
+          <w:tcPr/>
+          <w:p>
+            <w:pPr>
+              <w:pStyle w:val="Compact"/>
+              <w:jc w:val="left"/>
+            </w:pPr>
+            <w:r>
+              <w:t xml:space="preserve">3</w:t>
+            </w:r>
+          </w:p>
+        </w:tc>
+        <w:tc>
+          <w:tcPr/>
+          <w:p>
+            <w:pPr>
+              <w:pStyle w:val="Compact"/>
+              <w:jc w:val="left"/>
+            </w:pPr>
+            <w:r>
+              <w:t xml:space="preserve">Present until 16ka</w:t>
+            </w:r>
+          </w:p>
+        </w:tc>
+        <w:tc>
+          <w:tcPr/>
+          <w:p>
+            <w:pPr>
+              <w:pStyle w:val="Compact"/>
+              <w:jc w:val="left"/>
+            </w:pPr>
+            <w:r>
+              <w:t xml:space="preserve">Present</w:t>
+            </w:r>
+          </w:p>
+        </w:tc>
+        <w:tc>
+          <w:tcPr/>
+          <w:p>
+            <w:pPr>
+              <w:pStyle w:val="Compact"/>
+              <w:jc w:val="left"/>
+            </w:pPr>
+            <w:r>
+              <w:t xml:space="preserve">Present</w:t>
+            </w:r>
+          </w:p>
+        </w:tc>
+        <w:tc>
+          <w:tcPr/>
+          <w:p>
+            <w:pPr>
+              <w:pStyle w:val="Compact"/>
+              <w:jc w:val="left"/>
+            </w:pPr>
+            <w:r>
+              <w:t xml:space="preserve">Blade, Micro-blade</w:t>
+            </w:r>
+          </w:p>
+        </w:tc>
+        <w:tc>
+          <w:tcPr/>
+          <w:p>
+            <w:pPr>
+              <w:pStyle w:val="Compact"/>
+              <w:jc w:val="left"/>
+            </w:pPr>
+            <w:r>
+              <w:t xml:space="preserve">Obsidian</w:t>
+            </w:r>
+          </w:p>
+        </w:tc>
+        <w:tc>
+          <w:tcPr/>
+          <w:p>
+            <w:pPr>
+              <w:pStyle w:val="Compact"/>
+              <w:jc w:val="left"/>
+            </w:pPr>
+            <w:r>
+              <w:t xml:space="preserve">Appearance of Micro-blade, microliths</w:t>
+            </w:r>
+          </w:p>
+        </w:tc>
+        <w:tc>
+          <w:tcPr/>
+          <w:p>
+            <w:pPr>
+              <w:pStyle w:val="Compact"/>
+            </w:pPr>
+          </w:p>
+        </w:tc>
+        <w:tc>
+          <w:tcPr/>
+          <w:p>
+            <w:pPr>
+              <w:jc w:val="left"/>
+            </w:pPr>
+            <w:r>
+              <w:t xml:space="preserve">25-12 ka</w:t>
+            </w:r>
+          </w:p>
+          <w:p>
+            <w:pPr>
+              <w:jc w:val="left"/>
+            </w:pPr>
+            <w:r>
+              <w:br/>
+            </w:r>
+          </w:p>
+        </w:tc>
+      </w:tr>
+    </w:tbl>
+    <w:bookmarkEnd w:id="24"/>
+    <w:bookmarkStart w:id="63" w:name="materials-and-methods"/>
+    <w:p>
+      <w:pPr>
+        <w:pStyle w:val="Heading1"/>
+      </w:pPr>
+      <w:r>
+        <w:t xml:space="preserve">Materials and methods</w:t>
+      </w:r>
+    </w:p>
+    <w:p>
+      <w:pPr>
+        <w:numPr>
+          <w:ilvl w:val="0"/>
+          <w:numId w:val="1001"/>
+        </w:numPr>
+        <w:pStyle w:val="Compact"/>
+      </w:pPr>
+      <w:r>
+        <w:t xml:space="preserve">Materials and stemmed points chronology</w:t>
+      </w:r>
+    </w:p>
+    <w:p>
+      <w:pPr>
+        <w:pStyle w:val="FirstParagraph"/>
+      </w:pPr>
+      <w:r>
+        <w:t xml:space="preserve">After the first discovery in Seokjangri site in the 1960s, around 300 stemmed points have been found in Korea. Most sites contain only a few points but a few sites have many more, such as Suyanggae (n = 55), Jingeuneul (n = 99), and Yongsandong (n = 38)</w:t>
+      </w:r>
+      <w:r>
+        <w:t xml:space="preserve"> </w:t>
+      </w:r>
+      <w:r>
+        <w:t xml:space="preserve">(Kim 2017)</w:t>
+      </w:r>
+      <w:r>
+        <w:t xml:space="preserve">. Among these stemmed points, we selected those that are unbroken from the tip to the stem. We excluded artifacts that were recorded as stemmed points but lack a stem. This resulted in a sample of 152 stemmed points from 28 assemblages unearthed from 20 sites spanning the period 40-17 ka (Figure 1). The images of the stemmed points were obtained from published excavation reports and by direct photography during our research on local museum collections. We defined multiple assemblages in a site where artifact-bearing deposits were separated by culturally sterile deposits, or where distinct artifact-bearing stratigraphic units could be identified by major differences in the texture, color, and composition of the sedimentary deposits.</w:t>
+      </w:r>
+    </w:p>
+    <w:p>
+      <w:pPr>
+        <w:pStyle w:val="BodyText"/>
+      </w:pPr>
+      <w:r>
+        <w:t xml:space="preserve">We used previously developed chronologies that identify three phases in the Korean Late Paleolithic</w:t>
+      </w:r>
+      <w:r>
+        <w:t xml:space="preserve"> </w:t>
+      </w:r>
+      <w:r>
+        <w:t xml:space="preserve">(Chuntaek Seong 2015; Park 2013)</w:t>
+      </w:r>
+      <w:r>
+        <w:t xml:space="preserve">. These chronologies were built on the presence of blades, stemmed point blanks, toolkit composition and radiocarbon ages. We arranged our 28 assemblages containing stemmed points in chronological order. For example, Sachang site has two assemblages that are fitted into phase 1 and 2. Applying the chronology is useful because some sites such as Yonghodong, Goryeri, Jungmal, and Mungyeong have no radiocarbon dates due to various research situations and limitations, chronological order help us estimate the time periods of those assemblages as well as understand the morphological change of stemmed points associated with the introduction of blade technology. Based on the existence of blade and micro blade and types of stemmed point blanks, we divided the assemblages into three chronological phases: 1) stemmed points made out of flakes and no blades in assemblages, 2) stemmed points made out of blade or flake and the existence of blade in assemblages, and 3) stemmed points made out of blade and the existence of micro blade in assemblages.</w:t>
+      </w:r>
+    </w:p>
+    <w:p>
+      <w:pPr>
+        <w:pStyle w:val="BodyText"/>
+      </w:pPr>
+      <w:r>
+        <w:drawing>
+          <wp:inline>
+            <wp:extent cx="5334000" cy="5393932"/>
+            <wp:effectExtent b="0" l="0" r="0" t="0"/>
+            <wp:docPr descr="" title="" id="26" name="Picture"/>
+            <a:graphic>
+              <a:graphicData uri="http://schemas.openxmlformats.org/drawingml/2006/picture">
+                <pic:pic>
+                  <pic:nvPicPr>
+                    <pic:cNvPr descr="images/001-site-map.png" id="27" name="Picture"/>
+                    <pic:cNvPicPr>
+                      <a:picLocks noChangeArrowheads="1" noChangeAspect="1"/>
+                    </pic:cNvPicPr>
+                  </pic:nvPicPr>
+                  <pic:blipFill>
+                    <a:blip r:embed="rId25"/>
+                    <a:stretch>
+                      <a:fillRect/>
+                    </a:stretch>
+                  </pic:blipFill>
+                  <pic:spPr bwMode="auto">
+                    <a:xfrm>
+                      <a:off x="0" y="0"/>
+                      <a:ext cx="5334000" cy="5393932"/>
+                    </a:xfrm>
+                    <a:prstGeom prst="rect">
+                      <a:avLst/>
+                    </a:prstGeom>
+                    <a:noFill/>
+                    <a:ln w="9525">
+                      <a:noFill/>
+                      <a:headEnd/>
+                      <a:tailEnd/>
+                    </a:ln>
+                  </pic:spPr>
+                </pic:pic>
+              </a:graphicData>
+            </a:graphic>
+          </wp:inline>
+        </w:drawing>
+      </w:r>
+    </w:p>
+    <w:bookmarkStart w:id="62" w:name="refs"/>
+    <w:bookmarkStart w:id="28" w:name="ref-bae2012nature"/>
     <w:p>
       <w:pPr>
         <w:pStyle w:val="Bibliography"/>
@@ -1724,8 +2516,8 @@
         <w:t xml:space="preserve">281: 26–35.</w:t>
       </w:r>
     </w:p>
-    <w:bookmarkEnd w:id="22"/>
-    <w:bookmarkStart w:id="23" w:name="ref-bae2017origin"/>
+    <w:bookmarkEnd w:id="28"/>
+    <w:bookmarkStart w:id="29" w:name="ref-bae2017origin"/>
     <w:p>
       <w:pPr>
         <w:pStyle w:val="Bibliography"/>
@@ -1756,8 +2548,8 @@
         <w:t xml:space="preserve">358 (6368): eaai9067.</w:t>
       </w:r>
     </w:p>
-    <w:bookmarkEnd w:id="23"/>
-    <w:bookmarkStart w:id="24" w:name="ref-bae2013early"/>
+    <w:bookmarkEnd w:id="29"/>
+    <w:bookmarkStart w:id="30" w:name="ref-bae2013early"/>
     <w:p>
       <w:pPr>
         <w:pStyle w:val="Bibliography"/>
@@ -1788,8 +2580,8 @@
         <w:t xml:space="preserve">55 (2–3): 1341–49.</w:t>
       </w:r>
     </w:p>
-    <w:bookmarkEnd w:id="24"/>
-    <w:bookmarkStart w:id="25" w:name="ref-bae2010origin"/>
+    <w:bookmarkEnd w:id="30"/>
+    <w:bookmarkStart w:id="31" w:name="ref-bae2010origin"/>
     <w:p>
       <w:pPr>
         <w:pStyle w:val="Bibliography"/>
@@ -1820,8 +2612,8 @@
         <w:t xml:space="preserve">211 (1-2): 103–12.</w:t>
       </w:r>
     </w:p>
-    <w:bookmarkEnd w:id="25"/>
-    <w:bookmarkStart w:id="26" w:name="ref-bamforth2009projectile"/>
+    <w:bookmarkEnd w:id="31"/>
+    <w:bookmarkStart w:id="32" w:name="ref-bamforth2009projectile"/>
     <w:p>
       <w:pPr>
         <w:pStyle w:val="Bibliography"/>
@@ -1852,8 +2644,8 @@
         <w:t xml:space="preserve">28 (2): 142–57.</w:t>
       </w:r>
     </w:p>
-    <w:bookmarkEnd w:id="26"/>
-    <w:bookmarkStart w:id="27" w:name="ref-bettinger1999point"/>
+    <w:bookmarkEnd w:id="32"/>
+    <w:bookmarkStart w:id="33" w:name="ref-bettinger1999point"/>
     <w:p>
       <w:pPr>
         <w:pStyle w:val="Bibliography"/>
@@ -1881,8 +2673,8 @@
         <w:t xml:space="preserve">, 231–42.</w:t>
       </w:r>
     </w:p>
-    <w:bookmarkEnd w:id="27"/>
-    <w:bookmarkStart w:id="28" w:name="ref-bettinger1997rediscovering"/>
+    <w:bookmarkEnd w:id="33"/>
+    <w:bookmarkStart w:id="34" w:name="ref-bettinger1997rediscovering"/>
     <w:p>
       <w:pPr>
         <w:pStyle w:val="Bibliography"/>
@@ -1897,8 +2689,63 @@
         <w:t xml:space="preserve">“Rediscovering Darwin: Evolutionary Theory and Archaeological Explanation.”</w:t>
       </w:r>
     </w:p>
-    <w:bookmarkEnd w:id="28"/>
-    <w:bookmarkStart w:id="29" w:name="ref-chang2013human"/>
+    <w:bookmarkEnd w:id="34"/>
+    <w:bookmarkStart w:id="35" w:name="ref-bettinger1997evolutionary"/>
+    <w:p>
+      <w:pPr>
+        <w:pStyle w:val="Bibliography"/>
+      </w:pPr>
+      <w:r>
+        <w:t xml:space="preserve">Bettinger, Robert L, and Jeltner Eerkens. 1997.</w:t>
+      </w:r>
+      <w:r>
+        <w:t xml:space="preserve"> </w:t>
+      </w:r>
+      <w:r>
+        <w:t xml:space="preserve">“Evolutionary Implications of Metrical Variation in Great Basin Projectile Points.”</w:t>
+      </w:r>
+      <w:r>
+        <w:t xml:space="preserve"> </w:t>
+      </w:r>
+      <w:r>
+        <w:rPr>
+          <w:iCs/>
+          <w:i/>
+        </w:rPr>
+        <w:t xml:space="preserve">Archeological Papers of the American Anthropological Association</w:t>
+      </w:r>
+      <w:r>
+        <w:t xml:space="preserve"> </w:t>
+      </w:r>
+      <w:r>
+        <w:t xml:space="preserve">7 (1): 177–91.</w:t>
+      </w:r>
+    </w:p>
+    <w:bookmarkEnd w:id="35"/>
+    <w:bookmarkStart w:id="36" w:name="ref-boyd1988culture"/>
+    <w:p>
+      <w:pPr>
+        <w:pStyle w:val="Bibliography"/>
+      </w:pPr>
+      <w:r>
+        <w:t xml:space="preserve">Boyd, Robert, and Peter J Richerson. 1988.</w:t>
+      </w:r>
+      <w:r>
+        <w:t xml:space="preserve"> </w:t>
+      </w:r>
+      <w:r>
+        <w:rPr>
+          <w:iCs/>
+          <w:i/>
+        </w:rPr>
+        <w:t xml:space="preserve">Culture and the Evolutionary Process</w:t>
+      </w:r>
+      <w:r>
+        <w:t xml:space="preserve">. University of Chicago press.</w:t>
+      </w:r>
+    </w:p>
+    <w:bookmarkEnd w:id="36"/>
+    <w:bookmarkStart w:id="37" w:name="ref-chang2013human"/>
     <w:p>
       <w:pPr>
         <w:pStyle w:val="Bibliography"/>
@@ -1929,8 +2776,40 @@
         <w:t xml:space="preserve">308: 13–26.</w:t>
       </w:r>
     </w:p>
-    <w:bookmarkEnd w:id="29"/>
-    <w:bookmarkStart w:id="30" w:name="ref-dunnell1980evolutionary"/>
+    <w:bookmarkEnd w:id="37"/>
+    <w:bookmarkStart w:id="38" w:name="ref-creanza2017cultural"/>
+    <w:p>
+      <w:pPr>
+        <w:pStyle w:val="Bibliography"/>
+      </w:pPr>
+      <w:r>
+        <w:t xml:space="preserve">Creanza, Nicole, Oren Kolodny, and Marcus W Feldman. 2017.</w:t>
+      </w:r>
+      <w:r>
+        <w:t xml:space="preserve"> </w:t>
+      </w:r>
+      <w:r>
+        <w:t xml:space="preserve">“Cultural Evolutionary Theory: How Culture Evolves and Why It Matters.”</w:t>
+      </w:r>
+      <w:r>
+        <w:t xml:space="preserve"> </w:t>
+      </w:r>
+      <w:r>
+        <w:rPr>
+          <w:iCs/>
+          <w:i/>
+        </w:rPr>
+        <w:t xml:space="preserve">Proceedings of the National Academy of Sciences</w:t>
+      </w:r>
+      <w:r>
+        <w:t xml:space="preserve"> </w:t>
+      </w:r>
+      <w:r>
+        <w:t xml:space="preserve">114 (30): 7782–89.</w:t>
+      </w:r>
+    </w:p>
+    <w:bookmarkEnd w:id="38"/>
+    <w:bookmarkStart w:id="39" w:name="ref-dunnell1980evolutionary"/>
     <w:p>
       <w:pPr>
         <w:pStyle w:val="Bibliography"/>
@@ -1964,8 +2843,101 @@
         <w:t xml:space="preserve">, 35–99. Elsevier.</w:t>
       </w:r>
     </w:p>
-    <w:bookmarkEnd w:id="30"/>
-    <w:bookmarkStart w:id="31" w:name="ref-garvey2018current"/>
+    <w:bookmarkEnd w:id="39"/>
+    <w:bookmarkStart w:id="40" w:name="ref-eerkens2008cultural"/>
+    <w:p>
+      <w:pPr>
+        <w:pStyle w:val="Bibliography"/>
+      </w:pPr>
+      <w:r>
+        <w:t xml:space="preserve">Eerkens, Jelmer W, and Robert L Bettinger. 2008.</w:t>
+      </w:r>
+      <w:r>
+        <w:t xml:space="preserve"> </w:t>
+      </w:r>
+      <w:r>
+        <w:t xml:space="preserve">“Cultural Transmission and the Analysis of Stylistic and Functional Variation.”</w:t>
+      </w:r>
+      <w:r>
+        <w:t xml:space="preserve"> </w:t>
+      </w:r>
+      <w:r>
+        <w:rPr>
+          <w:iCs/>
+          <w:i/>
+        </w:rPr>
+        <w:t xml:space="preserve">Transmission and Archaeology: Issues and Case-Studies</w:t>
+      </w:r>
+      <w:r>
+        <w:t xml:space="preserve">, 21–38.</w:t>
+      </w:r>
+    </w:p>
+    <w:bookmarkEnd w:id="40"/>
+    <w:bookmarkStart w:id="41" w:name="ref-eerkens2005cultural"/>
+    <w:p>
+      <w:pPr>
+        <w:pStyle w:val="Bibliography"/>
+      </w:pPr>
+      <w:r>
+        <w:t xml:space="preserve">Eerkens, Jelmer W, and Carl P Lipo. 2005.</w:t>
+      </w:r>
+      <w:r>
+        <w:t xml:space="preserve"> </w:t>
+      </w:r>
+      <w:r>
+        <w:t xml:space="preserve">“Cultural Transmission, Copying Errors, and the Generation of Variation in Material Culture and the Archaeological Record.”</w:t>
+      </w:r>
+      <w:r>
+        <w:t xml:space="preserve"> </w:t>
+      </w:r>
+      <w:r>
+        <w:rPr>
+          <w:iCs/>
+          <w:i/>
+        </w:rPr>
+        <w:t xml:space="preserve">Journal of Anthropological Archaeology</w:t>
+      </w:r>
+      <w:r>
+        <w:t xml:space="preserve"> </w:t>
+      </w:r>
+      <w:r>
+        <w:t xml:space="preserve">24 (4): 316–34.</w:t>
+      </w:r>
+    </w:p>
+    <w:bookmarkEnd w:id="41"/>
+    <w:bookmarkStart w:id="42" w:name="ref-eerkens2007cultural"/>
+    <w:p>
+      <w:pPr>
+        <w:pStyle w:val="Bibliography"/>
+      </w:pPr>
+      <w:r>
+        <w:t xml:space="preserve">———. 2007.</w:t>
+      </w:r>
+      <w:r>
+        <w:t xml:space="preserve"> </w:t>
+      </w:r>
+      <w:r>
+        <w:t xml:space="preserve">“Cultural Transmission Theory and the Archaeological Record: Providing Context to Understanding Variation and Temporal Changes in Material Culture.”</w:t>
+      </w:r>
+      <w:r>
+        <w:t xml:space="preserve"> </w:t>
+      </w:r>
+      <w:r>
+        <w:rPr>
+          <w:iCs/>
+          <w:i/>
+        </w:rPr>
+        <w:t xml:space="preserve">Journal of Archaeological Research</w:t>
+      </w:r>
+      <w:r>
+        <w:t xml:space="preserve"> </w:t>
+      </w:r>
+      <w:r>
+        <w:t xml:space="preserve">15 (3): 239–74.</w:t>
+      </w:r>
+    </w:p>
+    <w:bookmarkEnd w:id="42"/>
+    <w:bookmarkStart w:id="43" w:name="ref-garvey2018current"/>
     <w:p>
       <w:pPr>
         <w:pStyle w:val="Bibliography"/>
@@ -1996,8 +2968,101 @@
         <w:t xml:space="preserve">373 (1743): 20170057.</w:t>
       </w:r>
     </w:p>
-    <w:bookmarkEnd w:id="31"/>
-    <w:bookmarkStart w:id="32" w:name="ref-lee2019were"/>
+    <w:bookmarkEnd w:id="43"/>
+    <w:bookmarkStart w:id="44" w:name="ref-heyes1994social"/>
+    <w:p>
+      <w:pPr>
+        <w:pStyle w:val="Bibliography"/>
+      </w:pPr>
+      <w:r>
+        <w:t xml:space="preserve">Heyes, Cecilia M. 1994.</w:t>
+      </w:r>
+      <w:r>
+        <w:t xml:space="preserve"> </w:t>
+      </w:r>
+      <w:r>
+        <w:t xml:space="preserve">“Social Learning in Animals: Categories and Mechanisms.”</w:t>
+      </w:r>
+      <w:r>
+        <w:t xml:space="preserve"> </w:t>
+      </w:r>
+      <w:r>
+        <w:rPr>
+          <w:iCs/>
+          <w:i/>
+        </w:rPr>
+        <w:t xml:space="preserve">Biological Reviews</w:t>
+      </w:r>
+      <w:r>
+        <w:t xml:space="preserve"> </w:t>
+      </w:r>
+      <w:r>
+        <w:t xml:space="preserve">69 (2): 207–31.</w:t>
+      </w:r>
+    </w:p>
+    <w:bookmarkEnd w:id="44"/>
+    <w:bookmarkStart w:id="45" w:name="ref-kendal2018social"/>
+    <w:p>
+      <w:pPr>
+        <w:pStyle w:val="Bibliography"/>
+      </w:pPr>
+      <w:r>
+        <w:t xml:space="preserve">Kendal, Rachel L, Neeltje J Boogert, Luke Rendell, Kevin N Laland, Mike Webster, and Patricia L Jones. 2018.</w:t>
+      </w:r>
+      <w:r>
+        <w:t xml:space="preserve"> </w:t>
+      </w:r>
+      <w:r>
+        <w:t xml:space="preserve">“Social Learning Strategies: Bridge-Building Between Fields.”</w:t>
+      </w:r>
+      <w:r>
+        <w:t xml:space="preserve"> </w:t>
+      </w:r>
+      <w:r>
+        <w:rPr>
+          <w:iCs/>
+          <w:i/>
+        </w:rPr>
+        <w:t xml:space="preserve">Trends in Cognitive Sciences</w:t>
+      </w:r>
+      <w:r>
+        <w:t xml:space="preserve"> </w:t>
+      </w:r>
+      <w:r>
+        <w:t xml:space="preserve">22 (7): 651–65.</w:t>
+      </w:r>
+    </w:p>
+    <w:bookmarkEnd w:id="45"/>
+    <w:bookmarkStart w:id="46" w:name="ref-Kim_2017"/>
+    <w:p>
+      <w:pPr>
+        <w:pStyle w:val="Bibliography"/>
+      </w:pPr>
+      <w:r>
+        <w:t xml:space="preserve">Kim, Eun-jeong. 2017.</w:t>
+      </w:r>
+      <w:r>
+        <w:t xml:space="preserve"> </w:t>
+      </w:r>
+      <w:r>
+        <w:t xml:space="preserve">“Morphological Diversity and Functional Differentiation of Tanged-Point: Focused on Suyanggae, Jingeuneul and Yongsandong Site.”</w:t>
+      </w:r>
+      <w:r>
+        <w:t xml:space="preserve"> </w:t>
+      </w:r>
+      <w:r>
+        <w:rPr>
+          <w:iCs/>
+          <w:i/>
+        </w:rPr>
+        <w:t xml:space="preserve">Journal of Korean Paleolithic Society</w:t>
+      </w:r>
+      <w:r>
+        <w:t xml:space="preserve">, no. 36 (December): 29–47.</w:t>
+      </w:r>
+    </w:p>
+    <w:bookmarkEnd w:id="46"/>
+    <w:bookmarkStart w:id="47" w:name="ref-lee2019were"/>
     <w:p>
       <w:pPr>
         <w:pStyle w:val="Bibliography"/>
@@ -2028,8 +3093,8 @@
         <w:t xml:space="preserve">11 (6): 2453–65.</w:t>
       </w:r>
     </w:p>
-    <w:bookmarkEnd w:id="32"/>
-    <w:bookmarkStart w:id="33" w:name="ref-lee2013current"/>
+    <w:bookmarkEnd w:id="47"/>
+    <w:bookmarkStart w:id="48" w:name="ref-lee2013current"/>
     <w:p>
       <w:pPr>
         <w:pStyle w:val="Bibliography"/>
@@ -2060,8 +3125,8 @@
         <w:t xml:space="preserve">316: 45–58.</w:t>
       </w:r>
     </w:p>
-    <w:bookmarkEnd w:id="33"/>
-    <w:bookmarkStart w:id="34" w:name="ref-lipo1997population"/>
+    <w:bookmarkEnd w:id="48"/>
+    <w:bookmarkStart w:id="49" w:name="ref-lipo1997population"/>
     <w:p>
       <w:pPr>
         <w:pStyle w:val="Bibliography"/>
@@ -2092,8 +3157,40 @@
         <w:t xml:space="preserve">16 (4): 301–33.</w:t>
       </w:r>
     </w:p>
-    <w:bookmarkEnd w:id="34"/>
-    <w:bookmarkStart w:id="35" w:name="ref-mesoudi2008cultural"/>
+    <w:bookmarkEnd w:id="49"/>
+    <w:bookmarkStart w:id="50" w:name="ref-lycett2015cultural"/>
+    <w:p>
+      <w:pPr>
+        <w:pStyle w:val="Bibliography"/>
+      </w:pPr>
+      <w:r>
+        <w:t xml:space="preserve">Lycett, Stephen J. 2015.</w:t>
+      </w:r>
+      <w:r>
+        <w:t xml:space="preserve"> </w:t>
+      </w:r>
+      <w:r>
+        <w:t xml:space="preserve">“Cultural Evolutionary Approaches to Artifact Variation over Time and Space: Basis, Progress, and Prospects.”</w:t>
+      </w:r>
+      <w:r>
+        <w:t xml:space="preserve"> </w:t>
+      </w:r>
+      <w:r>
+        <w:rPr>
+          <w:iCs/>
+          <w:i/>
+        </w:rPr>
+        <w:t xml:space="preserve">Journal of Archaeological Science</w:t>
+      </w:r>
+      <w:r>
+        <w:t xml:space="preserve"> </w:t>
+      </w:r>
+      <w:r>
+        <w:t xml:space="preserve">56: 21–31.</w:t>
+      </w:r>
+    </w:p>
+    <w:bookmarkEnd w:id="50"/>
+    <w:bookmarkStart w:id="51" w:name="ref-mesoudi2008cultural"/>
     <w:p>
       <w:pPr>
         <w:pStyle w:val="Bibliography"/>
@@ -2121,8 +3218,8 @@
         <w:t xml:space="preserve">, 3–28.</w:t>
       </w:r>
     </w:p>
-    <w:bookmarkEnd w:id="35"/>
-    <w:bookmarkStart w:id="36" w:name="ref-o2017dual"/>
+    <w:bookmarkEnd w:id="51"/>
+    <w:bookmarkStart w:id="52" w:name="ref-o2017dual"/>
     <w:p>
       <w:pPr>
         <w:pStyle w:val="Bibliography"/>
@@ -2150,8 +3247,121 @@
         <w:t xml:space="preserve">.</w:t>
       </w:r>
     </w:p>
-    <w:bookmarkEnd w:id="36"/>
-    <w:bookmarkStart w:id="37" w:name="ref-seong2006structure"/>
+    <w:bookmarkEnd w:id="52"/>
+    <w:bookmarkStart w:id="53" w:name="ref-o2000applying"/>
+    <w:p>
+      <w:pPr>
+        <w:pStyle w:val="Bibliography"/>
+      </w:pPr>
+      <w:r>
+        <w:t xml:space="preserve">O’brien, Michael J, and R Lee Lyman. 2000.</w:t>
+      </w:r>
+      <w:r>
+        <w:t xml:space="preserve"> </w:t>
+      </w:r>
+      <w:r>
+        <w:rPr>
+          <w:iCs/>
+          <w:i/>
+        </w:rPr>
+        <w:t xml:space="preserve">Applying Evolutionary Archaeology: A Systematic Approach</w:t>
+      </w:r>
+      <w:r>
+        <w:t xml:space="preserve">. Springer Science &amp; Business Media.</w:t>
+      </w:r>
+    </w:p>
+    <w:bookmarkEnd w:id="53"/>
+    <w:bookmarkStart w:id="54" w:name="ref-Park_2013"/>
+    <w:p>
+      <w:pPr>
+        <w:pStyle w:val="Bibliography"/>
+      </w:pPr>
+      <w:r>
+        <w:t xml:space="preserve">Park, Gayoung. 2013.</w:t>
+      </w:r>
+      <w:r>
+        <w:t xml:space="preserve"> </w:t>
+      </w:r>
+      <w:r>
+        <w:t xml:space="preserve">“A Study on the Stemmed Points of the Late Paleolithic in the Korean Peninsula.”</w:t>
+      </w:r>
+      <w:r>
+        <w:t xml:space="preserve"> </w:t>
+      </w:r>
+      <w:r>
+        <w:rPr>
+          <w:iCs/>
+          <w:i/>
+        </w:rPr>
+        <w:t xml:space="preserve">Yeongnam Archaeological Review</w:t>
+      </w:r>
+      <w:r>
+        <w:t xml:space="preserve"> </w:t>
+      </w:r>
+      <w:r>
+        <w:t xml:space="preserve">64: 39–69.</w:t>
+      </w:r>
+    </w:p>
+    <w:bookmarkEnd w:id="54"/>
+    <w:bookmarkStart w:id="55" w:name="ref-richerson1992cultural"/>
+    <w:p>
+      <w:pPr>
+        <w:pStyle w:val="Bibliography"/>
+      </w:pPr>
+      <w:r>
+        <w:t xml:space="preserve">Richerson, Peter J, and Robert Boyd. 1992.</w:t>
+      </w:r>
+      <w:r>
+        <w:t xml:space="preserve"> </w:t>
+      </w:r>
+      <w:r>
+        <w:t xml:space="preserve">“Cultural Inheritance and Evolutionary Ecology.”</w:t>
+      </w:r>
+      <w:r>
+        <w:t xml:space="preserve"> </w:t>
+      </w:r>
+      <w:r>
+        <w:rPr>
+          <w:iCs/>
+          <w:i/>
+        </w:rPr>
+        <w:t xml:space="preserve">Evolutionary Ecology and Human Behavior</w:t>
+      </w:r>
+      <w:r>
+        <w:t xml:space="preserve">, 61–92.</w:t>
+      </w:r>
+    </w:p>
+    <w:bookmarkEnd w:id="55"/>
+    <w:bookmarkStart w:id="56" w:name="ref-schillinger2014copying"/>
+    <w:p>
+      <w:pPr>
+        <w:pStyle w:val="Bibliography"/>
+      </w:pPr>
+      <w:r>
+        <w:t xml:space="preserve">Schillinger, Kerstin, Alex Mesoudi, and Stephen J Lycett. 2014.</w:t>
+      </w:r>
+      <w:r>
+        <w:t xml:space="preserve"> </w:t>
+      </w:r>
+      <w:r>
+        <w:t xml:space="preserve">“Copying Error and the Cultural Evolution of" Additive" Vs." Reductive" Material Traditions: An Experimental Assessment.”</w:t>
+      </w:r>
+      <w:r>
+        <w:t xml:space="preserve"> </w:t>
+      </w:r>
+      <w:r>
+        <w:rPr>
+          <w:iCs/>
+          <w:i/>
+        </w:rPr>
+        <w:t xml:space="preserve">American Antiquity</w:t>
+      </w:r>
+      <w:r>
+        <w:t xml:space="preserve">, 128–43.</w:t>
+      </w:r>
+    </w:p>
+    <w:bookmarkEnd w:id="56"/>
+    <w:bookmarkStart w:id="57" w:name="ref-seong2006structure"/>
     <w:p>
       <w:pPr>
         <w:pStyle w:val="Bibliography"/>
@@ -2182,8 +3392,8 @@
         <w:t xml:space="preserve">59: 4–39.</w:t>
       </w:r>
     </w:p>
-    <w:bookmarkEnd w:id="37"/>
-    <w:bookmarkStart w:id="38" w:name="ref-seong2008tanged"/>
+    <w:bookmarkEnd w:id="57"/>
+    <w:bookmarkStart w:id="58" w:name="ref-seong2008tanged"/>
     <w:p>
       <w:pPr>
         <w:pStyle w:val="Bibliography"/>
@@ -2214,8 +3424,8 @@
         <w:t xml:space="preserve">82 (318): 871–83.</w:t>
       </w:r>
     </w:p>
-    <w:bookmarkEnd w:id="38"/>
-    <w:bookmarkStart w:id="39" w:name="ref-seong2009emergence"/>
+    <w:bookmarkEnd w:id="58"/>
+    <w:bookmarkStart w:id="59" w:name="ref-seong2009emergence"/>
     <w:p>
       <w:pPr>
         <w:pStyle w:val="Bibliography"/>
@@ -2246,8 +3456,8 @@
         <w:t xml:space="preserve">65 (3): 417–51.</w:t>
       </w:r>
     </w:p>
-    <w:bookmarkEnd w:id="39"/>
-    <w:bookmarkStart w:id="40" w:name="ref-seong2015diversity"/>
+    <w:bookmarkEnd w:id="59"/>
+    <w:bookmarkStart w:id="60" w:name="ref-seong2015diversity"/>
     <w:p>
       <w:pPr>
         <w:pStyle w:val="Bibliography"/>
@@ -2275,8 +3485,8 @@
         <w:t xml:space="preserve">, 91–112.</w:t>
       </w:r>
     </w:p>
-    <w:bookmarkEnd w:id="40"/>
-    <w:bookmarkStart w:id="41" w:name="ref-shi2005chromosome"/>
+    <w:bookmarkEnd w:id="60"/>
+    <w:bookmarkStart w:id="61" w:name="ref-shi2005chromosome"/>
     <w:p>
       <w:pPr>
         <w:pStyle w:val="Bibliography"/>
@@ -2307,10 +3517,9 @@
         <w:t xml:space="preserve">77 (3): 408–19.</w:t>
       </w:r>
     </w:p>
-    <w:bookmarkEnd w:id="41"/>
-    <w:bookmarkEnd w:id="42"/>
-    <w:bookmarkEnd w:id="43"/>
-    <w:bookmarkEnd w:id="44"/>
+    <w:bookmarkEnd w:id="61"/>
+    <w:bookmarkEnd w:id="62"/>
+    <w:bookmarkEnd w:id="63"/>
     <w:sectPr/>
   </w:body>
 </w:document>
@@ -2417,8 +3626,123 @@
       </w:pPr>
     </w:lvl>
   </w:abstractNum>
+  <w:abstractNum w:abstractNumId="99411">
+    <w:nsid w:val="A99411"/>
+    <w:multiLevelType w:val="multilevel"/>
+    <w:lvl w:ilvl="0">
+      <w:start w:val="1"/>
+      <w:numFmt w:val="decimal"/>
+      <w:lvlText w:val="%1."/>
+      <w:lvlJc w:val="left"/>
+      <w:pPr>
+        <w:ind w:left="720" w:hanging="480"/>
+      </w:pPr>
+    </w:lvl>
+    <w:lvl w:ilvl="1">
+      <w:start w:val="1"/>
+      <w:numFmt w:val="decimal"/>
+      <w:lvlText w:val="%2."/>
+      <w:lvlJc w:val="left"/>
+      <w:pPr>
+        <w:ind w:left="1440" w:hanging="480"/>
+      </w:pPr>
+    </w:lvl>
+    <w:lvl w:ilvl="2">
+      <w:start w:val="1"/>
+      <w:numFmt w:val="decimal"/>
+      <w:lvlText w:val="%3."/>
+      <w:lvlJc w:val="left"/>
+      <w:pPr>
+        <w:ind w:left="2160" w:hanging="480"/>
+      </w:pPr>
+    </w:lvl>
+    <w:lvl w:ilvl="3">
+      <w:start w:val="1"/>
+      <w:numFmt w:val="decimal"/>
+      <w:lvlText w:val="%4."/>
+      <w:lvlJc w:val="left"/>
+      <w:pPr>
+        <w:ind w:left="2880" w:hanging="480"/>
+      </w:pPr>
+    </w:lvl>
+    <w:lvl w:ilvl="4">
+      <w:start w:val="1"/>
+      <w:numFmt w:val="decimal"/>
+      <w:lvlText w:val="%5."/>
+      <w:lvlJc w:val="left"/>
+      <w:pPr>
+        <w:ind w:left="3600" w:hanging="480"/>
+      </w:pPr>
+    </w:lvl>
+    <w:lvl w:ilvl="5">
+      <w:start w:val="1"/>
+      <w:numFmt w:val="decimal"/>
+      <w:lvlText w:val="%6."/>
+      <w:lvlJc w:val="left"/>
+      <w:pPr>
+        <w:ind w:left="4320" w:hanging="480"/>
+      </w:pPr>
+    </w:lvl>
+    <w:lvl w:ilvl="6">
+      <w:start w:val="1"/>
+      <w:numFmt w:val="decimal"/>
+      <w:lvlText w:val="%7."/>
+      <w:lvlJc w:val="left"/>
+      <w:pPr>
+        <w:ind w:left="5040" w:hanging="480"/>
+      </w:pPr>
+    </w:lvl>
+    <w:lvl w:ilvl="7">
+      <w:start w:val="1"/>
+      <w:numFmt w:val="decimal"/>
+      <w:lvlText w:val="%8."/>
+      <w:lvlJc w:val="left"/>
+      <w:pPr>
+        <w:ind w:left="5760" w:hanging="480"/>
+      </w:pPr>
+    </w:lvl>
+    <w:lvl w:ilvl="8">
+      <w:start w:val="1"/>
+      <w:numFmt w:val="decimal"/>
+      <w:lvlText w:val="%9."/>
+      <w:lvlJc w:val="left"/>
+      <w:pPr>
+        <w:ind w:left="6480" w:hanging="480"/>
+      </w:pPr>
+    </w:lvl>
+  </w:abstractNum>
   <w:num w:numId="1000">
     <w:abstractNumId w:val="990"/>
+  </w:num>
+  <w:num w:numId="1001">
+    <w:abstractNumId w:val="99411"/>
+    <w:lvlOverride w:ilvl="0">
+      <w:startOverride w:val="1"/>
+    </w:lvlOverride>
+    <w:lvlOverride w:ilvl="1">
+      <w:startOverride w:val="1"/>
+    </w:lvlOverride>
+    <w:lvlOverride w:ilvl="2">
+      <w:startOverride w:val="1"/>
+    </w:lvlOverride>
+    <w:lvlOverride w:ilvl="3">
+      <w:startOverride w:val="1"/>
+    </w:lvlOverride>
+    <w:lvlOverride w:ilvl="4">
+      <w:startOverride w:val="1"/>
+    </w:lvlOverride>
+    <w:lvlOverride w:ilvl="5">
+      <w:startOverride w:val="1"/>
+    </w:lvlOverride>
+    <w:lvlOverride w:ilvl="6">
+      <w:startOverride w:val="1"/>
+    </w:lvlOverride>
+    <w:lvlOverride w:ilvl="7">
+      <w:startOverride w:val="1"/>
+    </w:lvlOverride>
+    <w:lvlOverride w:ilvl="8">
+      <w:startOverride w:val="1"/>
+    </w:lvlOverride>
   </w:num>
 </w:numbering>
 </file>

</xml_diff>

<commit_message>
remove correlation script as we are not using that in the paper
</commit_message>
<xml_diff>
--- a/analysis/paper/paper-doc.docx
+++ b/analysis/paper/paper-doc.docx
@@ -1527,7 +1527,7 @@
         <w:pStyle w:val="FirstParagraph"/>
       </w:pPr>
       <w:r>
-        <w:t xml:space="preserve">The onset of the Late Paleolithic period is marked by the appearance of stemmed points around 40-35 ka. The stemmed point is a projectile point made out of an elongated flake or blade with slight retouch on the proximal end to shape an acute tip, and on the distal end to make a stem, which connects to a shaft. The stemmed point is the first composite tool type and represents new hunting strategies in the Korean Peninsula, as well as other adjacent regions</w:t>
+        <w:t xml:space="preserve">The onset of the Late Paleolithic period in Korea is marked by the appearance of stemmed points around 40-35 ka. The stemmed point is a projectile point made out of an elongated flake or blade with slight retouch on the proximal end to shape an acute tip, and on the distal end to make a stem, which connects to a shaft. The stemmed point is the first composite tool type and represents new hunting strategies in the Korean Peninsula, as well as other adjacent regions</w:t>
       </w:r>
       <w:r>
         <w:t xml:space="preserve"> </w:t>
@@ -1601,7 +1601,23 @@
         <w:t xml:space="preserve">(C. Seong 2006; Chuntaek Seong 2008, 2009)</w:t>
       </w:r>
       <w:r>
-        <w:t xml:space="preserve">. To support his claim of an in situ development,</w:t>
+        <w:t xml:space="preserve">. To support his claim of an</w:t>
+      </w:r>
+      <w:r>
+        <w:t xml:space="preserve"> </w:t>
+      </w:r>
+      <w:r>
+        <w:rPr>
+          <w:iCs/>
+          <w:i/>
+        </w:rPr>
+        <w:t xml:space="preserve">in situ</w:t>
+      </w:r>
+      <w:r>
+        <w:t xml:space="preserve"> </w:t>
+      </w:r>
+      <w:r>
+        <w:t xml:space="preserve">development,</w:t>
       </w:r>
       <w:r>
         <w:t xml:space="preserve"> </w:t>
@@ -1680,7 +1696,52 @@
         <w:t xml:space="preserve"> </w:t>
       </w:r>
       <w:r>
-        <w:t xml:space="preserve">argues that the transition to the Korean Late Paleolithic might be more complicated than those models of migration or in situ development. He partly agrees with the in situ model that simple flake tools had continuously been used in Korea as the result of ancestor-descendent relationships, under conditions of low effective population size. With regard to the blade industry, he claims that low degrees of uniformity and small quantities of blade-associated toolkits indicate an origin outside of Korea, perhaps resulting from trade or migration. We explore these three options, in situ, migration, and a mixture of the two, by measuring transmission biases in assemblages of stemmed points.</w:t>
+        <w:t xml:space="preserve">argues that the transition to the Korean Late Paleolithic might be more complicated than those models of migration or</w:t>
+      </w:r>
+      <w:r>
+        <w:t xml:space="preserve"> </w:t>
+      </w:r>
+      <w:r>
+        <w:rPr>
+          <w:iCs/>
+          <w:i/>
+        </w:rPr>
+        <w:t xml:space="preserve">in situ</w:t>
+      </w:r>
+      <w:r>
+        <w:t xml:space="preserve"> </w:t>
+      </w:r>
+      <w:r>
+        <w:t xml:space="preserve">development. He partly agrees with the</w:t>
+      </w:r>
+      <w:r>
+        <w:t xml:space="preserve"> </w:t>
+      </w:r>
+      <w:r>
+        <w:rPr>
+          <w:iCs/>
+          <w:i/>
+        </w:rPr>
+        <w:t xml:space="preserve">in situ</w:t>
+      </w:r>
+      <w:r>
+        <w:t xml:space="preserve"> </w:t>
+      </w:r>
+      <w:r>
+        <w:t xml:space="preserve">model that simple flake tools had continuously been used in Korea as the result of ancestor-descendant relationships, under conditions of low effective population size. With regard to the blade industry, he claims that low degrees of uniformity and small quantities of blade-associated toolkits indicate an origin outside of Korea, perhaps resulting from trade or migration. We explore these three options,</w:t>
+      </w:r>
+      <w:r>
+        <w:t xml:space="preserve"> </w:t>
+      </w:r>
+      <w:r>
+        <w:rPr>
+          <w:iCs/>
+          <w:i/>
+        </w:rPr>
+        <w:t xml:space="preserve">in situ</w:t>
+      </w:r>
+      <w:r>
+        <w:t xml:space="preserve">, migration, and a mixture of the two, by measuring transmission biases in assemblages of stemmed points.</w:t>
       </w:r>
     </w:p>
     <w:bookmarkEnd w:id="22"/>
@@ -2414,7 +2475,18 @@
         <w:pStyle w:val="FirstParagraph"/>
       </w:pPr>
       <w:r>
-        <w:t xml:space="preserve">After the first discovery in Seokjangri site in the 1960s, around 300 stemmed points have been found in Korea. Most sites contain only a few points but a few sites have many more, such as Suyanggae (n = 55), Jingeuneul (n = 99), and Yongsandong (n = 38)</w:t>
+        <w:t xml:space="preserve">After the first discovery in Seokjangri site in the 1960s, around 300 stemmed points have been found in nearly 30 sites across Korea (</w:t>
+      </w:r>
+      <w:hyperlink w:anchor="fig-map">
+        <w:r>
+          <w:rPr>
+            <w:rStyle w:val="Hyperlink"/>
+          </w:rPr>
+          <w:t xml:space="preserve">Figure 1</w:t>
+        </w:r>
+      </w:hyperlink>
+      <w:r>
+        <w:t xml:space="preserve">). Most sites contain only a few points but a few sites have many more, such as Suyanggae (n = 55), Jingeuneul (n = 99), and Yongsandong (n = 38)</w:t>
       </w:r>
       <w:r>
         <w:t xml:space="preserve"> </w:t>
@@ -2455,7 +2527,7 @@
       <w:tr>
         <w:tc>
           <w:tcPr/>
-          <w:bookmarkStart w:id="28" w:name="fig-one"/>
+          <w:bookmarkStart w:id="28" w:name="fig-map"/>
           <w:p>
             <w:pPr>
               <w:pStyle w:val="Figure"/>
@@ -2993,7 +3065,7 @@
               <w:pStyle w:val="ImageCaption"/>
             </w:pPr>
             <w:r>
-              <w:t xml:space="preserve">Figure 3: Boxplot for each attribute measured on the stemmed points. The black bold horizontal lines in the middle of boxes represent the median value.</w:t>
+              <w:t xml:space="preserve">Figure 3: Boxplot for each attribute measured on the stemmed points. The black bold horizontal lines in the middle of boxes represent the median value. The dots represent individual artefacts.</w:t>
             </w:r>
           </w:p>
           <w:bookmarkEnd w:id="37"/>

</xml_diff>

<commit_message>
move all 002-coefficient-variation code into the qmd and delete that file
</commit_message>
<xml_diff>
--- a/analysis/paper/paper-doc.docx
+++ b/analysis/paper/paper-doc.docx
@@ -75,18 +75,30 @@
         <w:pStyle w:val="Author"/>
       </w:pPr>
       <w:r>
-        <w:t xml:space="preserve">Gayoung</w:t>
-      </w:r>
-      <w:r>
-        <w:t xml:space="preserve"> </w:t>
-      </w:r>
-      <w:r>
-        <w:t xml:space="preserve">Park</w:t>
-      </w:r>
-      <w:r>
+        <w:t xml:space="preserve">Gayoung Park</w:t>
+      </w:r>
+      <w:r>
+        <w:rPr>
+          <w:vertAlign w:val="superscript"/>
+        </w:rPr>
+        <w:t xml:space="preserve">1</w:t>
+      </w:r>
+      <w:r>
+        <w:rPr>
+          <w:vertAlign w:val="superscript"/>
+        </w:rPr>
         <w:t xml:space="preserve">,</w:t>
       </w:r>
       <w:r>
+        <w:rPr>
+          <w:vertAlign w:val="superscript"/>
+        </w:rPr>
+        <w:t xml:space="preserve">✉</w:t>
+      </w:r>
+      <w:r>
+        <w:t xml:space="preserve">,</w:t>
+      </w:r>
+      <w:r>
         <w:t xml:space="preserve"> </w:t>
       </w:r>
       <w:r>
@@ -96,13 +108,13 @@
         <w:t xml:space="preserve"> </w:t>
       </w:r>
       <w:r>
-        <w:t xml:space="preserve">Ben</w:t>
-      </w:r>
-      <w:r>
-        <w:t xml:space="preserve"> </w:t>
-      </w:r>
-      <w:r>
-        <w:t xml:space="preserve">Marwick</w:t>
+        <w:t xml:space="preserve">Ben Marwick</w:t>
+      </w:r>
+      <w:r>
+        <w:rPr>
+          <w:vertAlign w:val="superscript"/>
+        </w:rPr>
+        <w:t xml:space="preserve">1</w:t>
       </w:r>
     </w:p>
     <w:p>
@@ -1468,7 +1480,52 @@
         <w:t xml:space="preserve">factors.</w:t>
       </w:r>
     </w:p>
-    <w:bookmarkStart w:id="20" w:name="introduction"/>
+    <w:p>
+      <w:pPr>
+        <w:pStyle w:val="FirstParagraph"/>
+      </w:pPr>
+      <w:r>
+        <w:rPr>
+          <w:vertAlign w:val="superscript"/>
+        </w:rPr>
+        <w:t xml:space="preserve">1</w:t>
+      </w:r>
+      <w:r>
+        <w:t xml:space="preserve"> </w:t>
+      </w:r>
+      <w:r>
+        <w:t xml:space="preserve">Department of Anthropology, University of Washington</w:t>
+      </w:r>
+    </w:p>
+    <w:p>
+      <w:pPr>
+        <w:pStyle w:val="BodyText"/>
+      </w:pPr>
+      <w:r>
+        <w:rPr>
+          <w:vertAlign w:val="superscript"/>
+        </w:rPr>
+        <w:t xml:space="preserve">✉</w:t>
+      </w:r>
+      <w:r>
+        <w:t xml:space="preserve"> </w:t>
+      </w:r>
+      <w:r>
+        <w:t xml:space="preserve">Correspondence:</w:t>
+      </w:r>
+      <w:r>
+        <w:t xml:space="preserve"> </w:t>
+      </w:r>
+      <w:hyperlink r:id="rId20">
+        <w:r>
+          <w:rPr>
+            <w:rStyle w:val="Hyperlink"/>
+          </w:rPr>
+          <w:t xml:space="preserve">Gayoung Park &lt;gayoungp@uw.edu&gt;</w:t>
+        </w:r>
+      </w:hyperlink>
+    </w:p>
+    <w:bookmarkStart w:id="21" w:name="introduction"/>
     <w:p>
       <w:pPr>
         <w:pStyle w:val="Heading1"/>
@@ -1521,8 +1578,8 @@
         <w:t xml:space="preserve">. In this research, we apply a cultural transmission framework to investigate the social contexts of the emergence of new technologies in the Korean Late Paleolithic. Our main question is: what is the dominant mode of cultural transmission for technological innovation in the Korean Late Paleolithic? Additionally we ask: Do the modes of cultural transmission vary over space? Do the modes of cultural transmission vary over time? We consider three possibilities, guided variation (trial and error), or indirect bias (copying others), or a combination of the two. Our results can help to determine if these new technologies were introduced from outside of the Korean Peninsula, or if they were locally, independently developed.</w:t>
       </w:r>
     </w:p>
-    <w:bookmarkEnd w:id="20"/>
-    <w:bookmarkStart w:id="21" w:name="X9e4306f0d28b10121389d8b79ac0621e2d5c8b6"/>
+    <w:bookmarkEnd w:id="21"/>
+    <w:bookmarkStart w:id="22" w:name="X9e4306f0d28b10121389d8b79ac0621e2d5c8b6"/>
     <w:p>
       <w:pPr>
         <w:pStyle w:val="Heading1"/>
@@ -1753,8 +1810,8 @@
         <w:t xml:space="preserve">, migration, and a mixture of the two, by measuring transmission biases in assemblages of stemmed points.</w:t>
       </w:r>
     </w:p>
-    <w:bookmarkEnd w:id="21"/>
-    <w:bookmarkStart w:id="22" w:name="Xdcc82901d00553a0e25c02278d364ff129fcfbd"/>
+    <w:bookmarkEnd w:id="22"/>
+    <w:bookmarkStart w:id="23" w:name="Xdcc82901d00553a0e25c02278d364ff129fcfbd"/>
     <w:p>
       <w:pPr>
         <w:pStyle w:val="Heading1"/>
@@ -1923,8 +1980,8 @@
         <w:t xml:space="preserve">conducted experimental research using groups of undergraduate students to test the underlying assumptions of Bettinger and Eerkens’ study. They simulated model-based bias in projectile point making by providing the design of a model and information of the model’s prior success to their research participants. They also simulated guided variation by allowing their participants to explore their own designs. They observed that the majority of participants who were able to choose the previous design copied the most-successful model. Metric attributes of the points made when copied from successful models were more highly correlated than attributes of points made by trial and error. Mesoudi and O’Brien’s results demonstrate the robustness of previous assumptions about cultural transmission biases and their consequences for variation and correlation in material culture variation.</w:t>
       </w:r>
     </w:p>
-    <w:bookmarkEnd w:id="22"/>
-    <w:bookmarkStart w:id="23" w:name="X1116ffe49a27c95e4a0c6a4dff680eb921b2278"/>
+    <w:bookmarkEnd w:id="23"/>
+    <w:bookmarkStart w:id="24" w:name="X1116ffe49a27c95e4a0c6a4dff680eb921b2278"/>
     <w:p>
       <w:pPr>
         <w:pStyle w:val="Heading1"/>
@@ -2457,8 +2514,8 @@
         </w:tc>
       </w:tr>
     </w:tbl>
-    <w:bookmarkEnd w:id="23"/>
-    <w:bookmarkStart w:id="26" w:name="materials-and-methods"/>
+    <w:bookmarkEnd w:id="24"/>
+    <w:bookmarkStart w:id="27" w:name="materials-and-methods"/>
     <w:p>
       <w:pPr>
         <w:pStyle w:val="Heading1"/>
@@ -2467,7 +2524,7 @@
         <w:t xml:space="preserve">Materials and methods</w:t>
       </w:r>
     </w:p>
-    <w:bookmarkStart w:id="24" w:name="materials-and-stemmed-points-chronology"/>
+    <w:bookmarkStart w:id="25" w:name="materials-and-stemmed-points-chronology"/>
     <w:p>
       <w:pPr>
         <w:pStyle w:val="Heading2"/>
@@ -2538,8 +2595,8 @@
         <w:t xml:space="preserve">Korean Paleolithic sites mentioned in this study</w:t>
       </w:r>
     </w:p>
-    <w:bookmarkEnd w:id="24"/>
-    <w:bookmarkStart w:id="25" w:name="methods"/>
+    <w:bookmarkEnd w:id="25"/>
+    <w:bookmarkStart w:id="26" w:name="methods"/>
     <w:p>
       <w:pPr>
         <w:pStyle w:val="Heading2"/>
@@ -2825,9 +2882,9 @@
         <w:t xml:space="preserve">.</w:t>
       </w:r>
     </w:p>
-    <w:bookmarkEnd w:id="25"/>
     <w:bookmarkEnd w:id="26"/>
-    <w:bookmarkStart w:id="31" w:name="results"/>
+    <w:bookmarkEnd w:id="27"/>
+    <w:bookmarkStart w:id="44" w:name="results"/>
     <w:p>
       <w:pPr>
         <w:pStyle w:val="Heading1"/>
@@ -2879,7 +2936,7 @@
       <w:tr>
         <w:tc>
           <w:tcPr/>
-          <w:bookmarkStart w:id="30" w:name="fig-plot-attributes"/>
+          <w:bookmarkStart w:id="31" w:name="fig-plot-attributes"/>
           <w:p>
             <w:pPr>
               <w:pStyle w:val="Figure"/>
@@ -2888,20 +2945,20 @@
             <w:r>
               <w:drawing>
                 <wp:inline>
-                  <wp:extent cx="5943600" cy="4754880"/>
+                  <wp:extent cx="5943600" cy="6010382"/>
                   <wp:effectExtent b="0" l="0" r="0" t="0"/>
-                  <wp:docPr descr="" title="" id="28" name="Picture"/>
+                  <wp:docPr descr="" title="" id="29" name="Picture"/>
                   <a:graphic>
                     <a:graphicData uri="http://schemas.openxmlformats.org/drawingml/2006/picture">
                       <pic:pic>
                         <pic:nvPicPr>
-                          <pic:cNvPr descr="paper-doc_files/figure-docx/fig-plot-attributes-1.png" id="29" name="Picture"/>
+                          <pic:cNvPr descr="paper-doc_files/figure-docx/fig-plot-attributes-1.png" id="30" name="Picture"/>
                           <pic:cNvPicPr>
                             <a:picLocks noChangeArrowheads="1" noChangeAspect="1"/>
                           </pic:cNvPicPr>
                         </pic:nvPicPr>
                         <pic:blipFill>
-                          <a:blip r:embed="rId27"/>
+                          <a:blip r:embed="rId28"/>
                           <a:stretch>
                             <a:fillRect/>
                           </a:stretch>
@@ -2909,7 +2966,7 @@
                         <pic:spPr bwMode="auto">
                           <a:xfrm>
                             <a:off x="0" y="0"/>
-                            <a:ext cx="5943600" cy="4754880"/>
+                            <a:ext cx="5943600" cy="6010382"/>
                           </a:xfrm>
                           <a:prstGeom prst="rect">
                             <a:avLst/>
@@ -2941,7 +2998,7 @@
               <w:t xml:space="preserve">Figure 1: Boxplot for each attribute measured on the stemmed points. The black bold horizontal lines in the middle of boxes represent the median value. The dots represent individual artefacts.</w:t>
             </w:r>
           </w:p>
-          <w:bookmarkEnd w:id="30"/>
+          <w:bookmarkEnd w:id="31"/>
         </w:tc>
       </w:tr>
     </w:tbl>
@@ -2962,45 +3019,16 @@
         <w:pStyle w:val="FirstParagraph"/>
       </w:pPr>
       <w:r>
-        <w:t xml:space="preserve">We used CV to measure the variations between stemmed points. If the variation is high, the transmission might happen through guided variation while the low variation represents indirect bias. Our results show that CV values for all attributes are distributed from</w:t>
-      </w:r>
-      <w:r>
-        <w:t xml:space="preserve"> </w:t>
-      </w:r>
-      <w:r>
-        <w:rPr>
-          <w:rStyle w:val="VerbatimChar"/>
-        </w:rPr>
-        <w:t xml:space="preserve">min_cv</w:t>
-      </w:r>
-      <w:r>
-        <w:t xml:space="preserve"> </w:t>
-      </w:r>
-      <w:r>
-        <w:t xml:space="preserve">to</w:t>
-      </w:r>
-      <w:r>
-        <w:t xml:space="preserve"> </w:t>
-      </w:r>
-      <w:r>
-        <w:rPr>
-          <w:rStyle w:val="VerbatimChar"/>
-        </w:rPr>
-        <w:t xml:space="preserve">max_cv</w:t>
-      </w:r>
-      <w:r>
-        <w:t xml:space="preserve"> </w:t>
-      </w:r>
-      <w:r>
-        <w:t xml:space="preserve">(</w:t>
-      </w:r>
-      <w:r>
-        <w:rPr>
-          <w:bCs/>
-          <w:b/>
-        </w:rPr>
-        <w:t xml:space="preserve">?@fig-four</w:t>
-      </w:r>
+        <w:t xml:space="preserve">We used CV to measure the variations between stemmed points. If the variation is high, the transmission might happen through guided variation while the low variation represents indirect bias. Our results show that CV values for all attributes are distributed from 23.8 to 36.3 (</w:t>
+      </w:r>
+      <w:hyperlink w:anchor="fig-plot-cv-all-attributes">
+        <w:r>
+          <w:rPr>
+            <w:rStyle w:val="Hyperlink"/>
+          </w:rPr>
+          <w:t xml:space="preserve">Figure 2</w:t>
+        </w:r>
+      </w:hyperlink>
       <w:r>
         <w:t xml:space="preserve">). Compared to the CVs of Great Basin projectile points</w:t>
       </w:r>
@@ -3013,25 +3041,96 @@
       <w:r>
         <w:t xml:space="preserve">, the average CV is higher. Unlike the distribution of actual attributes (</w:t>
       </w:r>
-      <w:r>
-        <w:rPr>
-          <w:bCs/>
-          <w:b/>
-        </w:rPr>
-        <w:t xml:space="preserve">?@fig-three</w:t>
-      </w:r>
-      <w:r>
-        <w:t xml:space="preserve">), the CV of body length and maximum length have the lowest values. The lower CV of maximum length indicates highly standardized with narrowest confidence intervals. Tang and stem related attributes (e.g. SL, SW, TL, TW) are less standardized with higher CV values and wider confidence intervals than other attributes on the artifacts. Among all the attributes, only maximum length has the CV values lower than 25, which could be the result of indirect bias.</w:t>
-      </w:r>
-    </w:p>
-    <w:p>
-      <w:pPr>
-        <w:pStyle w:val="BodyText"/>
-      </w:pPr>
-      <w:r>
-        <w:t xml:space="preserve">The points and blue colored numbers represent CV values for each attribute measured on the stemmed points. 95% confidence intervals for the CVs were computed using Sharma &amp; Krishna’s method. The vertical lines indicate the range of confidence intervals.</w:t>
-      </w:r>
-    </w:p>
+      <w:hyperlink w:anchor="fig-plot-attributes">
+        <w:r>
+          <w:rPr>
+            <w:rStyle w:val="Hyperlink"/>
+          </w:rPr>
+          <w:t xml:space="preserve">Figure 1</w:t>
+        </w:r>
+      </w:hyperlink>
+      <w:r>
+        <w:t xml:space="preserve">), the CVs of body length and maximum length have the lowest values. The lower CV of maximum length indicates they are highly standardized with narrowest confidence intervals. Tang and stem related attributes (e.g. SL, SW, TL, TW) are less standardized with higher CV values and wider confidence intervals than other attributes Among all the attributes, only maximum length has the CV values lower than 25, which could be the result of indirect bias.</w:t>
+      </w:r>
+    </w:p>
+    <w:tbl>
+      <w:tblPr>
+        <w:tblStyle w:val="Table"/>
+        <w:tblW w:type="pct" w:w="5000"/>
+        <w:tblLook w:firstRow="0" w:lastRow="0" w:firstColumn="0" w:lastColumn="0" w:noHBand="0" w:noVBand="0" w:val="0000"/>
+      </w:tblPr>
+      <w:tblGrid>
+        <w:gridCol w:w="7920"/>
+      </w:tblGrid>
+      <w:tr>
+        <w:tc>
+          <w:tcPr/>
+          <w:bookmarkStart w:id="35" w:name="fig-plot-cv-all-attributes"/>
+          <w:p>
+            <w:pPr>
+              <w:pStyle w:val="Figure"/>
+              <w:jc w:val="center"/>
+            </w:pPr>
+            <w:r>
+              <w:drawing>
+                <wp:inline>
+                  <wp:extent cx="5943600" cy="5572125"/>
+                  <wp:effectExtent b="0" l="0" r="0" t="0"/>
+                  <wp:docPr descr="" title="" id="33" name="Picture"/>
+                  <a:graphic>
+                    <a:graphicData uri="http://schemas.openxmlformats.org/drawingml/2006/picture">
+                      <pic:pic>
+                        <pic:nvPicPr>
+                          <pic:cNvPr descr="paper-doc_files/figure-docx/fig-plot-cv-all-attributes-1.png" id="34" name="Picture"/>
+                          <pic:cNvPicPr>
+                            <a:picLocks noChangeArrowheads="1" noChangeAspect="1"/>
+                          </pic:cNvPicPr>
+                        </pic:nvPicPr>
+                        <pic:blipFill>
+                          <a:blip r:embed="rId32"/>
+                          <a:stretch>
+                            <a:fillRect/>
+                          </a:stretch>
+                        </pic:blipFill>
+                        <pic:spPr bwMode="auto">
+                          <a:xfrm>
+                            <a:off x="0" y="0"/>
+                            <a:ext cx="5943600" cy="5572125"/>
+                          </a:xfrm>
+                          <a:prstGeom prst="rect">
+                            <a:avLst/>
+                          </a:prstGeom>
+                          <a:noFill/>
+                          <a:ln w="9525">
+                            <a:noFill/>
+                            <a:headEnd/>
+                            <a:tailEnd/>
+                          </a:ln>
+                        </pic:spPr>
+                      </pic:pic>
+                    </a:graphicData>
+                  </a:graphic>
+                </wp:inline>
+              </w:drawing>
+            </w:r>
+          </w:p>
+          <w:p>
+            <w:pPr>
+              <w:jc w:val="center"/>
+            </w:pPr>
+            <w:pPr>
+              <w:jc w:val="start"/>
+              <w:spacing w:before="200"/>
+              <w:pStyle w:val="ImageCaption"/>
+            </w:pPr>
+            <w:r>
+              <w:t xml:space="preserve">Figure 2: The points and blue colored numbers represent CV values for each attribute measured on the stemmed points. 95% confidence intervals for the CVs were computed using Sharma &amp; Krishna’s method. The vertical lines indicate the range of confidence intervals.</w:t>
+            </w:r>
+          </w:p>
+          <w:bookmarkEnd w:id="35"/>
+        </w:tc>
+      </w:tr>
+    </w:tbl>
     <w:p>
       <w:pPr>
         <w:numPr>
@@ -3103,13 +3202,14 @@
       <w:r>
         <w:t xml:space="preserve">After excluding the Phase 1 stemmed points, overall CV values become lower (</w:t>
       </w:r>
-      <w:r>
-        <w:rPr>
-          <w:bCs/>
-          <w:b/>
-        </w:rPr>
-        <w:t xml:space="preserve">?@fig-six</w:t>
-      </w:r>
+      <w:hyperlink w:anchor="fig-plot-cv-over-time">
+        <w:r>
+          <w:rPr>
+            <w:rStyle w:val="Hyperlink"/>
+          </w:rPr>
+          <w:t xml:space="preserve">Figure 3</w:t>
+        </w:r>
+      </w:hyperlink>
       <w:r>
         <w:t xml:space="preserve">). Body length of Phase 2, maximum length, mid width, and tang width are under 25, which indicates as a result of indirect bias, while only maximum length are under 25 in Figure 4. On the other hand, Body length of Phase 3, stem length, stem width, and tang length are relatively higher then 25 and mostly over 30 indicating guided variation.</w:t>
       </w:r>
@@ -3124,12 +3224,410 @@
     </w:p>
     <w:p>
       <w:pPr>
-        <w:pStyle w:val="BodyText"/>
+        <w:pStyle w:val="TableCaption"/>
       </w:pPr>
       <w:r>
         <w:t xml:space="preserve">CV values for the second and third chronological phases in the Korean Late Paleolithic period. The points represent CV values for each attribute. The vertical lines indicate the range of confidence intervals.</w:t>
       </w:r>
     </w:p>
+    <w:tbl>
+      <w:tblPr>
+        <w:tblStyle w:val="Table"/>
+        <w:tblW w:type="auto" w:w="0"/>
+        <w:tblLook w:firstRow="1" w:lastRow="0" w:firstColumn="0" w:lastColumn="0" w:noHBand="0" w:noVBand="0" w:val="0020"/>
+        <w:tblCaption w:val="CV values for the second and third chronological phases in the Korean Late Paleolithic period. The points represent CV values for each attribute. The vertical lines indicate the range of confidence intervals."/>
+      </w:tblPr>
+      <w:tblGrid>
+        <w:gridCol w:w="2640"/>
+        <w:gridCol w:w="2640"/>
+        <w:gridCol w:w="2640"/>
+      </w:tblGrid>
+      <w:tr>
+        <w:trPr>
+          <w:tblHeader w:val="true"/>
+        </w:trPr>
+        <w:tc>
+          <w:tcPr/>
+          <w:p>
+            <w:pPr>
+              <w:pStyle w:val="Compact"/>
+              <w:jc w:val="left"/>
+            </w:pPr>
+            <w:r>
+              <w:t xml:space="preserve">Variable</w:t>
+            </w:r>
+          </w:p>
+        </w:tc>
+        <w:tc>
+          <w:tcPr/>
+          <w:p>
+            <w:pPr>
+              <w:pStyle w:val="Compact"/>
+              <w:jc w:val="right"/>
+            </w:pPr>
+            <w:r>
+              <w:t xml:space="preserve">MSLR statistic</w:t>
+            </w:r>
+          </w:p>
+        </w:tc>
+        <w:tc>
+          <w:tcPr/>
+          <w:p>
+            <w:pPr>
+              <w:pStyle w:val="Compact"/>
+              <w:jc w:val="right"/>
+            </w:pPr>
+            <w:r>
+              <w:t xml:space="preserve">p value</w:t>
+            </w:r>
+          </w:p>
+        </w:tc>
+      </w:tr>
+      <w:tr>
+        <w:tc>
+          <w:tcPr/>
+          <w:p>
+            <w:pPr>
+              <w:pStyle w:val="Compact"/>
+              <w:jc w:val="left"/>
+            </w:pPr>
+            <w:r>
+              <w:t xml:space="preserve">ML</w:t>
+            </w:r>
+          </w:p>
+        </w:tc>
+        <w:tc>
+          <w:tcPr/>
+          <w:p>
+            <w:pPr>
+              <w:pStyle w:val="Compact"/>
+              <w:jc w:val="right"/>
+            </w:pPr>
+            <w:r>
+              <w:t xml:space="preserve">0.4054326</w:t>
+            </w:r>
+          </w:p>
+        </w:tc>
+        <w:tc>
+          <w:tcPr/>
+          <w:p>
+            <w:pPr>
+              <w:pStyle w:val="Compact"/>
+              <w:jc w:val="right"/>
+            </w:pPr>
+            <w:r>
+              <w:t xml:space="preserve">0.5242969</w:t>
+            </w:r>
+          </w:p>
+        </w:tc>
+      </w:tr>
+      <w:tr>
+        <w:tc>
+          <w:tcPr/>
+          <w:p>
+            <w:pPr>
+              <w:pStyle w:val="Compact"/>
+              <w:jc w:val="left"/>
+            </w:pPr>
+            <w:r>
+              <w:t xml:space="preserve">BL</w:t>
+            </w:r>
+          </w:p>
+        </w:tc>
+        <w:tc>
+          <w:tcPr/>
+          <w:p>
+            <w:pPr>
+              <w:pStyle w:val="Compact"/>
+              <w:jc w:val="right"/>
+            </w:pPr>
+            <w:r>
+              <w:t xml:space="preserve">0.3595992</w:t>
+            </w:r>
+          </w:p>
+        </w:tc>
+        <w:tc>
+          <w:tcPr/>
+          <w:p>
+            <w:pPr>
+              <w:pStyle w:val="Compact"/>
+              <w:jc w:val="right"/>
+            </w:pPr>
+            <w:r>
+              <w:t xml:space="preserve">0.5487289</w:t>
+            </w:r>
+          </w:p>
+        </w:tc>
+      </w:tr>
+      <w:tr>
+        <w:tc>
+          <w:tcPr/>
+          <w:p>
+            <w:pPr>
+              <w:pStyle w:val="Compact"/>
+              <w:jc w:val="left"/>
+            </w:pPr>
+            <w:r>
+              <w:t xml:space="preserve">TL</w:t>
+            </w:r>
+          </w:p>
+        </w:tc>
+        <w:tc>
+          <w:tcPr/>
+          <w:p>
+            <w:pPr>
+              <w:pStyle w:val="Compact"/>
+              <w:jc w:val="right"/>
+            </w:pPr>
+            <w:r>
+              <w:t xml:space="preserve">0.0149381</w:t>
+            </w:r>
+          </w:p>
+        </w:tc>
+        <w:tc>
+          <w:tcPr/>
+          <w:p>
+            <w:pPr>
+              <w:pStyle w:val="Compact"/>
+              <w:jc w:val="right"/>
+            </w:pPr>
+            <w:r>
+              <w:t xml:space="preserve">0.9027235</w:t>
+            </w:r>
+          </w:p>
+        </w:tc>
+      </w:tr>
+      <w:tr>
+        <w:tc>
+          <w:tcPr/>
+          <w:p>
+            <w:pPr>
+              <w:pStyle w:val="Compact"/>
+              <w:jc w:val="left"/>
+            </w:pPr>
+            <w:r>
+              <w:t xml:space="preserve">SL</w:t>
+            </w:r>
+          </w:p>
+        </w:tc>
+        <w:tc>
+          <w:tcPr/>
+          <w:p>
+            <w:pPr>
+              <w:pStyle w:val="Compact"/>
+              <w:jc w:val="right"/>
+            </w:pPr>
+            <w:r>
+              <w:t xml:space="preserve">0.4703412</w:t>
+            </w:r>
+          </w:p>
+        </w:tc>
+        <w:tc>
+          <w:tcPr/>
+          <w:p>
+            <w:pPr>
+              <w:pStyle w:val="Compact"/>
+              <w:jc w:val="right"/>
+            </w:pPr>
+            <w:r>
+              <w:t xml:space="preserve">0.4928303</w:t>
+            </w:r>
+          </w:p>
+        </w:tc>
+      </w:tr>
+      <w:tr>
+        <w:tc>
+          <w:tcPr/>
+          <w:p>
+            <w:pPr>
+              <w:pStyle w:val="Compact"/>
+              <w:jc w:val="left"/>
+            </w:pPr>
+            <w:r>
+              <w:t xml:space="preserve">MW</w:t>
+            </w:r>
+          </w:p>
+        </w:tc>
+        <w:tc>
+          <w:tcPr/>
+          <w:p>
+            <w:pPr>
+              <w:pStyle w:val="Compact"/>
+              <w:jc w:val="right"/>
+            </w:pPr>
+            <w:r>
+              <w:t xml:space="preserve">0.7833046</w:t>
+            </w:r>
+          </w:p>
+        </w:tc>
+        <w:tc>
+          <w:tcPr/>
+          <w:p>
+            <w:pPr>
+              <w:pStyle w:val="Compact"/>
+              <w:jc w:val="right"/>
+            </w:pPr>
+            <w:r>
+              <w:t xml:space="preserve">0.3761324</w:t>
+            </w:r>
+          </w:p>
+        </w:tc>
+      </w:tr>
+      <w:tr>
+        <w:tc>
+          <w:tcPr/>
+          <w:p>
+            <w:pPr>
+              <w:pStyle w:val="Compact"/>
+              <w:jc w:val="left"/>
+            </w:pPr>
+            <w:r>
+              <w:t xml:space="preserve">TW</w:t>
+            </w:r>
+          </w:p>
+        </w:tc>
+        <w:tc>
+          <w:tcPr/>
+          <w:p>
+            <w:pPr>
+              <w:pStyle w:val="Compact"/>
+              <w:jc w:val="right"/>
+            </w:pPr>
+            <w:r>
+              <w:t xml:space="preserve">0.7110646</w:t>
+            </w:r>
+          </w:p>
+        </w:tc>
+        <w:tc>
+          <w:tcPr/>
+          <w:p>
+            <w:pPr>
+              <w:pStyle w:val="Compact"/>
+              <w:jc w:val="right"/>
+            </w:pPr>
+            <w:r>
+              <w:t xml:space="preserve">0.3990906</w:t>
+            </w:r>
+          </w:p>
+        </w:tc>
+      </w:tr>
+      <w:tr>
+        <w:tc>
+          <w:tcPr/>
+          <w:p>
+            <w:pPr>
+              <w:pStyle w:val="Compact"/>
+              <w:jc w:val="left"/>
+            </w:pPr>
+            <w:r>
+              <w:t xml:space="preserve">SW</w:t>
+            </w:r>
+          </w:p>
+        </w:tc>
+        <w:tc>
+          <w:tcPr/>
+          <w:p>
+            <w:pPr>
+              <w:pStyle w:val="Compact"/>
+              <w:jc w:val="right"/>
+            </w:pPr>
+            <w:r>
+              <w:t xml:space="preserve">0.0259429</w:t>
+            </w:r>
+          </w:p>
+        </w:tc>
+        <w:tc>
+          <w:tcPr/>
+          <w:p>
+            <w:pPr>
+              <w:pStyle w:val="Compact"/>
+              <w:jc w:val="right"/>
+            </w:pPr>
+            <w:r>
+              <w:t xml:space="preserve">0.8720399</w:t>
+            </w:r>
+          </w:p>
+        </w:tc>
+      </w:tr>
+    </w:tbl>
+    <w:tbl>
+      <w:tblPr>
+        <w:tblStyle w:val="Table"/>
+        <w:tblW w:type="pct" w:w="5000"/>
+        <w:tblLook w:firstRow="0" w:lastRow="0" w:firstColumn="0" w:lastColumn="0" w:noHBand="0" w:noVBand="0" w:val="0000"/>
+      </w:tblPr>
+      <w:tblGrid>
+        <w:gridCol w:w="7920"/>
+      </w:tblGrid>
+      <w:tr>
+        <w:tc>
+          <w:tcPr/>
+          <w:bookmarkStart w:id="39" w:name="fig-plot-cv-over-time"/>
+          <w:p>
+            <w:pPr>
+              <w:pStyle w:val="Figure"/>
+              <w:jc w:val="center"/>
+            </w:pPr>
+            <w:r>
+              <w:drawing>
+                <wp:inline>
+                  <wp:extent cx="5943600" cy="5943600"/>
+                  <wp:effectExtent b="0" l="0" r="0" t="0"/>
+                  <wp:docPr descr="" title="" id="37" name="Picture"/>
+                  <a:graphic>
+                    <a:graphicData uri="http://schemas.openxmlformats.org/drawingml/2006/picture">
+                      <pic:pic>
+                        <pic:nvPicPr>
+                          <pic:cNvPr descr="paper-doc_files/figure-docx/fig-plot-cv-over-time-1.png" id="38" name="Picture"/>
+                          <pic:cNvPicPr>
+                            <a:picLocks noChangeArrowheads="1" noChangeAspect="1"/>
+                          </pic:cNvPicPr>
+                        </pic:nvPicPr>
+                        <pic:blipFill>
+                          <a:blip r:embed="rId36"/>
+                          <a:stretch>
+                            <a:fillRect/>
+                          </a:stretch>
+                        </pic:blipFill>
+                        <pic:spPr bwMode="auto">
+                          <a:xfrm>
+                            <a:off x="0" y="0"/>
+                            <a:ext cx="5943600" cy="5943600"/>
+                          </a:xfrm>
+                          <a:prstGeom prst="rect">
+                            <a:avLst/>
+                          </a:prstGeom>
+                          <a:noFill/>
+                          <a:ln w="9525">
+                            <a:noFill/>
+                            <a:headEnd/>
+                            <a:tailEnd/>
+                          </a:ln>
+                        </pic:spPr>
+                      </pic:pic>
+                    </a:graphicData>
+                  </a:graphic>
+                </wp:inline>
+              </w:drawing>
+            </w:r>
+          </w:p>
+          <w:p>
+            <w:pPr>
+              <w:jc w:val="center"/>
+            </w:pPr>
+            <w:pPr>
+              <w:jc w:val="start"/>
+              <w:spacing w:before="200"/>
+              <w:pStyle w:val="ImageCaption"/>
+            </w:pPr>
+            <w:r>
+              <w:t xml:space="preserve">Figure 3: CV values for the second and third chronological phases in the Korean Late Paleolithic period. The points represent CV values for each attribute. The vertical lines indicate the range of confidence intervals.</w:t>
+            </w:r>
+          </w:p>
+          <w:bookmarkEnd w:id="39"/>
+        </w:tc>
+      </w:tr>
+    </w:tbl>
     <w:p>
       <w:pPr>
         <w:pStyle w:val="BodyText"/>
@@ -3235,13 +3733,14 @@
       <w:r>
         <w:t xml:space="preserve"> </w:t>
       </w:r>
-      <w:r>
-        <w:rPr>
-          <w:bCs/>
-          <w:b/>
-        </w:rPr>
-        <w:t xml:space="preserve">?@fig-nine</w:t>
-      </w:r>
+      <w:hyperlink w:anchor="fig-plot-cv-by-site">
+        <w:r>
+          <w:rPr>
+            <w:rStyle w:val="Hyperlink"/>
+          </w:rPr>
+          <w:t xml:space="preserve">Figure 4</w:t>
+        </w:r>
+      </w:hyperlink>
       <w:r>
         <w:t xml:space="preserve"> </w:t>
       </w:r>
@@ -3249,14 +3748,84 @@
         <w:t xml:space="preserve">shows that Sachang site has the highest CV values with the widest confidence level. Sachang is part of Phase 1 and its CV values explain why the CV of all time is higher than Phase 2. We excluded sites that have only one stemmed point for the analysis. Two assemblages from the Suyanggae site have relatively stable CV for attributes, which indicate highly standardized shapes of stemmed points. CV values of body length is the lowest while stem width the highest among all assemblages. Overall, there are no clear patterns between the sites.</w:t>
       </w:r>
     </w:p>
-    <w:p>
-      <w:pPr>
-        <w:pStyle w:val="BodyText"/>
-      </w:pPr>
-      <w:r>
-        <w:t xml:space="preserve">CV values per site that has more than one stemmed point. The points represent CV values for each attribute. The vertical lines indicate the range of confidence intervals.</w:t>
-      </w:r>
-    </w:p>
+    <w:tbl>
+      <w:tblPr>
+        <w:tblStyle w:val="Table"/>
+        <w:tblW w:type="pct" w:w="5000"/>
+        <w:tblLook w:firstRow="0" w:lastRow="0" w:firstColumn="0" w:lastColumn="0" w:noHBand="0" w:noVBand="0" w:val="0000"/>
+      </w:tblPr>
+      <w:tblGrid>
+        <w:gridCol w:w="7920"/>
+      </w:tblGrid>
+      <w:tr>
+        <w:tc>
+          <w:tcPr/>
+          <w:bookmarkStart w:id="43" w:name="fig-plot-cv-by-site"/>
+          <w:p>
+            <w:pPr>
+              <w:pStyle w:val="Figure"/>
+              <w:jc w:val="center"/>
+            </w:pPr>
+            <w:r>
+              <w:drawing>
+                <wp:inline>
+                  <wp:extent cx="5943600" cy="3146611"/>
+                  <wp:effectExtent b="0" l="0" r="0" t="0"/>
+                  <wp:docPr descr="" title="" id="41" name="Picture"/>
+                  <a:graphic>
+                    <a:graphicData uri="http://schemas.openxmlformats.org/drawingml/2006/picture">
+                      <pic:pic>
+                        <pic:nvPicPr>
+                          <pic:cNvPr descr="paper-doc_files/figure-docx/fig-plot-cv-by-site-1.png" id="42" name="Picture"/>
+                          <pic:cNvPicPr>
+                            <a:picLocks noChangeArrowheads="1" noChangeAspect="1"/>
+                          </pic:cNvPicPr>
+                        </pic:nvPicPr>
+                        <pic:blipFill>
+                          <a:blip r:embed="rId40"/>
+                          <a:stretch>
+                            <a:fillRect/>
+                          </a:stretch>
+                        </pic:blipFill>
+                        <pic:spPr bwMode="auto">
+                          <a:xfrm>
+                            <a:off x="0" y="0"/>
+                            <a:ext cx="5943600" cy="3146611"/>
+                          </a:xfrm>
+                          <a:prstGeom prst="rect">
+                            <a:avLst/>
+                          </a:prstGeom>
+                          <a:noFill/>
+                          <a:ln w="9525">
+                            <a:noFill/>
+                            <a:headEnd/>
+                            <a:tailEnd/>
+                          </a:ln>
+                        </pic:spPr>
+                      </pic:pic>
+                    </a:graphicData>
+                  </a:graphic>
+                </wp:inline>
+              </w:drawing>
+            </w:r>
+          </w:p>
+          <w:p>
+            <w:pPr>
+              <w:jc w:val="center"/>
+            </w:pPr>
+            <w:pPr>
+              <w:jc w:val="start"/>
+              <w:spacing w:before="200"/>
+              <w:pStyle w:val="ImageCaption"/>
+            </w:pPr>
+            <w:r>
+              <w:t xml:space="preserve">Figure 4: CV values per site that has more than one stemmed point. The points represent CV values for each attribute. The vertical lines indicate the range of confidence intervals.</w:t>
+            </w:r>
+          </w:p>
+          <w:bookmarkEnd w:id="43"/>
+        </w:tc>
+      </w:tr>
+    </w:tbl>
     <w:p>
       <w:pPr>
         <w:numPr>
@@ -3301,8 +3870,8 @@
         <w:t xml:space="preserve">CV values for raw materials that were used for making more than one stemmed point. The points represent CV values for each attribute. The vertical lines indicate the range of confidence intervals.</w:t>
       </w:r>
     </w:p>
-    <w:bookmarkEnd w:id="31"/>
-    <w:bookmarkStart w:id="32" w:name="discussion"/>
+    <w:bookmarkEnd w:id="44"/>
+    <w:bookmarkStart w:id="45" w:name="discussion"/>
     <w:p>
       <w:pPr>
         <w:pStyle w:val="Heading1"/>
@@ -3311,8 +3880,8 @@
         <w:t xml:space="preserve">Discussion</w:t>
       </w:r>
     </w:p>
-    <w:bookmarkEnd w:id="32"/>
-    <w:bookmarkStart w:id="33" w:name="acknowledgements"/>
+    <w:bookmarkEnd w:id="45"/>
+    <w:bookmarkStart w:id="46" w:name="acknowledgements"/>
     <w:p>
       <w:pPr>
         <w:pStyle w:val="Heading1"/>
@@ -3326,8 +3895,8 @@
         <w:br w:type="page"/>
       </w:r>
     </w:p>
-    <w:bookmarkEnd w:id="33"/>
-    <w:bookmarkStart w:id="105" w:name="references"/>
+    <w:bookmarkEnd w:id="46"/>
+    <w:bookmarkStart w:id="118" w:name="references"/>
     <w:p>
       <w:pPr>
         <w:pStyle w:val="Heading1"/>
@@ -3336,8 +3905,8 @@
         <w:t xml:space="preserve">References</w:t>
       </w:r>
     </w:p>
-    <w:bookmarkStart w:id="103" w:name="refs"/>
-    <w:bookmarkStart w:id="34" w:name="ref-albatineh2014confidence"/>
+    <w:bookmarkStart w:id="116" w:name="refs"/>
+    <w:bookmarkStart w:id="47" w:name="ref-albatineh2014confidence"/>
     <w:p>
       <w:pPr>
         <w:pStyle w:val="Bibliography"/>
@@ -3346,8 +3915,8 @@
         <w:t xml:space="preserve">Albatineh, A.N., Kibria, B.G., Wilcox, M.L., Zogheib, B., 2014. Confidence interval estimation for the population coefficient of variation using ranked set sampling: A simulation study. Journal of Applied Statistics 41, 733–751.</w:t>
       </w:r>
     </w:p>
-    <w:bookmarkEnd w:id="34"/>
-    <w:bookmarkStart w:id="35" w:name="ref-bae2013early"/>
+    <w:bookmarkEnd w:id="47"/>
+    <w:bookmarkStart w:id="48" w:name="ref-bae2013early"/>
     <w:p>
       <w:pPr>
         <w:pStyle w:val="Bibliography"/>
@@ -3356,8 +3925,8 @@
         <w:t xml:space="preserve">Bae, C., Bae, K., Kim, J.C., 2013. The early to late paleolithic transition in korea: A closer look. Radiocarbon 55, 1341–1349.</w:t>
       </w:r>
     </w:p>
-    <w:bookmarkEnd w:id="35"/>
-    <w:bookmarkStart w:id="36" w:name="ref-bae2012nature"/>
+    <w:bookmarkEnd w:id="48"/>
+    <w:bookmarkStart w:id="49" w:name="ref-bae2012nature"/>
     <w:p>
       <w:pPr>
         <w:pStyle w:val="Bibliography"/>
@@ -3366,8 +3935,8 @@
         <w:t xml:space="preserve">Bae, C.J., Bae, K., 2012. The nature of the early to late paleolithic transition in korea: Current perspectives. Quaternary International 281, 26–35.</w:t>
       </w:r>
     </w:p>
-    <w:bookmarkEnd w:id="36"/>
-    <w:bookmarkStart w:id="37" w:name="ref-bae2017origin"/>
+    <w:bookmarkEnd w:id="49"/>
+    <w:bookmarkStart w:id="50" w:name="ref-bae2017origin"/>
     <w:p>
       <w:pPr>
         <w:pStyle w:val="Bibliography"/>
@@ -3376,8 +3945,8 @@
         <w:t xml:space="preserve">Bae, C.J., Douka, K., Petraglia, M.D., 2017. On the origin of modern humans: Asian perspectives. Science 358, eaai9067.</w:t>
       </w:r>
     </w:p>
-    <w:bookmarkEnd w:id="37"/>
-    <w:bookmarkStart w:id="38" w:name="ref-bae2010origin"/>
+    <w:bookmarkEnd w:id="50"/>
+    <w:bookmarkStart w:id="51" w:name="ref-bae2010origin"/>
     <w:p>
       <w:pPr>
         <w:pStyle w:val="Bibliography"/>
@@ -3386,8 +3955,8 @@
         <w:t xml:space="preserve">Bae, K., 2010. Origin and patterns of the upper paleolithic industries in the korean peninsula and movement of modern humans in east asia. Quaternary International 211, 103–112.</w:t>
       </w:r>
     </w:p>
-    <w:bookmarkEnd w:id="38"/>
-    <w:bookmarkStart w:id="39" w:name="ref-bamforth2009projectile"/>
+    <w:bookmarkEnd w:id="51"/>
+    <w:bookmarkStart w:id="52" w:name="ref-bamforth2009projectile"/>
     <w:p>
       <w:pPr>
         <w:pStyle w:val="Bibliography"/>
@@ -3396,8 +3965,8 @@
         <w:t xml:space="preserve">Bamforth, D.B., 2009. Projectile points, people, and plains paleoindian perambulations. Journal of Anthropological Archaeology 28, 142–157.</w:t>
       </w:r>
     </w:p>
-    <w:bookmarkEnd w:id="39"/>
-    <w:bookmarkStart w:id="40" w:name="ref-banik2011estimating"/>
+    <w:bookmarkEnd w:id="52"/>
+    <w:bookmarkStart w:id="53" w:name="ref-banik2011estimating"/>
     <w:p>
       <w:pPr>
         <w:pStyle w:val="Bibliography"/>
@@ -3406,8 +3975,8 @@
         <w:t xml:space="preserve">Banik, S., Kibria, B.G., 2011. Estimating the population coefficient of variation by confidence intervals. Communications in Statistics-Simulation and Computation 40, 1236–1261.</w:t>
       </w:r>
     </w:p>
-    <w:bookmarkEnd w:id="40"/>
-    <w:bookmarkStart w:id="41" w:name="ref-bettinger1999point"/>
+    <w:bookmarkEnd w:id="53"/>
+    <w:bookmarkStart w:id="54" w:name="ref-bettinger1999point"/>
     <w:p>
       <w:pPr>
         <w:pStyle w:val="Bibliography"/>
@@ -3416,8 +3985,8 @@
         <w:t xml:space="preserve">Bettinger, R.L., Eerkens, J., 1999. Point typologies, cultural transmission, and the spread of bow-and-arrow technology in the prehistoric great basin. American antiquity 231–242.</w:t>
       </w:r>
     </w:p>
-    <w:bookmarkEnd w:id="41"/>
-    <w:bookmarkStart w:id="42" w:name="ref-bettinger1997evolutionary"/>
+    <w:bookmarkEnd w:id="54"/>
+    <w:bookmarkStart w:id="55" w:name="ref-bettinger1997evolutionary"/>
     <w:p>
       <w:pPr>
         <w:pStyle w:val="Bibliography"/>
@@ -3426,8 +3995,8 @@
         <w:t xml:space="preserve">Bettinger, R.L., Eerkens, J., 1997. Evolutionary implications of metrical variation in great basin projectile points. Archeological Papers of the American Anthropological Association 7, 177–191.</w:t>
       </w:r>
     </w:p>
-    <w:bookmarkEnd w:id="42"/>
-    <w:bookmarkStart w:id="43" w:name="ref-bettinger1997rediscovering"/>
+    <w:bookmarkEnd w:id="55"/>
+    <w:bookmarkStart w:id="56" w:name="ref-bettinger1997rediscovering"/>
     <w:p>
       <w:pPr>
         <w:pStyle w:val="Bibliography"/>
@@ -3436,8 +4005,8 @@
         <w:t xml:space="preserve">Bettinger, R.L., Eerkens, J.W., Barton, C., Clark, G., 1997. Rediscovering darwin: Evolutionary theory and archaeological explanation.</w:t>
       </w:r>
     </w:p>
-    <w:bookmarkEnd w:id="43"/>
-    <w:bookmarkStart w:id="44" w:name="ref-boyd1988culture"/>
+    <w:bookmarkEnd w:id="56"/>
+    <w:bookmarkStart w:id="57" w:name="ref-boyd1988culture"/>
     <w:p>
       <w:pPr>
         <w:pStyle w:val="Bibliography"/>
@@ -3446,8 +4015,8 @@
         <w:t xml:space="preserve">Boyd, R., Richerson, P.J., 1988. Culture and the evolutionary process. University of Chicago press.</w:t>
       </w:r>
     </w:p>
-    <w:bookmarkEnd w:id="44"/>
-    <w:bookmarkStart w:id="45" w:name="ref-buchanan2010geometric"/>
+    <w:bookmarkEnd w:id="57"/>
+    <w:bookmarkStart w:id="58" w:name="ref-buchanan2010geometric"/>
     <w:p>
       <w:pPr>
         <w:pStyle w:val="Bibliography"/>
@@ -3456,8 +4025,8 @@
         <w:t xml:space="preserve">Buchanan, B., Collard, M., 2010. A geometric morphometrics-based assessment of blade shape differences among paleoindian projectile point types from western north america. Journal of Archaeological Science 37, 350–359.</w:t>
       </w:r>
     </w:p>
-    <w:bookmarkEnd w:id="45"/>
-    <w:bookmarkStart w:id="46" w:name="ref-cardillo2016environment"/>
+    <w:bookmarkEnd w:id="58"/>
+    <w:bookmarkStart w:id="59" w:name="ref-cardillo2016environment"/>
     <w:p>
       <w:pPr>
         <w:pStyle w:val="Bibliography"/>
@@ -3466,8 +4035,8 @@
         <w:t xml:space="preserve">Cardillo, M., Borrazzo, K., Charlin, J., 2016. Environment, space, and morphological variation of projectile points in patagonia (southern south america). Quaternary International 422, 44–56.</w:t>
       </w:r>
     </w:p>
-    <w:bookmarkEnd w:id="46"/>
-    <w:bookmarkStart w:id="47" w:name="ref-cascalheira2018use"/>
+    <w:bookmarkEnd w:id="59"/>
+    <w:bookmarkStart w:id="60" w:name="ref-cascalheira2018use"/>
     <w:p>
       <w:pPr>
         <w:pStyle w:val="Bibliography"/>
@@ -3476,8 +4045,8 @@
         <w:t xml:space="preserve">Cascalheira, J., Bicho, N., 2018. The use of lithic assemblages for the definition of short-term occupations in hunter-gatherer prehistory.</w:t>
       </w:r>
     </w:p>
-    <w:bookmarkEnd w:id="47"/>
-    <w:bookmarkStart w:id="48" w:name="ref-chang2013human"/>
+    <w:bookmarkEnd w:id="60"/>
+    <w:bookmarkStart w:id="61" w:name="ref-chang2013human"/>
     <w:p>
       <w:pPr>
         <w:pStyle w:val="Bibliography"/>
@@ -3486,8 +4055,8 @@
         <w:t xml:space="preserve">Chang, Y., 2013. Human activity and lithic technology between korea and japan from MIS 3 to MIS 2 in the late paleolithic period. Quaternary International 308, 13–26.</w:t>
       </w:r>
     </w:p>
-    <w:bookmarkEnd w:id="48"/>
-    <w:bookmarkStart w:id="49" w:name="ref-core2021team"/>
+    <w:bookmarkEnd w:id="61"/>
+    <w:bookmarkStart w:id="62" w:name="ref-core2021team"/>
     <w:p>
       <w:pPr>
         <w:pStyle w:val="Bibliography"/>
@@ -3496,8 +4065,8 @@
         <w:t xml:space="preserve">Core, R., 2021. Team. R: A language and environment for statistical computing, 2015.</w:t>
       </w:r>
     </w:p>
-    <w:bookmarkEnd w:id="49"/>
-    <w:bookmarkStart w:id="50" w:name="ref-costin1995standardization"/>
+    <w:bookmarkEnd w:id="62"/>
+    <w:bookmarkStart w:id="63" w:name="ref-costin1995standardization"/>
     <w:p>
       <w:pPr>
         <w:pStyle w:val="Bibliography"/>
@@ -3506,8 +4075,8 @@
         <w:t xml:space="preserve">Costin, C.L., Hagstrum, M.B., 1995. Standardization, labor investment, skill, and the organization of ceramic production in late prehispanic highland peru. American Antiquity 60, 619–639.</w:t>
       </w:r>
     </w:p>
-    <w:bookmarkEnd w:id="50"/>
-    <w:bookmarkStart w:id="51" w:name="ref-creanza2017cultural"/>
+    <w:bookmarkEnd w:id="63"/>
+    <w:bookmarkStart w:id="64" w:name="ref-creanza2017cultural"/>
     <w:p>
       <w:pPr>
         <w:pStyle w:val="Bibliography"/>
@@ -3516,8 +4085,8 @@
         <w:t xml:space="preserve">Creanza, N., Kolodny, O., Feldman, M.W., 2017. Cultural evolutionary theory: How culture evolves and why it matters. Proceedings of the National Academy of Sciences 114, 7782–7789.</w:t>
       </w:r>
     </w:p>
-    <w:bookmarkEnd w:id="51"/>
-    <w:bookmarkStart w:id="52" w:name="ref-curto2009coefficient"/>
+    <w:bookmarkEnd w:id="64"/>
+    <w:bookmarkStart w:id="65" w:name="ref-curto2009coefficient"/>
     <w:p>
       <w:pPr>
         <w:pStyle w:val="Bibliography"/>
@@ -3526,8 +4095,8 @@
         <w:t xml:space="preserve">Curto, J.D., Pinto, J.C., 2009. The coefficient of variation asymptotic distribution in the case of non-iid random variables. Journal of Applied Statistics 36, 21–32.</w:t>
       </w:r>
     </w:p>
-    <w:bookmarkEnd w:id="52"/>
-    <w:bookmarkStart w:id="53" w:name="ref-dunnell1980evolutionary"/>
+    <w:bookmarkEnd w:id="65"/>
+    <w:bookmarkStart w:id="66" w:name="ref-dunnell1980evolutionary"/>
     <w:p>
       <w:pPr>
         <w:pStyle w:val="Bibliography"/>
@@ -3536,8 +4105,8 @@
         <w:t xml:space="preserve">Dunnell, R.C., 1980. Evolutionary theory and archaeology, in: Advances in Archaeological Method and Theory. Elsevier, pp. 35–99.</w:t>
       </w:r>
     </w:p>
-    <w:bookmarkEnd w:id="53"/>
-    <w:bookmarkStart w:id="54" w:name="ref-eerkens2008cultural"/>
+    <w:bookmarkEnd w:id="66"/>
+    <w:bookmarkStart w:id="67" w:name="ref-eerkens2008cultural"/>
     <w:p>
       <w:pPr>
         <w:pStyle w:val="Bibliography"/>
@@ -3546,8 +4115,8 @@
         <w:t xml:space="preserve">Eerkens, J.W., Bettinger, R.L., 2008. Cultural transmission and the analysis of stylistic and functional variation. Transmission and Archaeology: Issues and Case-Studies 21–38.</w:t>
       </w:r>
     </w:p>
-    <w:bookmarkEnd w:id="54"/>
-    <w:bookmarkStart w:id="55" w:name="ref-eerkens2001techniques"/>
+    <w:bookmarkEnd w:id="67"/>
+    <w:bookmarkStart w:id="68" w:name="ref-eerkens2001techniques"/>
     <w:p>
       <w:pPr>
         <w:pStyle w:val="Bibliography"/>
@@ -3556,8 +4125,8 @@
         <w:t xml:space="preserve">Eerkens, J.W., Bettinger, R.L., 2001. Techniques for assessing standardization in artifact assemblages: Can we scale material variability? American Antiquity 493–504.</w:t>
       </w:r>
     </w:p>
-    <w:bookmarkEnd w:id="55"/>
-    <w:bookmarkStart w:id="56" w:name="ref-eerkens2007cultural"/>
+    <w:bookmarkEnd w:id="68"/>
+    <w:bookmarkStart w:id="69" w:name="ref-eerkens2007cultural"/>
     <w:p>
       <w:pPr>
         <w:pStyle w:val="Bibliography"/>
@@ -3566,8 +4135,8 @@
         <w:t xml:space="preserve">Eerkens, J.W., Lipo, C.P., 2007. Cultural transmission theory and the archaeological record: Providing context to understanding variation and temporal changes in material culture. Journal of Archaeological Research 15, 239–274.</w:t>
       </w:r>
     </w:p>
-    <w:bookmarkEnd w:id="56"/>
-    <w:bookmarkStart w:id="57" w:name="ref-eerkens2005cultural"/>
+    <w:bookmarkEnd w:id="69"/>
+    <w:bookmarkStart w:id="70" w:name="ref-eerkens2005cultural"/>
     <w:p>
       <w:pPr>
         <w:pStyle w:val="Bibliography"/>
@@ -3576,8 +4145,8 @@
         <w:t xml:space="preserve">Eerkens, J.W., Lipo, C.P., 2005. Cultural transmission, copying errors, and the generation of variation in material culture and the archaeological record. Journal of Anthropological Archaeology 24, 316–334.</w:t>
       </w:r>
     </w:p>
-    <w:bookmarkEnd w:id="57"/>
-    <w:bookmarkStart w:id="58" w:name="ref-garvey2018current"/>
+    <w:bookmarkEnd w:id="70"/>
+    <w:bookmarkStart w:id="71" w:name="ref-garvey2018current"/>
     <w:p>
       <w:pPr>
         <w:pStyle w:val="Bibliography"/>
@@ -3586,8 +4155,8 @@
         <w:t xml:space="preserve">Garvey, R., 2018. Current and potential roles of archaeology in the development of cultural evolutionary theory. Philosophical Transactions of the Royal Society B: Biological Sciences 373, 20170057.</w:t>
       </w:r>
     </w:p>
-    <w:bookmarkEnd w:id="58"/>
-    <w:bookmarkStart w:id="59" w:name="ref-gulhar2012comparison"/>
+    <w:bookmarkEnd w:id="71"/>
+    <w:bookmarkStart w:id="72" w:name="ref-gulhar2012comparison"/>
     <w:p>
       <w:pPr>
         <w:pStyle w:val="Bibliography"/>
@@ -3596,8 +4165,8 @@
         <w:t xml:space="preserve">Gulhar, M., Kibria, B.G., Albatineh, A.N., Ahmed, N.U., 2012. A comparison of some confidence intervals for estimating the population coefficient of variation: A simulation study. SORT-Statistics and Operations Research Transactions 45–68.</w:t>
       </w:r>
     </w:p>
-    <w:bookmarkEnd w:id="59"/>
-    <w:bookmarkStart w:id="60" w:name="ref-heyes1994social"/>
+    <w:bookmarkEnd w:id="72"/>
+    <w:bookmarkStart w:id="73" w:name="ref-heyes1994social"/>
     <w:p>
       <w:pPr>
         <w:pStyle w:val="Bibliography"/>
@@ -3606,8 +4175,8 @@
         <w:t xml:space="preserve">Heyes, C.M., 1994. Social learning in animals: Categories and mechanisms. Biological Reviews 69, 207–231.</w:t>
       </w:r>
     </w:p>
-    <w:bookmarkEnd w:id="60"/>
-    <w:bookmarkStart w:id="61" w:name="ref-ivanovaite2020all"/>
+    <w:bookmarkEnd w:id="73"/>
+    <w:bookmarkStart w:id="74" w:name="ref-ivanovaite2020all"/>
     <w:p>
       <w:pPr>
         <w:pStyle w:val="Bibliography"/>
@@ -3616,8 +4185,8 @@
         <w:t xml:space="preserve">Ivanovaitė, L., Serwatka, K., Hoggard, C.S., Sauer, F., Riede, F., 2020. All these fantastic cultures? Research history and regionalization in the late palaeolithic tanged point cultures of eastern europe. European Journal of Archaeology 23, 162–185.</w:t>
       </w:r>
     </w:p>
-    <w:bookmarkEnd w:id="61"/>
-    <w:bookmarkStart w:id="62" w:name="ref-kelley2007sample"/>
+    <w:bookmarkEnd w:id="74"/>
+    <w:bookmarkStart w:id="75" w:name="ref-kelley2007sample"/>
     <w:p>
       <w:pPr>
         <w:pStyle w:val="Bibliography"/>
@@ -3626,8 +4195,8 @@
         <w:t xml:space="preserve">Kelley, K., 2007. Sample size planning for the coefficient of variation from the accuracy in parameter estimation approach. Behavior Research Methods 39, 755–766.</w:t>
       </w:r>
     </w:p>
-    <w:bookmarkEnd w:id="62"/>
-    <w:bookmarkStart w:id="63" w:name="ref-kendal2018social"/>
+    <w:bookmarkEnd w:id="75"/>
+    <w:bookmarkStart w:id="76" w:name="ref-kendal2018social"/>
     <w:p>
       <w:pPr>
         <w:pStyle w:val="Bibliography"/>
@@ -3636,8 +4205,8 @@
         <w:t xml:space="preserve">Kendal, R.L., Boogert, N.J., Rendell, L., Laland, K.N., Webster, M., Jones, P.L., 2018. Social learning strategies: Bridge-building between fields. Trends in cognitive sciences 22, 651–665.</w:t>
       </w:r>
     </w:p>
-    <w:bookmarkEnd w:id="63"/>
-    <w:bookmarkStart w:id="64" w:name="ref-Kim_2017"/>
+    <w:bookmarkEnd w:id="76"/>
+    <w:bookmarkStart w:id="77" w:name="ref-Kim_2017"/>
     <w:p>
       <w:pPr>
         <w:pStyle w:val="Bibliography"/>
@@ -3646,8 +4215,8 @@
         <w:t xml:space="preserve">Kim, E., 2017. Morphological diversity and functional differentiation of tanged-point: Focused on suyanggae, jingeuneul and yongsandong site. Journal of Korean Paleolithic Society 29–47.</w:t>
       </w:r>
     </w:p>
-    <w:bookmarkEnd w:id="64"/>
-    <w:bookmarkStart w:id="65" w:name="ref-koopmans1964confidence"/>
+    <w:bookmarkEnd w:id="77"/>
+    <w:bookmarkStart w:id="78" w:name="ref-koopmans1964confidence"/>
     <w:p>
       <w:pPr>
         <w:pStyle w:val="Bibliography"/>
@@ -3656,8 +4225,8 @@
         <w:t xml:space="preserve">Koopmans, L.H., Owen, D.B., Rosenblatt, J.I., 1964. Confidence intervals for the coefficient of variation for the normal and log normal distributions. Biometrika 51, 25–32.</w:t>
       </w:r>
     </w:p>
-    <w:bookmarkEnd w:id="65"/>
-    <w:bookmarkStart w:id="66" w:name="ref-kvamme1996alternative"/>
+    <w:bookmarkEnd w:id="78"/>
+    <w:bookmarkStart w:id="79" w:name="ref-kvamme1996alternative"/>
     <w:p>
       <w:pPr>
         <w:pStyle w:val="Bibliography"/>
@@ -3666,8 +4235,8 @@
         <w:t xml:space="preserve">Kvamme, K.L., Stark, M.T., Longacre, W.A., 1996. Alternative procedures for assessing standardization in ceramic assemblages. American Antiquity 61, 116–126.</w:t>
       </w:r>
     </w:p>
-    <w:bookmarkEnd w:id="66"/>
-    <w:bookmarkStart w:id="67" w:name="ref-lee2019were"/>
+    <w:bookmarkEnd w:id="79"/>
+    <w:bookmarkStart w:id="80" w:name="ref-lee2019were"/>
     <w:p>
       <w:pPr>
         <w:pStyle w:val="Bibliography"/>
@@ -3676,8 +4245,8 @@
         <w:t xml:space="preserve">Lee, G.-K., Sano, K., 2019. Were tanged points mechanically delivered armatures? Functional and morphometric analyses of tanged points from an upper paleolithic site at jingeuneul, korea. Archaeological and Anthropological Sciences 11, 2453–2465.</w:t>
       </w:r>
     </w:p>
-    <w:bookmarkEnd w:id="67"/>
-    <w:bookmarkStart w:id="68" w:name="ref-lee2013current"/>
+    <w:bookmarkEnd w:id="80"/>
+    <w:bookmarkStart w:id="81" w:name="ref-lee2013current"/>
     <w:p>
       <w:pPr>
         <w:pStyle w:val="Bibliography"/>
@@ -3686,8 +4255,8 @@
         <w:t xml:space="preserve">Lee, H.W., 2013. Current observations of the early late paleolithic in korea. Quaternary International 316, 45–58.</w:t>
       </w:r>
     </w:p>
-    <w:bookmarkEnd w:id="68"/>
-    <w:bookmarkStart w:id="69" w:name="ref-leplongeon2020backed"/>
+    <w:bookmarkEnd w:id="81"/>
+    <w:bookmarkStart w:id="82" w:name="ref-leplongeon2020backed"/>
     <w:p>
       <w:pPr>
         <w:pStyle w:val="Bibliography"/>
@@ -3696,8 +4265,8 @@
         <w:t xml:space="preserve">Leplongeon, A., Ménard, C., Bonhomme, V., Bortolini, E., 2020. Backed pieces and their variability in the later stone age of the horn of africa. African Archaeological Review 37, 437–468.</w:t>
       </w:r>
     </w:p>
-    <w:bookmarkEnd w:id="69"/>
-    <w:bookmarkStart w:id="70" w:name="ref-lipo1997population"/>
+    <w:bookmarkEnd w:id="82"/>
+    <w:bookmarkStart w:id="83" w:name="ref-lipo1997population"/>
     <w:p>
       <w:pPr>
         <w:pStyle w:val="Bibliography"/>
@@ -3706,8 +4275,8 @@
         <w:t xml:space="preserve">Lipo, C.P., Madsen, M.E., Dunnell, R.C., Hunt, T., 1997. Population structure, cultural transmission, and frequency seriation. Journal of Anthropological Archaeology 16, 301–333.</w:t>
       </w:r>
     </w:p>
-    <w:bookmarkEnd w:id="70"/>
-    <w:bookmarkStart w:id="71" w:name="ref-lycett2015cultural"/>
+    <w:bookmarkEnd w:id="83"/>
+    <w:bookmarkStart w:id="84" w:name="ref-lycett2015cultural"/>
     <w:p>
       <w:pPr>
         <w:pStyle w:val="Bibliography"/>
@@ -3716,8 +4285,8 @@
         <w:t xml:space="preserve">Lycett, S.J., 2015. Cultural evolutionary approaches to artifact variation over time and space: Basis, progress, and prospects. Journal of Archaeological Science 56, 21–31.</w:t>
       </w:r>
     </w:p>
-    <w:bookmarkEnd w:id="71"/>
-    <w:bookmarkStart w:id="72" w:name="ref-macleod2018quantitative"/>
+    <w:bookmarkEnd w:id="84"/>
+    <w:bookmarkStart w:id="85" w:name="ref-macleod2018quantitative"/>
     <w:p>
       <w:pPr>
         <w:pStyle w:val="Bibliography"/>
@@ -3726,8 +4295,8 @@
         <w:t xml:space="preserve">MacLeod, N., 2018. The quantitative assessment of archaeological artifact groups: Beyond geometric morphometrics. Quaternary Science Reviews 201, 319–348.</w:t>
       </w:r>
     </w:p>
-    <w:bookmarkEnd w:id="72"/>
-    <w:bookmarkStart w:id="73" w:name="ref-mahmoudvand2009two"/>
+    <w:bookmarkEnd w:id="85"/>
+    <w:bookmarkStart w:id="86" w:name="ref-mahmoudvand2009two"/>
     <w:p>
       <w:pPr>
         <w:pStyle w:val="Bibliography"/>
@@ -3736,8 +4305,8 @@
         <w:t xml:space="preserve">Mahmoudvand, R., Hassani, H., 2009. Two new confidence intervals for the coefficient of variation in a normal distribution. Journal of Applied Statistics 36, 429–442.</w:t>
       </w:r>
     </w:p>
-    <w:bookmarkEnd w:id="73"/>
-    <w:bookmarkStart w:id="74" w:name="ref-marwick2017computational"/>
+    <w:bookmarkEnd w:id="86"/>
+    <w:bookmarkStart w:id="87" w:name="ref-marwick2017computational"/>
     <w:p>
       <w:pPr>
         <w:pStyle w:val="Bibliography"/>
@@ -3746,8 +4315,8 @@
         <w:t xml:space="preserve">Marwick, B., 2017. Computational reproducibility in archaeological research: Basic principles and a case study of their implementation. Journal of Archaeological Method and Theory 24, 424–450.</w:t>
       </w:r>
     </w:p>
-    <w:bookmarkEnd w:id="74"/>
-    <w:bookmarkStart w:id="75" w:name="ref-mckay1932distribution"/>
+    <w:bookmarkEnd w:id="87"/>
+    <w:bookmarkStart w:id="88" w:name="ref-mckay1932distribution"/>
     <w:p>
       <w:pPr>
         <w:pStyle w:val="Bibliography"/>
@@ -3756,8 +4325,8 @@
         <w:t xml:space="preserve">McKay, A., 1932. Distribution of the coefficient of variation and the extended" t" distribution. Journal of the Royal Statistical Society 95, 695–698.</w:t>
       </w:r>
     </w:p>
-    <w:bookmarkEnd w:id="75"/>
-    <w:bookmarkStart w:id="76" w:name="ref-mesoudi2008cultural"/>
+    <w:bookmarkEnd w:id="88"/>
+    <w:bookmarkStart w:id="89" w:name="ref-mesoudi2008cultural"/>
     <w:p>
       <w:pPr>
         <w:pStyle w:val="Bibliography"/>
@@ -3766,8 +4335,8 @@
         <w:t xml:space="preserve">Mesoudi, A., O’Brien, M.J., 2008. The cultural transmission of great basin projectile-point technology i: An experimental simulation. American Antiquity 3–28.</w:t>
       </w:r>
     </w:p>
-    <w:bookmarkEnd w:id="76"/>
-    <w:bookmarkStart w:id="77" w:name="ref-miller1991asymptomatic"/>
+    <w:bookmarkEnd w:id="89"/>
+    <w:bookmarkStart w:id="90" w:name="ref-miller1991asymptomatic"/>
     <w:p>
       <w:pPr>
         <w:pStyle w:val="Bibliography"/>
@@ -3776,8 +4345,8 @@
         <w:t xml:space="preserve">Miller, R., 1991. Asymptomatic test statistics for coefficients of variation. Theor Meth 20, 2251–2262.</w:t>
       </w:r>
     </w:p>
-    <w:bookmarkEnd w:id="77"/>
-    <w:bookmarkStart w:id="78" w:name="ref-ng2006performance"/>
+    <w:bookmarkEnd w:id="90"/>
+    <w:bookmarkStart w:id="91" w:name="ref-ng2006performance"/>
     <w:p>
       <w:pPr>
         <w:pStyle w:val="Bibliography"/>
@@ -3786,8 +4355,8 @@
         <w:t xml:space="preserve">Ng, C., 2006. Performance of three methods of interval estimation of the coefficient of variation. InterStat.</w:t>
       </w:r>
     </w:p>
-    <w:bookmarkEnd w:id="78"/>
-    <w:bookmarkStart w:id="79" w:name="ref-o2017dual"/>
+    <w:bookmarkEnd w:id="91"/>
+    <w:bookmarkStart w:id="92" w:name="ref-o2017dual"/>
     <w:p>
       <w:pPr>
         <w:pStyle w:val="Bibliography"/>
@@ -3796,8 +4365,8 @@
         <w:t xml:space="preserve">O’Brien, M.J., Bentley, R.A., 2017. Dual inheritance, cultural transmission, and niche construction. The Handbook of Culture and Biology.</w:t>
       </w:r>
     </w:p>
-    <w:bookmarkEnd w:id="79"/>
-    <w:bookmarkStart w:id="80" w:name="ref-o2000applying"/>
+    <w:bookmarkEnd w:id="92"/>
+    <w:bookmarkStart w:id="93" w:name="ref-o2000applying"/>
     <w:p>
       <w:pPr>
         <w:pStyle w:val="Bibliography"/>
@@ -3806,8 +4375,8 @@
         <w:t xml:space="preserve">O’brien, M.J., Lyman, R.L., 2000. Applying evolutionary archaeology: A systematic approach. Springer Science &amp; Business Media.</w:t>
       </w:r>
     </w:p>
-    <w:bookmarkEnd w:id="80"/>
-    <w:bookmarkStart w:id="81" w:name="ref-okumura2019archaeology"/>
+    <w:bookmarkEnd w:id="93"/>
+    <w:bookmarkStart w:id="94" w:name="ref-okumura2019archaeology"/>
     <w:p>
       <w:pPr>
         <w:pStyle w:val="Bibliography"/>
@@ -3816,8 +4385,8 @@
         <w:t xml:space="preserve">Okumura, M., Araujo, A.G., 2019. Archaeology, biology, and borrowing: A critical examination of geometric morphometrics in archaeology. Journal of Archaeological Science 101, 149–158.</w:t>
       </w:r>
     </w:p>
-    <w:bookmarkEnd w:id="81"/>
-    <w:bookmarkStart w:id="82" w:name="ref-panichkitkosolkul2013confidence"/>
+    <w:bookmarkEnd w:id="94"/>
+    <w:bookmarkStart w:id="95" w:name="ref-panichkitkosolkul2013confidence"/>
     <w:p>
       <w:pPr>
         <w:pStyle w:val="Bibliography"/>
@@ -3826,8 +4395,8 @@
         <w:t xml:space="preserve">Panichkitkosolkul, W., 2013. Confidence intervals for the coefficient of variation in a normal distribution with a known population mean. Journal of Probability and Statistics 2013.</w:t>
       </w:r>
     </w:p>
-    <w:bookmarkEnd w:id="82"/>
-    <w:bookmarkStart w:id="83" w:name="ref-panichkitkosolkul2009improved"/>
+    <w:bookmarkEnd w:id="95"/>
+    <w:bookmarkStart w:id="96" w:name="ref-panichkitkosolkul2009improved"/>
     <w:p>
       <w:pPr>
         <w:pStyle w:val="Bibliography"/>
@@ -3836,8 +4405,8 @@
         <w:t xml:space="preserve">Panichkitkosolkul, W., 2009. Improved confidence intervals for a coefficient of variation of a normal distribution. Thailand statistician 7, 193–199.</w:t>
       </w:r>
     </w:p>
-    <w:bookmarkEnd w:id="83"/>
-    <w:bookmarkStart w:id="84" w:name="ref-Park_2013"/>
+    <w:bookmarkEnd w:id="96"/>
+    <w:bookmarkStart w:id="97" w:name="ref-Park_2013"/>
     <w:p>
       <w:pPr>
         <w:pStyle w:val="Bibliography"/>
@@ -3846,8 +4415,8 @@
         <w:t xml:space="preserve">Park, G., 2013. A study on the stemmed points of the late paleolithic in the korean peninsula. Yeongnam Archaeological Review 64, 39–69.</w:t>
       </w:r>
     </w:p>
-    <w:bookmarkEnd w:id="84"/>
-    <w:bookmarkStart w:id="85" w:name="ref-petvrik2018shape"/>
+    <w:bookmarkEnd w:id="97"/>
+    <w:bookmarkStart w:id="98" w:name="ref-petvrik2018shape"/>
     <w:p>
       <w:pPr>
         <w:pStyle w:val="Bibliography"/>
@@ -3856,8 +4425,8 @@
         <w:t xml:space="preserve">Petřı́k, J., Sosna, D., Prokeš, L., Štefanisko, D., Galeta, P., 2018. Shape matters: Assessing regional variation of bell beaker projectile points in central europe using geometric morphometrics. Archaeological and Anthropological Sciences 10, 893–904.</w:t>
       </w:r>
     </w:p>
-    <w:bookmarkEnd w:id="85"/>
-    <w:bookmarkStart w:id="86" w:name="ref-richerson1992cultural"/>
+    <w:bookmarkEnd w:id="98"/>
+    <w:bookmarkStart w:id="99" w:name="ref-richerson1992cultural"/>
     <w:p>
       <w:pPr>
         <w:pStyle w:val="Bibliography"/>
@@ -3866,8 +4435,8 @@
         <w:t xml:space="preserve">Richerson, P.J., Boyd, R., 1992. Cultural inheritance and evolutionary ecology. Evolutionary ecology and human behavior 61–92.</w:t>
       </w:r>
     </w:p>
-    <w:bookmarkEnd w:id="86"/>
-    <w:bookmarkStart w:id="87" w:name="ref-rivals2009new"/>
+    <w:bookmarkEnd w:id="99"/>
+    <w:bookmarkStart w:id="100" w:name="ref-rivals2009new"/>
     <w:p>
       <w:pPr>
         <w:pStyle w:val="Bibliography"/>
@@ -3876,8 +4445,8 @@
         <w:t xml:space="preserve">Rivals, F., Schulz, E., Kaiser, T.M., 2009. A new application of dental wear analyses: Estimation of duration of hominid occupations in archaeological localities. Journal of Human Evolution 56, 329–339.</w:t>
       </w:r>
     </w:p>
-    <w:bookmarkEnd w:id="87"/>
-    <w:bookmarkStart w:id="88" w:name="ref-schillinger2014copying"/>
+    <w:bookmarkEnd w:id="100"/>
+    <w:bookmarkStart w:id="101" w:name="ref-schillinger2014copying"/>
     <w:p>
       <w:pPr>
         <w:pStyle w:val="Bibliography"/>
@@ -3886,8 +4455,8 @@
         <w:t xml:space="preserve">Schillinger, K., Mesoudi, A., Lycett, S.J., 2014. Copying error and the cultural evolution of" additive" vs." Reductive" material traditions: An experimental assessment. American Antiquity 128–143.</w:t>
       </w:r>
     </w:p>
-    <w:bookmarkEnd w:id="88"/>
-    <w:bookmarkStart w:id="89" w:name="ref-schneider2012nih"/>
+    <w:bookmarkEnd w:id="101"/>
+    <w:bookmarkStart w:id="102" w:name="ref-schneider2012nih"/>
     <w:p>
       <w:pPr>
         <w:pStyle w:val="Bibliography"/>
@@ -3896,8 +4465,8 @@
         <w:t xml:space="preserve">Schneider, C.A., Rasband, W.S., Eliceiri, K.W., 2012. NIH image to ImageJ: 25 years of image analysis. Nature methods 9, 671–675.</w:t>
       </w:r>
     </w:p>
-    <w:bookmarkEnd w:id="89"/>
-    <w:bookmarkStart w:id="90" w:name="ref-selden2014advances"/>
+    <w:bookmarkEnd w:id="102"/>
+    <w:bookmarkStart w:id="103" w:name="ref-selden2014advances"/>
     <w:p>
       <w:pPr>
         <w:pStyle w:val="Bibliography"/>
@@ -3906,8 +4475,8 @@
         <w:t xml:space="preserve">Selden, R.Z., Perttula, T.K., O’Brien, M.J., 2014. Advances in documentation, digital curation, virtual exhibition, and a test of 3D geometric morphometrics: A case study of the vanderpool vessels from the ancestral caddo territory. Advances in Archaeological Practice 2, 64–79.</w:t>
       </w:r>
     </w:p>
-    <w:bookmarkEnd w:id="90"/>
-    <w:bookmarkStart w:id="91" w:name="ref-seong2015diversity"/>
+    <w:bookmarkEnd w:id="103"/>
+    <w:bookmarkStart w:id="104" w:name="ref-seong2015diversity"/>
     <w:p>
       <w:pPr>
         <w:pStyle w:val="Bibliography"/>
@@ -3916,8 +4485,8 @@
         <w:t xml:space="preserve">Seong, C., 2015. Diversity of lithic assemblages and evolution of late palaeolithic culture in korea. Asian Perspectives 91–112.</w:t>
       </w:r>
     </w:p>
-    <w:bookmarkEnd w:id="91"/>
-    <w:bookmarkStart w:id="92" w:name="ref-seong2009emergence"/>
+    <w:bookmarkEnd w:id="104"/>
+    <w:bookmarkStart w:id="105" w:name="ref-seong2009emergence"/>
     <w:p>
       <w:pPr>
         <w:pStyle w:val="Bibliography"/>
@@ -3926,8 +4495,8 @@
         <w:t xml:space="preserve">Seong, C., 2009. Emergence of a blade industry and evolution of late paleolithic technology in the republic of korea. Journal of Anthropological Research 65, 417–451.</w:t>
       </w:r>
     </w:p>
-    <w:bookmarkEnd w:id="92"/>
-    <w:bookmarkStart w:id="93" w:name="ref-seong2008tanged"/>
+    <w:bookmarkEnd w:id="105"/>
+    <w:bookmarkStart w:id="106" w:name="ref-seong2008tanged"/>
     <w:p>
       <w:pPr>
         <w:pStyle w:val="Bibliography"/>
@@ -3936,8 +4505,8 @@
         <w:t xml:space="preserve">Seong, C., 2008. Tanged points, microblades and late palaeolithic hunting in korea. Antiquity 82, 871–883.</w:t>
       </w:r>
     </w:p>
-    <w:bookmarkEnd w:id="93"/>
-    <w:bookmarkStart w:id="94" w:name="ref-seong2006structure"/>
+    <w:bookmarkEnd w:id="106"/>
+    <w:bookmarkStart w:id="107" w:name="ref-seong2006structure"/>
     <w:p>
       <w:pPr>
         <w:pStyle w:val="Bibliography"/>
@@ -3946,8 +4515,8 @@
         <w:t xml:space="preserve">Seong, C., 2006. Structure and evolution of late paleolithic assemblages in korea. Journal of the Korean Archaeological Society 59, 4–39.</w:t>
       </w:r>
     </w:p>
-    <w:bookmarkEnd w:id="94"/>
-    <w:bookmarkStart w:id="95" w:name="ref-sharma1994asymptotic"/>
+    <w:bookmarkEnd w:id="107"/>
+    <w:bookmarkStart w:id="108" w:name="ref-sharma1994asymptotic"/>
     <w:p>
       <w:pPr>
         <w:pStyle w:val="Bibliography"/>
@@ -3956,8 +4525,8 @@
         <w:t xml:space="preserve">Sharma, K., Krishna, H., 1994. Asymptotic sampling distribution of inverse coefficient-of-variation and its applications. IEEE Transactions on Reliability 43, 630–633.</w:t>
       </w:r>
     </w:p>
-    <w:bookmarkEnd w:id="95"/>
-    <w:bookmarkStart w:id="96" w:name="ref-shi2005chromosome"/>
+    <w:bookmarkEnd w:id="108"/>
+    <w:bookmarkStart w:id="109" w:name="ref-shi2005chromosome"/>
     <w:p>
       <w:pPr>
         <w:pStyle w:val="Bibliography"/>
@@ -3966,8 +4535,8 @@
         <w:t xml:space="preserve">Shi, H., Dong, Y., Wen, B., Xiao, C.-J., Underhill, P.A., Shen, P., Chakraborty, R., Jin, L., Su, B., 2005. Y-chromosome evidence of southern origin of the east asian–specific haplogroup O3-M122. The American Journal of Human Genetics 77, 408–419.</w:t>
       </w:r>
     </w:p>
-    <w:bookmarkEnd w:id="96"/>
-    <w:bookmarkStart w:id="97" w:name="ref-suarez2019life"/>
+    <w:bookmarkEnd w:id="109"/>
+    <w:bookmarkStart w:id="110" w:name="ref-suarez2019life"/>
     <w:p>
       <w:pPr>
         <w:pStyle w:val="Bibliography"/>
@@ -3976,8 +4545,8 @@
         <w:t xml:space="preserve">Suárez, R., Cardillo, M., 2019. Life history or stylistic variation? A geometric morphometric method for evaluation of fishtail point variability. Journal of Archaeological Science: Reports 27, 101997.</w:t>
       </w:r>
     </w:p>
-    <w:bookmarkEnd w:id="97"/>
-    <w:bookmarkStart w:id="98" w:name="ref-thulman2012discriminating"/>
+    <w:bookmarkEnd w:id="110"/>
+    <w:bookmarkStart w:id="111" w:name="ref-thulman2012discriminating"/>
     <w:p>
       <w:pPr>
         <w:pStyle w:val="Bibliography"/>
@@ -3986,8 +4555,8 @@
         <w:t xml:space="preserve">Thulman, D.K., 2012. Discriminating paleoindian point types from florida using landmark geometric morphometrics. Journal of Archaeological Science 39, 1599–1607.</w:t>
       </w:r>
     </w:p>
-    <w:bookmarkEnd w:id="98"/>
-    <w:bookmarkStart w:id="99" w:name="ref-toebe2018sample"/>
+    <w:bookmarkEnd w:id="111"/>
+    <w:bookmarkStart w:id="112" w:name="ref-toebe2018sample"/>
     <w:p>
       <w:pPr>
         <w:pStyle w:val="Bibliography"/>
@@ -4002,8 +4571,8 @@
         <w:t xml:space="preserve">ncias 90, 1705–1715.</w:t>
       </w:r>
     </w:p>
-    <w:bookmarkEnd w:id="99"/>
-    <w:bookmarkStart w:id="100" w:name="ref-vangel1996confidence"/>
+    <w:bookmarkEnd w:id="112"/>
+    <w:bookmarkStart w:id="113" w:name="ref-vangel1996confidence"/>
     <w:p>
       <w:pPr>
         <w:pStyle w:val="Bibliography"/>
@@ -4012,8 +4581,8 @@
         <w:t xml:space="preserve">Vangel, M.G., 1996. Confidence intervals for a normal coefficient of variation. The American Statistician 50, 21–26.</w:t>
       </w:r>
     </w:p>
-    <w:bookmarkEnd w:id="100"/>
-    <w:bookmarkStart w:id="101" w:name="ref-vanpool2011quantitative"/>
+    <w:bookmarkEnd w:id="113"/>
+    <w:bookmarkStart w:id="114" w:name="ref-vanpool2011quantitative"/>
     <w:p>
       <w:pPr>
         <w:pStyle w:val="Bibliography"/>
@@ -4022,8 +4591,8 @@
         <w:t xml:space="preserve">VanPool, T.L., Leonard, R.D., 2011. Quantitative analysis in archaeology. John Wiley &amp; Sons.</w:t>
       </w:r>
     </w:p>
-    <w:bookmarkEnd w:id="101"/>
-    <w:bookmarkStart w:id="102" w:name="ref-wierer2013variability"/>
+    <w:bookmarkEnd w:id="114"/>
+    <w:bookmarkStart w:id="115" w:name="ref-wierer2013variability"/>
     <w:p>
       <w:pPr>
         <w:pStyle w:val="Bibliography"/>
@@ -4032,14 +4601,14 @@
         <w:t xml:space="preserve">Wierer, U., 2013. Variability and standardization: The early gravettian lithic complex of grotta paglicci, southern italy. Quaternary International 288, 215–238.</w:t>
       </w:r>
     </w:p>
-    <w:bookmarkEnd w:id="102"/>
-    <w:bookmarkEnd w:id="103"/>
+    <w:bookmarkEnd w:id="115"/>
+    <w:bookmarkEnd w:id="116"/>
     <w:p>
       <w:r>
         <w:br w:type="page"/>
       </w:r>
     </w:p>
-    <w:bookmarkStart w:id="104" w:name="colophon"/>
+    <w:bookmarkStart w:id="117" w:name="colophon"/>
     <w:p>
       <w:pPr>
         <w:pStyle w:val="Heading3"/>
@@ -4053,7 +4622,7 @@
         <w:pStyle w:val="FirstParagraph"/>
       </w:pPr>
       <w:r>
-        <w:t xml:space="preserve">This report was generated on 2022-08-22 18:28:20 using the following computational environment and dependencies:</w:t>
+        <w:t xml:space="preserve">This report was generated on 2022-08-22 20:53:38 using the following computational environment and dependencies:</w:t>
       </w:r>
     </w:p>
     <w:p>
@@ -4184,727 +4753,835 @@
         <w:rPr>
           <w:rStyle w:val="VerbatimChar"/>
         </w:rPr>
-        <w:t xml:space="preserve"> ! package     * version date (UTC) lib source</w:t>
-      </w:r>
-      <w:r>
-        <w:br/>
-      </w:r>
-      <w:r>
-        <w:rPr>
-          <w:rStyle w:val="VerbatimChar"/>
-        </w:rPr>
-        <w:t xml:space="preserve">   assertthat    0.2.1   2019-03-21 [2] CRAN (R 4.1.0)</w:t>
-      </w:r>
-      <w:r>
-        <w:br/>
-      </w:r>
-      <w:r>
-        <w:rPr>
-          <w:rStyle w:val="VerbatimChar"/>
-        </w:rPr>
-        <w:t xml:space="preserve">   backports     1.4.1   2021-12-13 [2] CRAN (R 4.1.0)</w:t>
-      </w:r>
-      <w:r>
-        <w:br/>
-      </w:r>
-      <w:r>
-        <w:rPr>
-          <w:rStyle w:val="VerbatimChar"/>
-        </w:rPr>
-        <w:t xml:space="preserve">   beeswarm      0.4.0   2021-06-01 [2] CRAN (R 4.1.0)</w:t>
-      </w:r>
-      <w:r>
-        <w:br/>
-      </w:r>
-      <w:r>
-        <w:rPr>
-          <w:rStyle w:val="VerbatimChar"/>
-        </w:rPr>
-        <w:t xml:space="preserve">   brio          1.1.3   2021-11-30 [2] CRAN (R 4.1.0)</w:t>
-      </w:r>
-      <w:r>
-        <w:br/>
-      </w:r>
-      <w:r>
-        <w:rPr>
-          <w:rStyle w:val="VerbatimChar"/>
-        </w:rPr>
-        <w:t xml:space="preserve"> P broom         0.7.12  2022-01-28 [?] CRAN (R 4.1.2)</w:t>
-      </w:r>
-      <w:r>
-        <w:br/>
-      </w:r>
-      <w:r>
-        <w:rPr>
-          <w:rStyle w:val="VerbatimChar"/>
-        </w:rPr>
-        <w:t xml:space="preserve">   cachem        1.0.6   2021-08-19 [2] CRAN (R 4.1.0)</w:t>
-      </w:r>
-      <w:r>
-        <w:br/>
-      </w:r>
-      <w:r>
-        <w:rPr>
-          <w:rStyle w:val="VerbatimChar"/>
-        </w:rPr>
-        <w:t xml:space="preserve"> P callr         3.7.0   2021-04-20 [?] CRAN (R 4.1.0)</w:t>
-      </w:r>
-      <w:r>
-        <w:br/>
-      </w:r>
-      <w:r>
-        <w:rPr>
-          <w:rStyle w:val="VerbatimChar"/>
-        </w:rPr>
-        <w:t xml:space="preserve">   cellranger    1.1.0   2016-07-27 [2] CRAN (R 4.1.0)</w:t>
-      </w:r>
-      <w:r>
-        <w:br/>
-      </w:r>
-      <w:r>
-        <w:rPr>
-          <w:rStyle w:val="VerbatimChar"/>
-        </w:rPr>
-        <w:t xml:space="preserve"> P cli           3.2.0   2022-02-14 [?] CRAN (R 4.1.2)</w:t>
-      </w:r>
-      <w:r>
-        <w:br/>
-      </w:r>
-      <w:r>
-        <w:rPr>
-          <w:rStyle w:val="VerbatimChar"/>
-        </w:rPr>
-        <w:t xml:space="preserve">   colorspace    2.0-3   2022-02-21 [2] CRAN (R 4.1.2)</w:t>
-      </w:r>
-      <w:r>
-        <w:br/>
-      </w:r>
-      <w:r>
-        <w:rPr>
-          <w:rStyle w:val="VerbatimChar"/>
-        </w:rPr>
-        <w:t xml:space="preserve"> P crayon        1.5.0   2022-02-14 [?] CRAN (R 4.1.2)</w:t>
-      </w:r>
-      <w:r>
-        <w:br/>
-      </w:r>
-      <w:r>
-        <w:rPr>
-          <w:rStyle w:val="VerbatimChar"/>
-        </w:rPr>
-        <w:t xml:space="preserve"> P DBI           1.1.2   2021-12-20 [?] CRAN (R 4.1.0)</w:t>
-      </w:r>
-      <w:r>
-        <w:br/>
-      </w:r>
-      <w:r>
-        <w:rPr>
-          <w:rStyle w:val="VerbatimChar"/>
-        </w:rPr>
-        <w:t xml:space="preserve"> P dbplyr        2.1.1   2021-04-06 [?] CRAN (R 4.1.0)</w:t>
-      </w:r>
-      <w:r>
-        <w:br/>
-      </w:r>
-      <w:r>
-        <w:rPr>
-          <w:rStyle w:val="VerbatimChar"/>
-        </w:rPr>
-        <w:t xml:space="preserve">   desc          1.4.1   2022-03-06 [2] CRAN (R 4.1.2)</w:t>
-      </w:r>
-      <w:r>
-        <w:br/>
-      </w:r>
-      <w:r>
-        <w:rPr>
-          <w:rStyle w:val="VerbatimChar"/>
-        </w:rPr>
-        <w:t xml:space="preserve"> P devtools      2.4.3   2021-11-30 [?] CRAN (R 4.1.0)</w:t>
-      </w:r>
-      <w:r>
-        <w:br/>
-      </w:r>
-      <w:r>
-        <w:rPr>
-          <w:rStyle w:val="VerbatimChar"/>
-        </w:rPr>
-        <w:t xml:space="preserve">   digest        0.6.29  2021-12-01 [2] CRAN (R 4.1.0)</w:t>
-      </w:r>
-      <w:r>
-        <w:br/>
-      </w:r>
-      <w:r>
-        <w:rPr>
-          <w:rStyle w:val="VerbatimChar"/>
-        </w:rPr>
-        <w:t xml:space="preserve"> P dplyr       * 1.0.8   2022-02-08 [?] CRAN (R 4.1.2)</w:t>
-      </w:r>
-      <w:r>
-        <w:br/>
-      </w:r>
-      <w:r>
-        <w:rPr>
-          <w:rStyle w:val="VerbatimChar"/>
-        </w:rPr>
-        <w:t xml:space="preserve">   ellipsis      0.3.2   2021-04-29 [2] CRAN (R 4.1.0)</w:t>
-      </w:r>
-      <w:r>
-        <w:br/>
-      </w:r>
-      <w:r>
-        <w:rPr>
-          <w:rStyle w:val="VerbatimChar"/>
-        </w:rPr>
-        <w:t xml:space="preserve">   evaluate      0.15    2022-02-18 [2] CRAN (R 4.1.2)</w:t>
-      </w:r>
-      <w:r>
-        <w:br/>
-      </w:r>
-      <w:r>
-        <w:rPr>
-          <w:rStyle w:val="VerbatimChar"/>
-        </w:rPr>
-        <w:t xml:space="preserve"> P fansi         1.0.2   2022-01-14 [?] CRAN (R 4.1.2)</w:t>
-      </w:r>
-      <w:r>
-        <w:br/>
-      </w:r>
-      <w:r>
-        <w:rPr>
-          <w:rStyle w:val="VerbatimChar"/>
-        </w:rPr>
-        <w:t xml:space="preserve"> P farver        2.1.0   2021-02-28 [?] CRAN (R 4.1.0)</w:t>
-      </w:r>
-      <w:r>
-        <w:br/>
-      </w:r>
-      <w:r>
-        <w:rPr>
-          <w:rStyle w:val="VerbatimChar"/>
-        </w:rPr>
-        <w:t xml:space="preserve">   fastmap       1.1.0   2021-01-25 [2] CRAN (R 4.1.0)</w:t>
-      </w:r>
-      <w:r>
-        <w:br/>
-      </w:r>
-      <w:r>
-        <w:rPr>
-          <w:rStyle w:val="VerbatimChar"/>
-        </w:rPr>
-        <w:t xml:space="preserve">   forcats     * 0.5.1   2021-01-27 [2] CRAN (R 4.1.0)</w:t>
-      </w:r>
-      <w:r>
-        <w:br/>
-      </w:r>
-      <w:r>
-        <w:rPr>
-          <w:rStyle w:val="VerbatimChar"/>
-        </w:rPr>
-        <w:t xml:space="preserve">   fs            1.5.2   2021-12-08 [2] CRAN (R 4.1.0)</w:t>
-      </w:r>
-      <w:r>
-        <w:br/>
-      </w:r>
-      <w:r>
-        <w:rPr>
-          <w:rStyle w:val="VerbatimChar"/>
-        </w:rPr>
-        <w:t xml:space="preserve"> P generics      0.1.2   2022-01-31 [?] CRAN (R 4.1.2)</w:t>
-      </w:r>
-      <w:r>
-        <w:br/>
-      </w:r>
-      <w:r>
-        <w:rPr>
-          <w:rStyle w:val="VerbatimChar"/>
-        </w:rPr>
-        <w:t xml:space="preserve">   ggbeeswarm  * 0.6.0   2017-08-07 [2] CRAN (R 4.1.0)</w:t>
-      </w:r>
-      <w:r>
-        <w:br/>
-      </w:r>
-      <w:r>
-        <w:rPr>
-          <w:rStyle w:val="VerbatimChar"/>
-        </w:rPr>
-        <w:t xml:space="preserve"> P ggplot2     * 3.3.5   2021-06-25 [?] CRAN (R 4.1.0)</w:t>
-      </w:r>
-      <w:r>
-        <w:br/>
-      </w:r>
-      <w:r>
-        <w:rPr>
-          <w:rStyle w:val="VerbatimChar"/>
-        </w:rPr>
-        <w:t xml:space="preserve">   glue          1.6.2   2022-02-24 [2] CRAN (R 4.1.2)</w:t>
-      </w:r>
-      <w:r>
-        <w:br/>
-      </w:r>
-      <w:r>
-        <w:rPr>
-          <w:rStyle w:val="VerbatimChar"/>
-        </w:rPr>
-        <w:t xml:space="preserve">   gtable        0.3.0   2019-03-25 [2] CRAN (R 4.1.0)</w:t>
-      </w:r>
-      <w:r>
-        <w:br/>
-      </w:r>
-      <w:r>
-        <w:rPr>
-          <w:rStyle w:val="VerbatimChar"/>
-        </w:rPr>
-        <w:t xml:space="preserve"> P haven         2.4.3   2021-08-04 [?] CRAN (R 4.1.0)</w:t>
-      </w:r>
-      <w:r>
-        <w:br/>
-      </w:r>
-      <w:r>
-        <w:rPr>
-          <w:rStyle w:val="VerbatimChar"/>
-        </w:rPr>
-        <w:t xml:space="preserve">   here          1.0.1   2020-12-13 [2] CRAN (R 4.1.0)</w:t>
-      </w:r>
-      <w:r>
-        <w:br/>
-      </w:r>
-      <w:r>
-        <w:rPr>
-          <w:rStyle w:val="VerbatimChar"/>
-        </w:rPr>
-        <w:t xml:space="preserve">   hms           1.1.1   2021-09-26 [2] CRAN (R 4.1.0)</w:t>
-      </w:r>
-      <w:r>
-        <w:br/>
-      </w:r>
-      <w:r>
-        <w:rPr>
-          <w:rStyle w:val="VerbatimChar"/>
-        </w:rPr>
-        <w:t xml:space="preserve"> P htmltools     0.5.2   2021-08-25 [?] CRAN (R 4.1.0)</w:t>
-      </w:r>
-      <w:r>
-        <w:br/>
-      </w:r>
-      <w:r>
-        <w:rPr>
-          <w:rStyle w:val="VerbatimChar"/>
-        </w:rPr>
-        <w:t xml:space="preserve"> P httr          1.4.2   2020-07-20 [?] CRAN (R 4.1.0)</w:t>
-      </w:r>
-      <w:r>
-        <w:br/>
-      </w:r>
-      <w:r>
-        <w:rPr>
-          <w:rStyle w:val="VerbatimChar"/>
-        </w:rPr>
-        <w:t xml:space="preserve">   jsonlite      1.8.0   2022-02-22 [2] CRAN (R 4.1.2)</w:t>
-      </w:r>
-      <w:r>
-        <w:br/>
-      </w:r>
-      <w:r>
-        <w:rPr>
-          <w:rStyle w:val="VerbatimChar"/>
-        </w:rPr>
-        <w:t xml:space="preserve"> P knitr         1.37.4  2022-08-22 [?] repository (https://github.com/yihui/knitr@931a3a3)</w:t>
-      </w:r>
-      <w:r>
-        <w:br/>
-      </w:r>
-      <w:r>
-        <w:rPr>
-          <w:rStyle w:val="VerbatimChar"/>
-        </w:rPr>
-        <w:t xml:space="preserve">   labeling      0.4.2   2020-10-20 [2] CRAN (R 4.1.0)</w:t>
-      </w:r>
-      <w:r>
-        <w:br/>
-      </w:r>
-      <w:r>
-        <w:rPr>
-          <w:rStyle w:val="VerbatimChar"/>
-        </w:rPr>
-        <w:t xml:space="preserve">   lifecycle     1.0.1   2021-09-24 [2] CRAN (R 4.1.0)</w:t>
-      </w:r>
-      <w:r>
-        <w:br/>
-      </w:r>
-      <w:r>
-        <w:rPr>
-          <w:rStyle w:val="VerbatimChar"/>
-        </w:rPr>
-        <w:t xml:space="preserve">   lubridate     1.8.0   2021-10-07 [2] CRAN (R 4.1.0)</w:t>
-      </w:r>
-      <w:r>
-        <w:br/>
-      </w:r>
-      <w:r>
-        <w:rPr>
-          <w:rStyle w:val="VerbatimChar"/>
-        </w:rPr>
-        <w:t xml:space="preserve"> P magrittr      2.0.2   2022-01-26 [?] CRAN (R 4.1.2)</w:t>
-      </w:r>
-      <w:r>
-        <w:br/>
-      </w:r>
-      <w:r>
-        <w:rPr>
-          <w:rStyle w:val="VerbatimChar"/>
-        </w:rPr>
-        <w:t xml:space="preserve">   memoise       2.0.1   2021-11-26 [2] CRAN (R 4.1.0)</w:t>
-      </w:r>
-      <w:r>
-        <w:br/>
-      </w:r>
-      <w:r>
-        <w:rPr>
-          <w:rStyle w:val="VerbatimChar"/>
-        </w:rPr>
-        <w:t xml:space="preserve">   modelr        0.1.8   2020-05-19 [2] CRAN (R 4.1.0)</w:t>
-      </w:r>
-      <w:r>
-        <w:br/>
-      </w:r>
-      <w:r>
-        <w:rPr>
-          <w:rStyle w:val="VerbatimChar"/>
-        </w:rPr>
-        <w:t xml:space="preserve">   munsell       0.5.0   2018-06-12 [2] CRAN (R 4.1.0)</w:t>
-      </w:r>
-      <w:r>
-        <w:br/>
-      </w:r>
-      <w:r>
-        <w:rPr>
-          <w:rStyle w:val="VerbatimChar"/>
-        </w:rPr>
-        <w:t xml:space="preserve"> P pillar        1.7.0   2022-02-01 [?] CRAN (R 4.1.2)</w:t>
-      </w:r>
-      <w:r>
-        <w:br/>
-      </w:r>
-      <w:r>
-        <w:rPr>
-          <w:rStyle w:val="VerbatimChar"/>
-        </w:rPr>
-        <w:t xml:space="preserve">   pkgbuild      1.3.1   2021-12-20 [2] CRAN (R 4.1.0)</w:t>
-      </w:r>
-      <w:r>
-        <w:br/>
-      </w:r>
-      <w:r>
-        <w:rPr>
-          <w:rStyle w:val="VerbatimChar"/>
-        </w:rPr>
-        <w:t xml:space="preserve">   pkgconfig     2.0.3   2019-09-22 [2] CRAN (R 4.1.0)</w:t>
-      </w:r>
-      <w:r>
-        <w:br/>
-      </w:r>
-      <w:r>
-        <w:rPr>
-          <w:rStyle w:val="VerbatimChar"/>
-        </w:rPr>
-        <w:t xml:space="preserve"> P pkgload       1.2.4   2021-11-30 [?] CRAN (R 4.1.0)</w:t>
-      </w:r>
-      <w:r>
-        <w:br/>
-      </w:r>
-      <w:r>
-        <w:rPr>
-          <w:rStyle w:val="VerbatimChar"/>
-        </w:rPr>
-        <w:t xml:space="preserve">   prettyunits   1.1.1   2020-01-24 [2] CRAN (R 4.1.0)</w:t>
-      </w:r>
-      <w:r>
-        <w:br/>
-      </w:r>
-      <w:r>
-        <w:rPr>
-          <w:rStyle w:val="VerbatimChar"/>
-        </w:rPr>
-        <w:t xml:space="preserve"> P processx      3.5.2   2021-04-30 [?] CRAN (R 4.1.0)</w:t>
-      </w:r>
-      <w:r>
-        <w:br/>
-      </w:r>
-      <w:r>
-        <w:rPr>
-          <w:rStyle w:val="VerbatimChar"/>
-        </w:rPr>
-        <w:t xml:space="preserve"> P ps            1.6.0   2021-02-28 [?] CRAN (R 4.1.0)</w:t>
-      </w:r>
-      <w:r>
-        <w:br/>
-      </w:r>
-      <w:r>
-        <w:rPr>
-          <w:rStyle w:val="VerbatimChar"/>
-        </w:rPr>
-        <w:t xml:space="preserve">   purrr       * 0.3.4   2020-04-17 [2] CRAN (R 4.1.0)</w:t>
-      </w:r>
-      <w:r>
-        <w:br/>
-      </w:r>
-      <w:r>
-        <w:rPr>
-          <w:rStyle w:val="VerbatimChar"/>
-        </w:rPr>
-        <w:t xml:space="preserve">   R6            2.5.1   2021-08-19 [2] CRAN (R 4.1.0)</w:t>
-      </w:r>
-      <w:r>
-        <w:br/>
-      </w:r>
-      <w:r>
-        <w:rPr>
-          <w:rStyle w:val="VerbatimChar"/>
-        </w:rPr>
-        <w:t xml:space="preserve"> P Rcpp          1.0.8   2022-01-13 [?] CRAN (R 4.1.2)</w:t>
-      </w:r>
-      <w:r>
-        <w:br/>
-      </w:r>
-      <w:r>
-        <w:rPr>
-          <w:rStyle w:val="VerbatimChar"/>
-        </w:rPr>
-        <w:t xml:space="preserve">   readr       * 2.1.2   2022-01-30 [2] CRAN (R 4.1.2)</w:t>
-      </w:r>
-      <w:r>
-        <w:br/>
-      </w:r>
-      <w:r>
-        <w:rPr>
-          <w:rStyle w:val="VerbatimChar"/>
-        </w:rPr>
-        <w:t xml:space="preserve"> P readxl        1.3.1   2019-03-13 [?] CRAN (R 4.1.0)</w:t>
-      </w:r>
-      <w:r>
-        <w:br/>
-      </w:r>
-      <w:r>
-        <w:rPr>
-          <w:rStyle w:val="VerbatimChar"/>
-        </w:rPr>
-        <w:t xml:space="preserve">   remotes       2.4.2   2021-11-30 [2] CRAN (R 4.1.0)</w:t>
-      </w:r>
-      <w:r>
-        <w:br/>
-      </w:r>
-      <w:r>
-        <w:rPr>
-          <w:rStyle w:val="VerbatimChar"/>
-        </w:rPr>
-        <w:t xml:space="preserve">   reprex        2.0.1   2021-08-05 [2] CRAN (R 4.1.0)</w:t>
-      </w:r>
-      <w:r>
-        <w:br/>
-      </w:r>
-      <w:r>
-        <w:rPr>
-          <w:rStyle w:val="VerbatimChar"/>
-        </w:rPr>
-        <w:t xml:space="preserve"> P rlang         1.0.2   2022-03-04 [?] CRAN (R 4.1.2)</w:t>
-      </w:r>
-      <w:r>
-        <w:br/>
-      </w:r>
-      <w:r>
-        <w:rPr>
-          <w:rStyle w:val="VerbatimChar"/>
-        </w:rPr>
-        <w:t xml:space="preserve"> P rmarkdown     2.12    2022-03-02 [?] CRAN (R 4.1.2)</w:t>
-      </w:r>
-      <w:r>
-        <w:br/>
-      </w:r>
-      <w:r>
-        <w:rPr>
-          <w:rStyle w:val="VerbatimChar"/>
-        </w:rPr>
-        <w:t xml:space="preserve"> P rprojroot     2.0.2   2020-11-15 [?] CRAN (R 4.1.0)</w:t>
-      </w:r>
-      <w:r>
-        <w:br/>
-      </w:r>
-      <w:r>
-        <w:rPr>
-          <w:rStyle w:val="VerbatimChar"/>
-        </w:rPr>
-        <w:t xml:space="preserve">   rstudioapi    0.13    2020-11-12 [2] CRAN (R 4.1.0)</w:t>
-      </w:r>
-      <w:r>
-        <w:br/>
-      </w:r>
-      <w:r>
-        <w:rPr>
-          <w:rStyle w:val="VerbatimChar"/>
-        </w:rPr>
-        <w:t xml:space="preserve">   rvest         1.0.2   2021-10-16 [2] CRAN (R 4.1.0)</w:t>
-      </w:r>
-      <w:r>
-        <w:br/>
-      </w:r>
-      <w:r>
-        <w:rPr>
-          <w:rStyle w:val="VerbatimChar"/>
-        </w:rPr>
-        <w:t xml:space="preserve"> P scales        1.1.1   2020-05-11 [?] CRAN (R 4.1.0)</w:t>
-      </w:r>
-      <w:r>
-        <w:br/>
-      </w:r>
-      <w:r>
-        <w:rPr>
-          <w:rStyle w:val="VerbatimChar"/>
-        </w:rPr>
-        <w:t xml:space="preserve">   sessioninfo   1.2.2   2021-12-06 [2] CRAN (R 4.1.0)</w:t>
-      </w:r>
-      <w:r>
-        <w:br/>
-      </w:r>
-      <w:r>
-        <w:rPr>
-          <w:rStyle w:val="VerbatimChar"/>
-        </w:rPr>
-        <w:t xml:space="preserve"> P stringi       1.7.6   2021-11-29 [?] CRAN (R 4.1.0)</w:t>
-      </w:r>
-      <w:r>
-        <w:br/>
-      </w:r>
-      <w:r>
-        <w:rPr>
-          <w:rStyle w:val="VerbatimChar"/>
-        </w:rPr>
-        <w:t xml:space="preserve">   stringr     * 1.4.0   2019-02-10 [2] CRAN (R 4.1.0)</w:t>
-      </w:r>
-      <w:r>
-        <w:br/>
-      </w:r>
-      <w:r>
-        <w:rPr>
-          <w:rStyle w:val="VerbatimChar"/>
-        </w:rPr>
-        <w:t xml:space="preserve"> P testthat      3.1.2   2022-01-20 [?] CRAN (R 4.1.2)</w:t>
-      </w:r>
-      <w:r>
-        <w:br/>
-      </w:r>
-      <w:r>
-        <w:rPr>
-          <w:rStyle w:val="VerbatimChar"/>
-        </w:rPr>
-        <w:t xml:space="preserve"> P tibble      * 3.1.6   2021-11-07 [?] CRAN (R 4.1.0)</w:t>
-      </w:r>
-      <w:r>
-        <w:br/>
-      </w:r>
-      <w:r>
-        <w:rPr>
-          <w:rStyle w:val="VerbatimChar"/>
-        </w:rPr>
-        <w:t xml:space="preserve">   tidyr       * 1.2.0   2022-02-01 [2] CRAN (R 4.1.2)</w:t>
-      </w:r>
-      <w:r>
-        <w:br/>
-      </w:r>
-      <w:r>
-        <w:rPr>
-          <w:rStyle w:val="VerbatimChar"/>
-        </w:rPr>
-        <w:t xml:space="preserve">   tidyselect    1.1.2   2022-02-21 [2] CRAN (R 4.1.2)</w:t>
-      </w:r>
-      <w:r>
-        <w:br/>
-      </w:r>
-      <w:r>
-        <w:rPr>
-          <w:rStyle w:val="VerbatimChar"/>
-        </w:rPr>
-        <w:t xml:space="preserve"> P tidyverse   * 1.3.1   2021-04-15 [?] CRAN (R 4.1.0)</w:t>
-      </w:r>
-      <w:r>
-        <w:br/>
-      </w:r>
-      <w:r>
-        <w:rPr>
-          <w:rStyle w:val="VerbatimChar"/>
-        </w:rPr>
-        <w:t xml:space="preserve"> P tzdb          0.2.0   2021-10-27 [?] CRAN (R 4.1.0)</w:t>
-      </w:r>
-      <w:r>
-        <w:br/>
-      </w:r>
-      <w:r>
-        <w:rPr>
-          <w:rStyle w:val="VerbatimChar"/>
-        </w:rPr>
-        <w:t xml:space="preserve"> P usethis       2.1.5   2021-12-09 [?] CRAN (R 4.1.0)</w:t>
-      </w:r>
-      <w:r>
-        <w:br/>
-      </w:r>
-      <w:r>
-        <w:rPr>
-          <w:rStyle w:val="VerbatimChar"/>
-        </w:rPr>
-        <w:t xml:space="preserve">   utf8          1.2.2   2021-07-24 [2] CRAN (R 4.1.0)</w:t>
-      </w:r>
-      <w:r>
-        <w:br/>
-      </w:r>
-      <w:r>
-        <w:rPr>
-          <w:rStyle w:val="VerbatimChar"/>
-        </w:rPr>
-        <w:t xml:space="preserve"> P vctrs         0.3.8   2021-04-29 [?] CRAN (R 4.1.0)</w:t>
-      </w:r>
-      <w:r>
-        <w:br/>
-      </w:r>
-      <w:r>
-        <w:rPr>
-          <w:rStyle w:val="VerbatimChar"/>
-        </w:rPr>
-        <w:t xml:space="preserve">   vipor         0.4.5   2017-03-22 [2] CRAN (R 4.1.0)</w:t>
-      </w:r>
-      <w:r>
-        <w:br/>
-      </w:r>
-      <w:r>
-        <w:rPr>
-          <w:rStyle w:val="VerbatimChar"/>
-        </w:rPr>
-        <w:t xml:space="preserve">   withr         2.5.0   2022-03-03 [2] CRAN (R 4.1.2)</w:t>
-      </w:r>
-      <w:r>
-        <w:br/>
-      </w:r>
-      <w:r>
-        <w:rPr>
-          <w:rStyle w:val="VerbatimChar"/>
-        </w:rPr>
-        <w:t xml:space="preserve"> P xfun          0.30    2022-03-02 [?] CRAN (R 4.1.2)</w:t>
-      </w:r>
-      <w:r>
-        <w:br/>
-      </w:r>
-      <w:r>
-        <w:rPr>
-          <w:rStyle w:val="VerbatimChar"/>
-        </w:rPr>
-        <w:t xml:space="preserve">   xml2          1.3.3   2021-11-30 [2] CRAN (R 4.1.0)</w:t>
-      </w:r>
-      <w:r>
-        <w:br/>
-      </w:r>
-      <w:r>
-        <w:rPr>
-          <w:rStyle w:val="VerbatimChar"/>
-        </w:rPr>
-        <w:t xml:space="preserve">   yaml          2.3.5   2022-02-21 [2] CRAN (R 4.1.2)</w:t>
+        <w:t xml:space="preserve"> ! package      * version  date (UTC) lib source</w:t>
+      </w:r>
+      <w:r>
+        <w:br/>
+      </w:r>
+      <w:r>
+        <w:rPr>
+          <w:rStyle w:val="VerbatimChar"/>
+        </w:rPr>
+        <w:t xml:space="preserve">   assertthat     0.2.1    2019-03-21 [2] CRAN (R 4.1.0)</w:t>
+      </w:r>
+      <w:r>
+        <w:br/>
+      </w:r>
+      <w:r>
+        <w:rPr>
+          <w:rStyle w:val="VerbatimChar"/>
+        </w:rPr>
+        <w:t xml:space="preserve">   backports      1.4.1    2021-12-13 [2] CRAN (R 4.1.0)</w:t>
+      </w:r>
+      <w:r>
+        <w:br/>
+      </w:r>
+      <w:r>
+        <w:rPr>
+          <w:rStyle w:val="VerbatimChar"/>
+        </w:rPr>
+        <w:t xml:space="preserve">   beeswarm       0.4.0    2021-06-01 [2] CRAN (R 4.1.0)</w:t>
+      </w:r>
+      <w:r>
+        <w:br/>
+      </w:r>
+      <w:r>
+        <w:rPr>
+          <w:rStyle w:val="VerbatimChar"/>
+        </w:rPr>
+        <w:t xml:space="preserve">   boot           1.3-28   2021-05-03 [2] CRAN (R 4.1.2)</w:t>
+      </w:r>
+      <w:r>
+        <w:br/>
+      </w:r>
+      <w:r>
+        <w:rPr>
+          <w:rStyle w:val="VerbatimChar"/>
+        </w:rPr>
+        <w:t xml:space="preserve">   brio           1.1.3    2021-11-30 [2] CRAN (R 4.1.0)</w:t>
+      </w:r>
+      <w:r>
+        <w:br/>
+      </w:r>
+      <w:r>
+        <w:rPr>
+          <w:rStyle w:val="VerbatimChar"/>
+        </w:rPr>
+        <w:t xml:space="preserve"> P broom          0.7.12   2022-01-28 [?] CRAN (R 4.1.2)</w:t>
+      </w:r>
+      <w:r>
+        <w:br/>
+      </w:r>
+      <w:r>
+        <w:rPr>
+          <w:rStyle w:val="VerbatimChar"/>
+        </w:rPr>
+        <w:t xml:space="preserve">   cachem         1.0.6    2021-08-19 [2] CRAN (R 4.1.0)</w:t>
+      </w:r>
+      <w:r>
+        <w:br/>
+      </w:r>
+      <w:r>
+        <w:rPr>
+          <w:rStyle w:val="VerbatimChar"/>
+        </w:rPr>
+        <w:t xml:space="preserve"> P callr          3.7.0    2021-04-20 [?] CRAN (R 4.1.0)</w:t>
+      </w:r>
+      <w:r>
+        <w:br/>
+      </w:r>
+      <w:r>
+        <w:rPr>
+          <w:rStyle w:val="VerbatimChar"/>
+        </w:rPr>
+        <w:t xml:space="preserve">   cellranger     1.1.0    2016-07-27 [2] CRAN (R 4.1.0)</w:t>
+      </w:r>
+      <w:r>
+        <w:br/>
+      </w:r>
+      <w:r>
+        <w:rPr>
+          <w:rStyle w:val="VerbatimChar"/>
+        </w:rPr>
+        <w:t xml:space="preserve"> P cli            3.2.0    2022-02-14 [?] CRAN (R 4.1.2)</w:t>
+      </w:r>
+      <w:r>
+        <w:br/>
+      </w:r>
+      <w:r>
+        <w:rPr>
+          <w:rStyle w:val="VerbatimChar"/>
+        </w:rPr>
+        <w:t xml:space="preserve">   colorspace     2.0-3    2022-02-21 [2] CRAN (R 4.1.2)</w:t>
+      </w:r>
+      <w:r>
+        <w:br/>
+      </w:r>
+      <w:r>
+        <w:rPr>
+          <w:rStyle w:val="VerbatimChar"/>
+        </w:rPr>
+        <w:t xml:space="preserve"> P crayon         1.5.0    2022-02-14 [?] CRAN (R 4.1.2)</w:t>
+      </w:r>
+      <w:r>
+        <w:br/>
+      </w:r>
+      <w:r>
+        <w:rPr>
+          <w:rStyle w:val="VerbatimChar"/>
+        </w:rPr>
+        <w:t xml:space="preserve"> P cvcqv        * 1.0.0    2019-08-06 [?] CRAN (R 4.1.0)</w:t>
+      </w:r>
+      <w:r>
+        <w:br/>
+      </w:r>
+      <w:r>
+        <w:rPr>
+          <w:rStyle w:val="VerbatimChar"/>
+        </w:rPr>
+        <w:t xml:space="preserve"> P cvequality   * 0.2.0    2019-01-07 [?] CRAN (R 4.1.0)</w:t>
+      </w:r>
+      <w:r>
+        <w:br/>
+      </w:r>
+      <w:r>
+        <w:rPr>
+          <w:rStyle w:val="VerbatimChar"/>
+        </w:rPr>
+        <w:t xml:space="preserve"> P DBI            1.1.2    2021-12-20 [?] CRAN (R 4.1.0)</w:t>
+      </w:r>
+      <w:r>
+        <w:br/>
+      </w:r>
+      <w:r>
+        <w:rPr>
+          <w:rStyle w:val="VerbatimChar"/>
+        </w:rPr>
+        <w:t xml:space="preserve"> P dbplyr         2.1.1    2021-04-06 [?] CRAN (R 4.1.0)</w:t>
+      </w:r>
+      <w:r>
+        <w:br/>
+      </w:r>
+      <w:r>
+        <w:rPr>
+          <w:rStyle w:val="VerbatimChar"/>
+        </w:rPr>
+        <w:t xml:space="preserve"> P DEoptimR       1.0-10   2022-01-03 [?] CRAN (R 4.1.2)</w:t>
+      </w:r>
+      <w:r>
+        <w:br/>
+      </w:r>
+      <w:r>
+        <w:rPr>
+          <w:rStyle w:val="VerbatimChar"/>
+        </w:rPr>
+        <w:t xml:space="preserve">   desc           1.4.1    2022-03-06 [2] CRAN (R 4.1.2)</w:t>
+      </w:r>
+      <w:r>
+        <w:br/>
+      </w:r>
+      <w:r>
+        <w:rPr>
+          <w:rStyle w:val="VerbatimChar"/>
+        </w:rPr>
+        <w:t xml:space="preserve"> P devtools       2.4.3    2021-11-30 [?] CRAN (R 4.1.0)</w:t>
+      </w:r>
+      <w:r>
+        <w:br/>
+      </w:r>
+      <w:r>
+        <w:rPr>
+          <w:rStyle w:val="VerbatimChar"/>
+        </w:rPr>
+        <w:t xml:space="preserve">   digest         0.6.29   2021-12-01 [2] CRAN (R 4.1.0)</w:t>
+      </w:r>
+      <w:r>
+        <w:br/>
+      </w:r>
+      <w:r>
+        <w:rPr>
+          <w:rStyle w:val="VerbatimChar"/>
+        </w:rPr>
+        <w:t xml:space="preserve"> P dplyr        * 1.0.8    2022-02-08 [?] CRAN (R 4.1.2)</w:t>
+      </w:r>
+      <w:r>
+        <w:br/>
+      </w:r>
+      <w:r>
+        <w:rPr>
+          <w:rStyle w:val="VerbatimChar"/>
+        </w:rPr>
+        <w:t xml:space="preserve"> P ellipse        0.4.2    2020-05-27 [?] CRAN (R 4.1.0)</w:t>
+      </w:r>
+      <w:r>
+        <w:br/>
+      </w:r>
+      <w:r>
+        <w:rPr>
+          <w:rStyle w:val="VerbatimChar"/>
+        </w:rPr>
+        <w:t xml:space="preserve">   ellipsis       0.3.2    2021-04-29 [2] CRAN (R 4.1.0)</w:t>
+      </w:r>
+      <w:r>
+        <w:br/>
+      </w:r>
+      <w:r>
+        <w:rPr>
+          <w:rStyle w:val="VerbatimChar"/>
+        </w:rPr>
+        <w:t xml:space="preserve">   evaluate       0.15     2022-02-18 [2] CRAN (R 4.1.2)</w:t>
+      </w:r>
+      <w:r>
+        <w:br/>
+      </w:r>
+      <w:r>
+        <w:rPr>
+          <w:rStyle w:val="VerbatimChar"/>
+        </w:rPr>
+        <w:t xml:space="preserve"> P fansi          1.0.2    2022-01-14 [?] CRAN (R 4.1.2)</w:t>
+      </w:r>
+      <w:r>
+        <w:br/>
+      </w:r>
+      <w:r>
+        <w:rPr>
+          <w:rStyle w:val="VerbatimChar"/>
+        </w:rPr>
+        <w:t xml:space="preserve"> P farver         2.1.0    2021-02-28 [?] CRAN (R 4.1.0)</w:t>
+      </w:r>
+      <w:r>
+        <w:br/>
+      </w:r>
+      <w:r>
+        <w:rPr>
+          <w:rStyle w:val="VerbatimChar"/>
+        </w:rPr>
+        <w:t xml:space="preserve">   fastmap        1.1.0    2021-01-25 [2] CRAN (R 4.1.0)</w:t>
+      </w:r>
+      <w:r>
+        <w:br/>
+      </w:r>
+      <w:r>
+        <w:rPr>
+          <w:rStyle w:val="VerbatimChar"/>
+        </w:rPr>
+        <w:t xml:space="preserve">   forcats      * 0.5.1    2021-01-27 [2] CRAN (R 4.1.0)</w:t>
+      </w:r>
+      <w:r>
+        <w:br/>
+      </w:r>
+      <w:r>
+        <w:rPr>
+          <w:rStyle w:val="VerbatimChar"/>
+        </w:rPr>
+        <w:t xml:space="preserve">   fs             1.5.2    2021-12-08 [2] CRAN (R 4.1.0)</w:t>
+      </w:r>
+      <w:r>
+        <w:br/>
+      </w:r>
+      <w:r>
+        <w:rPr>
+          <w:rStyle w:val="VerbatimChar"/>
+        </w:rPr>
+        <w:t xml:space="preserve"> P generics       0.1.2    2022-01-31 [?] CRAN (R 4.1.2)</w:t>
+      </w:r>
+      <w:r>
+        <w:br/>
+      </w:r>
+      <w:r>
+        <w:rPr>
+          <w:rStyle w:val="VerbatimChar"/>
+        </w:rPr>
+        <w:t xml:space="preserve">   ggbeeswarm   * 0.6.0    2017-08-07 [2] CRAN (R 4.1.0)</w:t>
+      </w:r>
+      <w:r>
+        <w:br/>
+      </w:r>
+      <w:r>
+        <w:rPr>
+          <w:rStyle w:val="VerbatimChar"/>
+        </w:rPr>
+        <w:t xml:space="preserve"> P ggplot2      * 3.3.5    2021-06-25 [?] CRAN (R 4.1.0)</w:t>
+      </w:r>
+      <w:r>
+        <w:br/>
+      </w:r>
+      <w:r>
+        <w:rPr>
+          <w:rStyle w:val="VerbatimChar"/>
+        </w:rPr>
+        <w:t xml:space="preserve">   glue           1.6.2    2022-02-24 [2] CRAN (R 4.1.2)</w:t>
+      </w:r>
+      <w:r>
+        <w:br/>
+      </w:r>
+      <w:r>
+        <w:rPr>
+          <w:rStyle w:val="VerbatimChar"/>
+        </w:rPr>
+        <w:t xml:space="preserve">   gtable         0.3.0    2019-03-25 [2] CRAN (R 4.1.0)</w:t>
+      </w:r>
+      <w:r>
+        <w:br/>
+      </w:r>
+      <w:r>
+        <w:rPr>
+          <w:rStyle w:val="VerbatimChar"/>
+        </w:rPr>
+        <w:t xml:space="preserve"> P haven          2.4.3    2021-08-04 [?] CRAN (R 4.1.0)</w:t>
+      </w:r>
+      <w:r>
+        <w:br/>
+      </w:r>
+      <w:r>
+        <w:rPr>
+          <w:rStyle w:val="VerbatimChar"/>
+        </w:rPr>
+        <w:t xml:space="preserve">   here           1.0.1    2020-12-13 [2] CRAN (R 4.1.0)</w:t>
+      </w:r>
+      <w:r>
+        <w:br/>
+      </w:r>
+      <w:r>
+        <w:rPr>
+          <w:rStyle w:val="VerbatimChar"/>
+        </w:rPr>
+        <w:t xml:space="preserve">   highr          0.9      2021-04-16 [2] CRAN (R 4.1.0)</w:t>
+      </w:r>
+      <w:r>
+        <w:br/>
+      </w:r>
+      <w:r>
+        <w:rPr>
+          <w:rStyle w:val="VerbatimChar"/>
+        </w:rPr>
+        <w:t xml:space="preserve">   hms            1.1.1    2021-09-26 [2] CRAN (R 4.1.0)</w:t>
+      </w:r>
+      <w:r>
+        <w:br/>
+      </w:r>
+      <w:r>
+        <w:rPr>
+          <w:rStyle w:val="VerbatimChar"/>
+        </w:rPr>
+        <w:t xml:space="preserve"> P htmltools      0.5.2    2021-08-25 [?] CRAN (R 4.1.0)</w:t>
+      </w:r>
+      <w:r>
+        <w:br/>
+      </w:r>
+      <w:r>
+        <w:rPr>
+          <w:rStyle w:val="VerbatimChar"/>
+        </w:rPr>
+        <w:t xml:space="preserve"> P httr           1.4.2    2020-07-20 [?] CRAN (R 4.1.0)</w:t>
+      </w:r>
+      <w:r>
+        <w:br/>
+      </w:r>
+      <w:r>
+        <w:rPr>
+          <w:rStyle w:val="VerbatimChar"/>
+        </w:rPr>
+        <w:t xml:space="preserve">   jsonlite       1.8.0    2022-02-22 [2] CRAN (R 4.1.2)</w:t>
+      </w:r>
+      <w:r>
+        <w:br/>
+      </w:r>
+      <w:r>
+        <w:rPr>
+          <w:rStyle w:val="VerbatimChar"/>
+        </w:rPr>
+        <w:t xml:space="preserve"> P knitr          1.37.4   2022-08-22 [?] repository (https://github.com/yihui/knitr@931a3a3)</w:t>
+      </w:r>
+      <w:r>
+        <w:br/>
+      </w:r>
+      <w:r>
+        <w:rPr>
+          <w:rStyle w:val="VerbatimChar"/>
+        </w:rPr>
+        <w:t xml:space="preserve">   labeling       0.4.2    2020-10-20 [2] CRAN (R 4.1.0)</w:t>
+      </w:r>
+      <w:r>
+        <w:br/>
+      </w:r>
+      <w:r>
+        <w:rPr>
+          <w:rStyle w:val="VerbatimChar"/>
+        </w:rPr>
+        <w:t xml:space="preserve">   lifecycle      1.0.1    2021-09-24 [2] CRAN (R 4.1.0)</w:t>
+      </w:r>
+      <w:r>
+        <w:br/>
+      </w:r>
+      <w:r>
+        <w:rPr>
+          <w:rStyle w:val="VerbatimChar"/>
+        </w:rPr>
+        <w:t xml:space="preserve">   limma          3.50.1   2022-02-17 [1] Bioconductor</w:t>
+      </w:r>
+      <w:r>
+        <w:br/>
+      </w:r>
+      <w:r>
+        <w:rPr>
+          <w:rStyle w:val="VerbatimChar"/>
+        </w:rPr>
+        <w:t xml:space="preserve">   lubridate      1.8.0    2021-10-07 [2] CRAN (R 4.1.0)</w:t>
+      </w:r>
+      <w:r>
+        <w:br/>
+      </w:r>
+      <w:r>
+        <w:rPr>
+          <w:rStyle w:val="VerbatimChar"/>
+        </w:rPr>
+        <w:t xml:space="preserve"> P magrittr       2.0.2    2022-01-26 [?] CRAN (R 4.1.2)</w:t>
+      </w:r>
+      <w:r>
+        <w:br/>
+      </w:r>
+      <w:r>
+        <w:rPr>
+          <w:rStyle w:val="VerbatimChar"/>
+        </w:rPr>
+        <w:t xml:space="preserve"> P MBESS          4.9.0    2022-02-09 [?] CRAN (R 4.1.2)</w:t>
+      </w:r>
+      <w:r>
+        <w:br/>
+      </w:r>
+      <w:r>
+        <w:rPr>
+          <w:rStyle w:val="VerbatimChar"/>
+        </w:rPr>
+        <w:t xml:space="preserve">   memoise        2.0.1    2021-11-26 [2] CRAN (R 4.1.0)</w:t>
+      </w:r>
+      <w:r>
+        <w:br/>
+      </w:r>
+      <w:r>
+        <w:rPr>
+          <w:rStyle w:val="VerbatimChar"/>
+        </w:rPr>
+        <w:t xml:space="preserve"> P MKmisc       * 1.8      2021-08-08 [?] CRAN (R 4.1.0)</w:t>
+      </w:r>
+      <w:r>
+        <w:br/>
+      </w:r>
+      <w:r>
+        <w:rPr>
+          <w:rStyle w:val="VerbatimChar"/>
+        </w:rPr>
+        <w:t xml:space="preserve">   modelr         0.1.8    2020-05-19 [2] CRAN (R 4.1.0)</w:t>
+      </w:r>
+      <w:r>
+        <w:br/>
+      </w:r>
+      <w:r>
+        <w:rPr>
+          <w:rStyle w:val="VerbatimChar"/>
+        </w:rPr>
+        <w:t xml:space="preserve">   munsell        0.5.0    2018-06-12 [2] CRAN (R 4.1.0)</w:t>
+      </w:r>
+      <w:r>
+        <w:br/>
+      </w:r>
+      <w:r>
+        <w:rPr>
+          <w:rStyle w:val="VerbatimChar"/>
+        </w:rPr>
+        <w:t xml:space="preserve"> P pillar         1.7.0    2022-02-01 [?] CRAN (R 4.1.2)</w:t>
+      </w:r>
+      <w:r>
+        <w:br/>
+      </w:r>
+      <w:r>
+        <w:rPr>
+          <w:rStyle w:val="VerbatimChar"/>
+        </w:rPr>
+        <w:t xml:space="preserve">   pkgbuild       1.3.1    2021-12-20 [2] CRAN (R 4.1.0)</w:t>
+      </w:r>
+      <w:r>
+        <w:br/>
+      </w:r>
+      <w:r>
+        <w:rPr>
+          <w:rStyle w:val="VerbatimChar"/>
+        </w:rPr>
+        <w:t xml:space="preserve">   pkgconfig      2.0.3    2019-09-22 [2] CRAN (R 4.1.0)</w:t>
+      </w:r>
+      <w:r>
+        <w:br/>
+      </w:r>
+      <w:r>
+        <w:rPr>
+          <w:rStyle w:val="VerbatimChar"/>
+        </w:rPr>
+        <w:t xml:space="preserve"> P pkgload        1.2.4    2021-11-30 [?] CRAN (R 4.1.0)</w:t>
+      </w:r>
+      <w:r>
+        <w:br/>
+      </w:r>
+      <w:r>
+        <w:rPr>
+          <w:rStyle w:val="VerbatimChar"/>
+        </w:rPr>
+        <w:t xml:space="preserve">   prettyunits    1.1.1    2020-01-24 [2] CRAN (R 4.1.0)</w:t>
+      </w:r>
+      <w:r>
+        <w:br/>
+      </w:r>
+      <w:r>
+        <w:rPr>
+          <w:rStyle w:val="VerbatimChar"/>
+        </w:rPr>
+        <w:t xml:space="preserve"> P processx       3.5.2    2021-04-30 [?] CRAN (R 4.1.0)</w:t>
+      </w:r>
+      <w:r>
+        <w:br/>
+      </w:r>
+      <w:r>
+        <w:rPr>
+          <w:rStyle w:val="VerbatimChar"/>
+        </w:rPr>
+        <w:t xml:space="preserve"> P ps             1.6.0    2021-02-28 [?] CRAN (R 4.1.0)</w:t>
+      </w:r>
+      <w:r>
+        <w:br/>
+      </w:r>
+      <w:r>
+        <w:rPr>
+          <w:rStyle w:val="VerbatimChar"/>
+        </w:rPr>
+        <w:t xml:space="preserve">   purrr        * 0.3.4    2020-04-17 [2] CRAN (R 4.1.0)</w:t>
+      </w:r>
+      <w:r>
+        <w:br/>
+      </w:r>
+      <w:r>
+        <w:rPr>
+          <w:rStyle w:val="VerbatimChar"/>
+        </w:rPr>
+        <w:t xml:space="preserve">   R6             2.5.1    2021-08-19 [2] CRAN (R 4.1.0)</w:t>
+      </w:r>
+      <w:r>
+        <w:br/>
+      </w:r>
+      <w:r>
+        <w:rPr>
+          <w:rStyle w:val="VerbatimChar"/>
+        </w:rPr>
+        <w:t xml:space="preserve"> P RColorBrewer   1.1-2    2014-12-07 [?] CRAN (R 4.1.0)</w:t>
+      </w:r>
+      <w:r>
+        <w:br/>
+      </w:r>
+      <w:r>
+        <w:rPr>
+          <w:rStyle w:val="VerbatimChar"/>
+        </w:rPr>
+        <w:t xml:space="preserve"> P Rcpp           1.0.8    2022-01-13 [?] CRAN (R 4.1.2)</w:t>
+      </w:r>
+      <w:r>
+        <w:br/>
+      </w:r>
+      <w:r>
+        <w:rPr>
+          <w:rStyle w:val="VerbatimChar"/>
+        </w:rPr>
+        <w:t xml:space="preserve">   readr        * 2.1.2    2022-01-30 [2] CRAN (R 4.1.2)</w:t>
+      </w:r>
+      <w:r>
+        <w:br/>
+      </w:r>
+      <w:r>
+        <w:rPr>
+          <w:rStyle w:val="VerbatimChar"/>
+        </w:rPr>
+        <w:t xml:space="preserve"> P readxl         1.3.1    2019-03-13 [?] CRAN (R 4.1.0)</w:t>
+      </w:r>
+      <w:r>
+        <w:br/>
+      </w:r>
+      <w:r>
+        <w:rPr>
+          <w:rStyle w:val="VerbatimChar"/>
+        </w:rPr>
+        <w:t xml:space="preserve">   remotes        2.4.2    2021-11-30 [2] CRAN (R 4.1.0)</w:t>
+      </w:r>
+      <w:r>
+        <w:br/>
+      </w:r>
+      <w:r>
+        <w:rPr>
+          <w:rStyle w:val="VerbatimChar"/>
+        </w:rPr>
+        <w:t xml:space="preserve">   reprex         2.0.1    2021-08-05 [2] CRAN (R 4.1.0)</w:t>
+      </w:r>
+      <w:r>
+        <w:br/>
+      </w:r>
+      <w:r>
+        <w:rPr>
+          <w:rStyle w:val="VerbatimChar"/>
+        </w:rPr>
+        <w:t xml:space="preserve"> P rlang          1.0.2    2022-03-04 [?] CRAN (R 4.1.2)</w:t>
+      </w:r>
+      <w:r>
+        <w:br/>
+      </w:r>
+      <w:r>
+        <w:rPr>
+          <w:rStyle w:val="VerbatimChar"/>
+        </w:rPr>
+        <w:t xml:space="preserve"> P rmarkdown      2.12     2022-03-02 [?] CRAN (R 4.1.2)</w:t>
+      </w:r>
+      <w:r>
+        <w:br/>
+      </w:r>
+      <w:r>
+        <w:rPr>
+          <w:rStyle w:val="VerbatimChar"/>
+        </w:rPr>
+        <w:t xml:space="preserve"> P robustbase     0.93-9   2021-09-27 [?] CRAN (R 4.1.0)</w:t>
+      </w:r>
+      <w:r>
+        <w:br/>
+      </w:r>
+      <w:r>
+        <w:rPr>
+          <w:rStyle w:val="VerbatimChar"/>
+        </w:rPr>
+        <w:t xml:space="preserve"> P rprojroot      2.0.2    2020-11-15 [?] CRAN (R 4.1.0)</w:t>
+      </w:r>
+      <w:r>
+        <w:br/>
+      </w:r>
+      <w:r>
+        <w:rPr>
+          <w:rStyle w:val="VerbatimChar"/>
+        </w:rPr>
+        <w:t xml:space="preserve">   rstudioapi     0.13     2020-11-12 [2] CRAN (R 4.1.0)</w:t>
+      </w:r>
+      <w:r>
+        <w:br/>
+      </w:r>
+      <w:r>
+        <w:rPr>
+          <w:rStyle w:val="VerbatimChar"/>
+        </w:rPr>
+        <w:t xml:space="preserve">   rvest          1.0.2    2021-10-16 [2] CRAN (R 4.1.0)</w:t>
+      </w:r>
+      <w:r>
+        <w:br/>
+      </w:r>
+      <w:r>
+        <w:rPr>
+          <w:rStyle w:val="VerbatimChar"/>
+        </w:rPr>
+        <w:t xml:space="preserve"> P scales         1.1.1    2020-05-11 [?] CRAN (R 4.1.0)</w:t>
+      </w:r>
+      <w:r>
+        <w:br/>
+      </w:r>
+      <w:r>
+        <w:rPr>
+          <w:rStyle w:val="VerbatimChar"/>
+        </w:rPr>
+        <w:t xml:space="preserve"> P SciViews       0.9-13.1 2019-11-16 [?] CRAN (R 4.1.0)</w:t>
+      </w:r>
+      <w:r>
+        <w:br/>
+      </w:r>
+      <w:r>
+        <w:rPr>
+          <w:rStyle w:val="VerbatimChar"/>
+        </w:rPr>
+        <w:t xml:space="preserve">   sessioninfo    1.2.2    2021-12-06 [2] CRAN (R 4.1.0)</w:t>
+      </w:r>
+      <w:r>
+        <w:br/>
+      </w:r>
+      <w:r>
+        <w:rPr>
+          <w:rStyle w:val="VerbatimChar"/>
+        </w:rPr>
+        <w:t xml:space="preserve"> P stringi        1.7.6    2021-11-29 [?] CRAN (R 4.1.0)</w:t>
+      </w:r>
+      <w:r>
+        <w:br/>
+      </w:r>
+      <w:r>
+        <w:rPr>
+          <w:rStyle w:val="VerbatimChar"/>
+        </w:rPr>
+        <w:t xml:space="preserve">   stringr      * 1.4.0    2019-02-10 [2] CRAN (R 4.1.0)</w:t>
+      </w:r>
+      <w:r>
+        <w:br/>
+      </w:r>
+      <w:r>
+        <w:rPr>
+          <w:rStyle w:val="VerbatimChar"/>
+        </w:rPr>
+        <w:t xml:space="preserve"> P testthat       3.1.2    2022-01-20 [?] CRAN (R 4.1.2)</w:t>
+      </w:r>
+      <w:r>
+        <w:br/>
+      </w:r>
+      <w:r>
+        <w:rPr>
+          <w:rStyle w:val="VerbatimChar"/>
+        </w:rPr>
+        <w:t xml:space="preserve"> P tibble       * 3.1.6    2021-11-07 [?] CRAN (R 4.1.0)</w:t>
+      </w:r>
+      <w:r>
+        <w:br/>
+      </w:r>
+      <w:r>
+        <w:rPr>
+          <w:rStyle w:val="VerbatimChar"/>
+        </w:rPr>
+        <w:t xml:space="preserve">   tidyr        * 1.2.0    2022-02-01 [2] CRAN (R 4.1.2)</w:t>
+      </w:r>
+      <w:r>
+        <w:br/>
+      </w:r>
+      <w:r>
+        <w:rPr>
+          <w:rStyle w:val="VerbatimChar"/>
+        </w:rPr>
+        <w:t xml:space="preserve">   tidyselect     1.1.2    2022-02-21 [2] CRAN (R 4.1.2)</w:t>
+      </w:r>
+      <w:r>
+        <w:br/>
+      </w:r>
+      <w:r>
+        <w:rPr>
+          <w:rStyle w:val="VerbatimChar"/>
+        </w:rPr>
+        <w:t xml:space="preserve"> P tidyverse    * 1.3.1    2021-04-15 [?] CRAN (R 4.1.0)</w:t>
+      </w:r>
+      <w:r>
+        <w:br/>
+      </w:r>
+      <w:r>
+        <w:rPr>
+          <w:rStyle w:val="VerbatimChar"/>
+        </w:rPr>
+        <w:t xml:space="preserve"> P tzdb           0.2.0    2021-10-27 [?] CRAN (R 4.1.0)</w:t>
+      </w:r>
+      <w:r>
+        <w:br/>
+      </w:r>
+      <w:r>
+        <w:rPr>
+          <w:rStyle w:val="VerbatimChar"/>
+        </w:rPr>
+        <w:t xml:space="preserve"> P usethis        2.1.5    2021-12-09 [?] CRAN (R 4.1.0)</w:t>
+      </w:r>
+      <w:r>
+        <w:br/>
+      </w:r>
+      <w:r>
+        <w:rPr>
+          <w:rStyle w:val="VerbatimChar"/>
+        </w:rPr>
+        <w:t xml:space="preserve">   utf8           1.2.2    2021-07-24 [2] CRAN (R 4.1.0)</w:t>
+      </w:r>
+      <w:r>
+        <w:br/>
+      </w:r>
+      <w:r>
+        <w:rPr>
+          <w:rStyle w:val="VerbatimChar"/>
+        </w:rPr>
+        <w:t xml:space="preserve"> P vctrs          0.3.8    2021-04-29 [?] CRAN (R 4.1.0)</w:t>
+      </w:r>
+      <w:r>
+        <w:br/>
+      </w:r>
+      <w:r>
+        <w:rPr>
+          <w:rStyle w:val="VerbatimChar"/>
+        </w:rPr>
+        <w:t xml:space="preserve">   vipor          0.4.5    2017-03-22 [2] CRAN (R 4.1.0)</w:t>
+      </w:r>
+      <w:r>
+        <w:br/>
+      </w:r>
+      <w:r>
+        <w:rPr>
+          <w:rStyle w:val="VerbatimChar"/>
+        </w:rPr>
+        <w:t xml:space="preserve">   withr          2.5.0    2022-03-03 [2] CRAN (R 4.1.2)</w:t>
+      </w:r>
+      <w:r>
+        <w:br/>
+      </w:r>
+      <w:r>
+        <w:rPr>
+          <w:rStyle w:val="VerbatimChar"/>
+        </w:rPr>
+        <w:t xml:space="preserve"> P xfun           0.30     2022-03-02 [?] CRAN (R 4.1.2)</w:t>
+      </w:r>
+      <w:r>
+        <w:br/>
+      </w:r>
+      <w:r>
+        <w:rPr>
+          <w:rStyle w:val="VerbatimChar"/>
+        </w:rPr>
+        <w:t xml:space="preserve">   xml2           1.3.3    2021-11-30 [2] CRAN (R 4.1.0)</w:t>
+      </w:r>
+      <w:r>
+        <w:br/>
+      </w:r>
+      <w:r>
+        <w:rPr>
+          <w:rStyle w:val="VerbatimChar"/>
+        </w:rPr>
+        <w:t xml:space="preserve">   yaml           2.3.5    2022-02-21 [2] CRAN (R 4.1.2)</w:t>
       </w:r>
       <w:r>
         <w:br/>
@@ -4986,11 +5663,11 @@
         <w:rPr>
           <w:rStyle w:val="VerbatimChar"/>
         </w:rPr>
-        <w:t xml:space="preserve">Head:     [8a4111e] 2022-08-23: delete duplicate images, very confusing</w:t>
-      </w:r>
-    </w:p>
-    <w:bookmarkEnd w:id="104"/>
-    <w:bookmarkEnd w:id="105"/>
+        <w:t xml:space="preserve">Head:     [e4e1799] 2022-08-23: move all code from 001 into the qmd and delete that script file</w:t>
+      </w:r>
+    </w:p>
+    <w:bookmarkEnd w:id="117"/>
+    <w:bookmarkEnd w:id="118"/>
     <w:sectPr>
       <w:pgSz w:h="15840" w:w="12240"/>
       <w:pgMar w:bottom="1440" w:footer="720" w:gutter="0" w:header="720" w:left="1440" w:right="1440" w:top="1440"/>

</xml_diff>

<commit_message>
move all PCA code into the qmd and delete that file
</commit_message>
<xml_diff>
--- a/analysis/paper/paper-doc.docx
+++ b/analysis/paper/paper-doc.docx
@@ -2884,7 +2884,7 @@
     </w:p>
     <w:bookmarkEnd w:id="26"/>
     <w:bookmarkEnd w:id="27"/>
-    <w:bookmarkStart w:id="44" w:name="results"/>
+    <w:bookmarkStart w:id="52" w:name="results"/>
     <w:p>
       <w:pPr>
         <w:pStyle w:val="Heading1"/>
@@ -2893,13 +2893,10 @@
         <w:t xml:space="preserve">Results</w:t>
       </w:r>
     </w:p>
-    <w:p>
-      <w:pPr>
-        <w:numPr>
-          <w:ilvl w:val="0"/>
-          <w:numId w:val="1001"/>
-        </w:numPr>
-        <w:pStyle w:val="Compact"/>
+    <w:bookmarkStart w:id="32" w:name="distribution-of-attributes"/>
+    <w:p>
+      <w:pPr>
+        <w:pStyle w:val="Heading2"/>
       </w:pPr>
       <w:r>
         <w:t xml:space="preserve">Distribution of attributes</w:t>
@@ -3002,13 +2999,11 @@
         </w:tc>
       </w:tr>
     </w:tbl>
-    <w:p>
-      <w:pPr>
-        <w:numPr>
-          <w:ilvl w:val="0"/>
-          <w:numId w:val="1002"/>
-        </w:numPr>
-        <w:pStyle w:val="Compact"/>
+    <w:bookmarkEnd w:id="32"/>
+    <w:bookmarkStart w:id="37" w:name="coefficient-of-variation"/>
+    <w:p>
+      <w:pPr>
+        <w:pStyle w:val="Heading2"/>
       </w:pPr>
       <w:r>
         <w:t xml:space="preserve">Coefficient of variation</w:t>
@@ -3065,7 +3060,7 @@
       <w:tr>
         <w:tc>
           <w:tcPr/>
-          <w:bookmarkStart w:id="35" w:name="fig-plot-cv-all-attributes"/>
+          <w:bookmarkStart w:id="36" w:name="fig-plot-cv-all-attributes"/>
           <w:p>
             <w:pPr>
               <w:pStyle w:val="Figure"/>
@@ -3076,18 +3071,18 @@
                 <wp:inline>
                   <wp:extent cx="5943600" cy="5572125"/>
                   <wp:effectExtent b="0" l="0" r="0" t="0"/>
-                  <wp:docPr descr="" title="" id="33" name="Picture"/>
+                  <wp:docPr descr="" title="" id="34" name="Picture"/>
                   <a:graphic>
                     <a:graphicData uri="http://schemas.openxmlformats.org/drawingml/2006/picture">
                       <pic:pic>
                         <pic:nvPicPr>
-                          <pic:cNvPr descr="paper-doc_files/figure-docx/fig-plot-cv-all-attributes-1.png" id="34" name="Picture"/>
+                          <pic:cNvPr descr="paper-doc_files/figure-docx/fig-plot-cv-all-attributes-1.png" id="35" name="Picture"/>
                           <pic:cNvPicPr>
                             <a:picLocks noChangeArrowheads="1" noChangeAspect="1"/>
                           </pic:cNvPicPr>
                         </pic:nvPicPr>
                         <pic:blipFill>
-                          <a:blip r:embed="rId32"/>
+                          <a:blip r:embed="rId33"/>
                           <a:stretch>
                             <a:fillRect/>
                           </a:stretch>
@@ -3127,17 +3122,15 @@
               <w:t xml:space="preserve">Figure 2: The points and blue colored numbers represent CV values for each attribute measured on the stemmed points. 95% confidence intervals for the CVs were computed using Sharma &amp; Krishna’s method. The vertical lines indicate the range of confidence intervals.</w:t>
             </w:r>
           </w:p>
-          <w:bookmarkEnd w:id="35"/>
+          <w:bookmarkEnd w:id="36"/>
         </w:tc>
       </w:tr>
     </w:tbl>
-    <w:p>
-      <w:pPr>
-        <w:numPr>
-          <w:ilvl w:val="0"/>
-          <w:numId w:val="1003"/>
-        </w:numPr>
-        <w:pStyle w:val="Compact"/>
+    <w:bookmarkEnd w:id="37"/>
+    <w:bookmarkStart w:id="42" w:name="principal-component-analysis"/>
+    <w:p>
+      <w:pPr>
+        <w:pStyle w:val="Heading2"/>
       </w:pPr>
       <w:r>
         <w:t xml:space="preserve">Principal Component Analysis</w:t>
@@ -3153,13 +3146,14 @@
       <w:r>
         <w:t xml:space="preserve"> </w:t>
       </w:r>
-      <w:r>
-        <w:rPr>
-          <w:bCs/>
-          <w:b/>
-        </w:rPr>
-        <w:t xml:space="preserve">?@fig-five</w:t>
-      </w:r>
+      <w:hyperlink w:anchor="fig-pca-attributes">
+        <w:r>
+          <w:rPr>
+            <w:rStyle w:val="Hyperlink"/>
+          </w:rPr>
+          <w:t xml:space="preserve">Figure 3</w:t>
+        </w:r>
+      </w:hyperlink>
       <w:r>
         <w:t xml:space="preserve"> </w:t>
       </w:r>
@@ -3167,21 +3161,89 @@
         <w:t xml:space="preserve">shows positive relationship between attributes. Especially, there are strong relationships between body length and maximum length, tang width and mid width, and tang length and stem length. Body length and maximum length contribute the most to the shape of stemmed points and they are most correlated to each other. Other width and tang related attributes are close to each other but a bit far from body length and maximum length. Stem width contributes the least to the overall shape. We can assume that the body length and maximum length were prioritized when the stemmed points were transmitted.</w:t>
       </w:r>
     </w:p>
-    <w:p>
-      <w:pPr>
-        <w:pStyle w:val="BodyText"/>
-      </w:pPr>
-      <w:r>
-        <w:t xml:space="preserve">PCA analysis for stemmed points. The direction of the arrow shows the relationship between attributes. The length and color of the arrow indicate the strength of contribution to the stemmed point shape.</w:t>
-      </w:r>
-    </w:p>
-    <w:p>
-      <w:pPr>
-        <w:numPr>
-          <w:ilvl w:val="0"/>
-          <w:numId w:val="1004"/>
-        </w:numPr>
-        <w:pStyle w:val="Compact"/>
+    <w:tbl>
+      <w:tblPr>
+        <w:tblStyle w:val="Table"/>
+        <w:tblW w:type="pct" w:w="5000"/>
+        <w:tblLook w:firstRow="0" w:lastRow="0" w:firstColumn="0" w:lastColumn="0" w:noHBand="0" w:noVBand="0" w:val="0000"/>
+      </w:tblPr>
+      <w:tblGrid>
+        <w:gridCol w:w="7920"/>
+      </w:tblGrid>
+      <w:tr>
+        <w:tc>
+          <w:tcPr/>
+          <w:bookmarkStart w:id="41" w:name="fig-pca-attributes"/>
+          <w:p>
+            <w:pPr>
+              <w:pStyle w:val="Figure"/>
+              <w:jc w:val="center"/>
+            </w:pPr>
+            <w:r>
+              <w:drawing>
+                <wp:inline>
+                  <wp:extent cx="5943600" cy="2547257"/>
+                  <wp:effectExtent b="0" l="0" r="0" t="0"/>
+                  <wp:docPr descr="" title="" id="39" name="Picture"/>
+                  <a:graphic>
+                    <a:graphicData uri="http://schemas.openxmlformats.org/drawingml/2006/picture">
+                      <pic:pic>
+                        <pic:nvPicPr>
+                          <pic:cNvPr descr="paper-doc_files/figure-docx/fig-pca-attributes-1.png" id="40" name="Picture"/>
+                          <pic:cNvPicPr>
+                            <a:picLocks noChangeArrowheads="1" noChangeAspect="1"/>
+                          </pic:cNvPicPr>
+                        </pic:nvPicPr>
+                        <pic:blipFill>
+                          <a:blip r:embed="rId38"/>
+                          <a:stretch>
+                            <a:fillRect/>
+                          </a:stretch>
+                        </pic:blipFill>
+                        <pic:spPr bwMode="auto">
+                          <a:xfrm>
+                            <a:off x="0" y="0"/>
+                            <a:ext cx="5943600" cy="2547257"/>
+                          </a:xfrm>
+                          <a:prstGeom prst="rect">
+                            <a:avLst/>
+                          </a:prstGeom>
+                          <a:noFill/>
+                          <a:ln w="9525">
+                            <a:noFill/>
+                            <a:headEnd/>
+                            <a:tailEnd/>
+                          </a:ln>
+                        </pic:spPr>
+                      </pic:pic>
+                    </a:graphicData>
+                  </a:graphic>
+                </wp:inline>
+              </w:drawing>
+            </w:r>
+          </w:p>
+          <w:p>
+            <w:pPr>
+              <w:jc w:val="center"/>
+            </w:pPr>
+            <w:pPr>
+              <w:jc w:val="start"/>
+              <w:spacing w:before="200"/>
+              <w:pStyle w:val="ImageCaption"/>
+            </w:pPr>
+            <w:r>
+              <w:t xml:space="preserve">Figure 3: PCA analysis for stemmed points. The direction of the arrow shows the relationship between attributes. The length and color of the arrow indicate the strength of contribution to the stemmed point shape.</w:t>
+            </w:r>
+          </w:p>
+          <w:bookmarkEnd w:id="41"/>
+        </w:tc>
+      </w:tr>
+    </w:tbl>
+    <w:bookmarkEnd w:id="42"/>
+    <w:bookmarkStart w:id="51" w:name="variation-over-time"/>
+    <w:p>
+      <w:pPr>
+        <w:pStyle w:val="Heading2"/>
       </w:pPr>
       <w:r>
         <w:t xml:space="preserve">Variation Over Time</w:t>
@@ -3207,7 +3269,7 @@
           <w:rPr>
             <w:rStyle w:val="Hyperlink"/>
           </w:rPr>
-          <w:t xml:space="preserve">Figure 3</w:t>
+          <w:t xml:space="preserve">Figure 4</w:t>
         </w:r>
       </w:hyperlink>
       <w:r>
@@ -3304,7 +3366,7 @@
               <w:jc w:val="right"/>
             </w:pPr>
             <w:r>
-              <w:t xml:space="preserve">0.4054326</w:t>
+              <w:t xml:space="preserve">0.4133429</w:t>
             </w:r>
           </w:p>
         </w:tc>
@@ -3316,7 +3378,7 @@
               <w:jc w:val="right"/>
             </w:pPr>
             <w:r>
-              <w:t xml:space="preserve">0.5242969</w:t>
+              <w:t xml:space="preserve">0.5202777</w:t>
             </w:r>
           </w:p>
         </w:tc>
@@ -3342,7 +3404,7 @@
               <w:jc w:val="right"/>
             </w:pPr>
             <w:r>
-              <w:t xml:space="preserve">0.3595992</w:t>
+              <w:t xml:space="preserve">0.3427806</w:t>
             </w:r>
           </w:p>
         </w:tc>
@@ -3354,7 +3416,7 @@
               <w:jc w:val="right"/>
             </w:pPr>
             <w:r>
-              <w:t xml:space="preserve">0.5487289</w:t>
+              <w:t xml:space="preserve">0.5582286</w:t>
             </w:r>
           </w:p>
         </w:tc>
@@ -3380,7 +3442,7 @@
               <w:jc w:val="right"/>
             </w:pPr>
             <w:r>
-              <w:t xml:space="preserve">0.0149381</w:t>
+              <w:t xml:space="preserve">-0.0054174</w:t>
             </w:r>
           </w:p>
         </w:tc>
@@ -3392,7 +3454,7 @@
               <w:jc w:val="right"/>
             </w:pPr>
             <w:r>
-              <w:t xml:space="preserve">0.9027235</w:t>
+              <w:t xml:space="preserve">1.0000000</w:t>
             </w:r>
           </w:p>
         </w:tc>
@@ -3418,7 +3480,7 @@
               <w:jc w:val="right"/>
             </w:pPr>
             <w:r>
-              <w:t xml:space="preserve">0.4703412</w:t>
+              <w:t xml:space="preserve">0.4544251</w:t>
             </w:r>
           </w:p>
         </w:tc>
@@ -3430,7 +3492,7 @@
               <w:jc w:val="right"/>
             </w:pPr>
             <w:r>
-              <w:t xml:space="preserve">0.4928303</w:t>
+              <w:t xml:space="preserve">0.5002410</w:t>
             </w:r>
           </w:p>
         </w:tc>
@@ -3456,7 +3518,7 @@
               <w:jc w:val="right"/>
             </w:pPr>
             <w:r>
-              <w:t xml:space="preserve">0.7833046</w:t>
+              <w:t xml:space="preserve">0.7933624</w:t>
             </w:r>
           </w:p>
         </w:tc>
@@ -3468,7 +3530,7 @@
               <w:jc w:val="right"/>
             </w:pPr>
             <w:r>
-              <w:t xml:space="preserve">0.3761324</w:t>
+              <w:t xml:space="preserve">0.3730853</w:t>
             </w:r>
           </w:p>
         </w:tc>
@@ -3494,7 +3556,7 @@
               <w:jc w:val="right"/>
             </w:pPr>
             <w:r>
-              <w:t xml:space="preserve">0.7110646</w:t>
+              <w:t xml:space="preserve">0.7282470</w:t>
             </w:r>
           </w:p>
         </w:tc>
@@ -3506,7 +3568,7 @@
               <w:jc w:val="right"/>
             </w:pPr>
             <w:r>
-              <w:t xml:space="preserve">0.3990906</w:t>
+              <w:t xml:space="preserve">0.3934520</w:t>
             </w:r>
           </w:p>
         </w:tc>
@@ -3532,7 +3594,7 @@
               <w:jc w:val="right"/>
             </w:pPr>
             <w:r>
-              <w:t xml:space="preserve">0.0259429</w:t>
+              <w:t xml:space="preserve">0.0351212</w:t>
             </w:r>
           </w:p>
         </w:tc>
@@ -3544,7 +3606,7 @@
               <w:jc w:val="right"/>
             </w:pPr>
             <w:r>
-              <w:t xml:space="preserve">0.8720399</w:t>
+              <w:t xml:space="preserve">0.8513420</w:t>
             </w:r>
           </w:p>
         </w:tc>
@@ -3562,7 +3624,7 @@
       <w:tr>
         <w:tc>
           <w:tcPr/>
-          <w:bookmarkStart w:id="39" w:name="fig-plot-cv-over-time"/>
+          <w:bookmarkStart w:id="46" w:name="fig-plot-cv-over-time"/>
           <w:p>
             <w:pPr>
               <w:pStyle w:val="Figure"/>
@@ -3573,18 +3635,18 @@
                 <wp:inline>
                   <wp:extent cx="5943600" cy="5943600"/>
                   <wp:effectExtent b="0" l="0" r="0" t="0"/>
-                  <wp:docPr descr="" title="" id="37" name="Picture"/>
+                  <wp:docPr descr="" title="" id="44" name="Picture"/>
                   <a:graphic>
                     <a:graphicData uri="http://schemas.openxmlformats.org/drawingml/2006/picture">
                       <pic:pic>
                         <pic:nvPicPr>
-                          <pic:cNvPr descr="paper-doc_files/figure-docx/fig-plot-cv-over-time-1.png" id="38" name="Picture"/>
+                          <pic:cNvPr descr="paper-doc_files/figure-docx/fig-plot-cv-over-time-1.png" id="45" name="Picture"/>
                           <pic:cNvPicPr>
                             <a:picLocks noChangeArrowheads="1" noChangeAspect="1"/>
                           </pic:cNvPicPr>
                         </pic:nvPicPr>
                         <pic:blipFill>
-                          <a:blip r:embed="rId36"/>
+                          <a:blip r:embed="rId43"/>
                           <a:stretch>
                             <a:fillRect/>
                           </a:stretch>
@@ -3621,10 +3683,10 @@
               <w:pStyle w:val="ImageCaption"/>
             </w:pPr>
             <w:r>
-              <w:t xml:space="preserve">Figure 3: CV values for the second and third chronological phases in the Korean Late Paleolithic period. The points represent CV values for each attribute. The vertical lines indicate the range of confidence intervals.</w:t>
+              <w:t xml:space="preserve">Figure 4: CV values for the second and third chronological phases in the Korean Late Paleolithic period. The points represent CV values for each attribute. The vertical lines indicate the range of confidence intervals.</w:t>
             </w:r>
           </w:p>
-          <w:bookmarkEnd w:id="39"/>
+          <w:bookmarkEnd w:id="46"/>
         </w:tc>
       </w:tr>
     </w:tbl>
@@ -3715,7 +3777,7 @@
       <w:pPr>
         <w:numPr>
           <w:ilvl w:val="0"/>
-          <w:numId w:val="1005"/>
+          <w:numId w:val="1001"/>
         </w:numPr>
         <w:pStyle w:val="Compact"/>
       </w:pPr>
@@ -3738,7 +3800,7 @@
           <w:rPr>
             <w:rStyle w:val="Hyperlink"/>
           </w:rPr>
-          <w:t xml:space="preserve">Figure 4</w:t>
+          <w:t xml:space="preserve">Figure 5</w:t>
         </w:r>
       </w:hyperlink>
       <w:r>
@@ -3760,7 +3822,7 @@
       <w:tr>
         <w:tc>
           <w:tcPr/>
-          <w:bookmarkStart w:id="43" w:name="fig-plot-cv-by-site"/>
+          <w:bookmarkStart w:id="50" w:name="fig-plot-cv-by-site"/>
           <w:p>
             <w:pPr>
               <w:pStyle w:val="Figure"/>
@@ -3771,18 +3833,18 @@
                 <wp:inline>
                   <wp:extent cx="5943600" cy="3146611"/>
                   <wp:effectExtent b="0" l="0" r="0" t="0"/>
-                  <wp:docPr descr="" title="" id="41" name="Picture"/>
+                  <wp:docPr descr="" title="" id="48" name="Picture"/>
                   <a:graphic>
                     <a:graphicData uri="http://schemas.openxmlformats.org/drawingml/2006/picture">
                       <pic:pic>
                         <pic:nvPicPr>
-                          <pic:cNvPr descr="paper-doc_files/figure-docx/fig-plot-cv-by-site-1.png" id="42" name="Picture"/>
+                          <pic:cNvPr descr="paper-doc_files/figure-docx/fig-plot-cv-by-site-1.png" id="49" name="Picture"/>
                           <pic:cNvPicPr>
                             <a:picLocks noChangeArrowheads="1" noChangeAspect="1"/>
                           </pic:cNvPicPr>
                         </pic:nvPicPr>
                         <pic:blipFill>
-                          <a:blip r:embed="rId40"/>
+                          <a:blip r:embed="rId47"/>
                           <a:stretch>
                             <a:fillRect/>
                           </a:stretch>
@@ -3819,10 +3881,10 @@
               <w:pStyle w:val="ImageCaption"/>
             </w:pPr>
             <w:r>
-              <w:t xml:space="preserve">Figure 4: CV values per site that has more than one stemmed point. The points represent CV values for each attribute. The vertical lines indicate the range of confidence intervals.</w:t>
+              <w:t xml:space="preserve">Figure 5: CV values per site that has more than one stemmed point. The points represent CV values for each attribute. The vertical lines indicate the range of confidence intervals.</w:t>
             </w:r>
           </w:p>
-          <w:bookmarkEnd w:id="43"/>
+          <w:bookmarkEnd w:id="50"/>
         </w:tc>
       </w:tr>
     </w:tbl>
@@ -3830,7 +3892,7 @@
       <w:pPr>
         <w:numPr>
           <w:ilvl w:val="0"/>
-          <w:numId w:val="1006"/>
+          <w:numId w:val="1002"/>
         </w:numPr>
         <w:pStyle w:val="Compact"/>
       </w:pPr>
@@ -3870,8 +3932,9 @@
         <w:t xml:space="preserve">CV values for raw materials that were used for making more than one stemmed point. The points represent CV values for each attribute. The vertical lines indicate the range of confidence intervals.</w:t>
       </w:r>
     </w:p>
-    <w:bookmarkEnd w:id="44"/>
-    <w:bookmarkStart w:id="45" w:name="discussion"/>
+    <w:bookmarkEnd w:id="51"/>
+    <w:bookmarkEnd w:id="52"/>
+    <w:bookmarkStart w:id="53" w:name="discussion"/>
     <w:p>
       <w:pPr>
         <w:pStyle w:val="Heading1"/>
@@ -3880,8 +3943,8 @@
         <w:t xml:space="preserve">Discussion</w:t>
       </w:r>
     </w:p>
-    <w:bookmarkEnd w:id="45"/>
-    <w:bookmarkStart w:id="46" w:name="acknowledgements"/>
+    <w:bookmarkEnd w:id="53"/>
+    <w:bookmarkStart w:id="54" w:name="acknowledgements"/>
     <w:p>
       <w:pPr>
         <w:pStyle w:val="Heading1"/>
@@ -3895,8 +3958,8 @@
         <w:br w:type="page"/>
       </w:r>
     </w:p>
-    <w:bookmarkEnd w:id="46"/>
-    <w:bookmarkStart w:id="118" w:name="references"/>
+    <w:bookmarkEnd w:id="54"/>
+    <w:bookmarkStart w:id="126" w:name="references"/>
     <w:p>
       <w:pPr>
         <w:pStyle w:val="Heading1"/>
@@ -3905,8 +3968,8 @@
         <w:t xml:space="preserve">References</w:t>
       </w:r>
     </w:p>
-    <w:bookmarkStart w:id="116" w:name="refs"/>
-    <w:bookmarkStart w:id="47" w:name="ref-albatineh2014confidence"/>
+    <w:bookmarkStart w:id="124" w:name="refs"/>
+    <w:bookmarkStart w:id="55" w:name="ref-albatineh2014confidence"/>
     <w:p>
       <w:pPr>
         <w:pStyle w:val="Bibliography"/>
@@ -3915,8 +3978,8 @@
         <w:t xml:space="preserve">Albatineh, A.N., Kibria, B.G., Wilcox, M.L., Zogheib, B., 2014. Confidence interval estimation for the population coefficient of variation using ranked set sampling: A simulation study. Journal of Applied Statistics 41, 733–751.</w:t>
       </w:r>
     </w:p>
-    <w:bookmarkEnd w:id="47"/>
-    <w:bookmarkStart w:id="48" w:name="ref-bae2013early"/>
+    <w:bookmarkEnd w:id="55"/>
+    <w:bookmarkStart w:id="56" w:name="ref-bae2013early"/>
     <w:p>
       <w:pPr>
         <w:pStyle w:val="Bibliography"/>
@@ -3925,8 +3988,8 @@
         <w:t xml:space="preserve">Bae, C., Bae, K., Kim, J.C., 2013. The early to late paleolithic transition in korea: A closer look. Radiocarbon 55, 1341–1349.</w:t>
       </w:r>
     </w:p>
-    <w:bookmarkEnd w:id="48"/>
-    <w:bookmarkStart w:id="49" w:name="ref-bae2012nature"/>
+    <w:bookmarkEnd w:id="56"/>
+    <w:bookmarkStart w:id="57" w:name="ref-bae2012nature"/>
     <w:p>
       <w:pPr>
         <w:pStyle w:val="Bibliography"/>
@@ -3935,8 +3998,8 @@
         <w:t xml:space="preserve">Bae, C.J., Bae, K., 2012. The nature of the early to late paleolithic transition in korea: Current perspectives. Quaternary International 281, 26–35.</w:t>
       </w:r>
     </w:p>
-    <w:bookmarkEnd w:id="49"/>
-    <w:bookmarkStart w:id="50" w:name="ref-bae2017origin"/>
+    <w:bookmarkEnd w:id="57"/>
+    <w:bookmarkStart w:id="58" w:name="ref-bae2017origin"/>
     <w:p>
       <w:pPr>
         <w:pStyle w:val="Bibliography"/>
@@ -3945,8 +4008,8 @@
         <w:t xml:space="preserve">Bae, C.J., Douka, K., Petraglia, M.D., 2017. On the origin of modern humans: Asian perspectives. Science 358, eaai9067.</w:t>
       </w:r>
     </w:p>
-    <w:bookmarkEnd w:id="50"/>
-    <w:bookmarkStart w:id="51" w:name="ref-bae2010origin"/>
+    <w:bookmarkEnd w:id="58"/>
+    <w:bookmarkStart w:id="59" w:name="ref-bae2010origin"/>
     <w:p>
       <w:pPr>
         <w:pStyle w:val="Bibliography"/>
@@ -3955,8 +4018,8 @@
         <w:t xml:space="preserve">Bae, K., 2010. Origin and patterns of the upper paleolithic industries in the korean peninsula and movement of modern humans in east asia. Quaternary International 211, 103–112.</w:t>
       </w:r>
     </w:p>
-    <w:bookmarkEnd w:id="51"/>
-    <w:bookmarkStart w:id="52" w:name="ref-bamforth2009projectile"/>
+    <w:bookmarkEnd w:id="59"/>
+    <w:bookmarkStart w:id="60" w:name="ref-bamforth2009projectile"/>
     <w:p>
       <w:pPr>
         <w:pStyle w:val="Bibliography"/>
@@ -3965,8 +4028,8 @@
         <w:t xml:space="preserve">Bamforth, D.B., 2009. Projectile points, people, and plains paleoindian perambulations. Journal of Anthropological Archaeology 28, 142–157.</w:t>
       </w:r>
     </w:p>
-    <w:bookmarkEnd w:id="52"/>
-    <w:bookmarkStart w:id="53" w:name="ref-banik2011estimating"/>
+    <w:bookmarkEnd w:id="60"/>
+    <w:bookmarkStart w:id="61" w:name="ref-banik2011estimating"/>
     <w:p>
       <w:pPr>
         <w:pStyle w:val="Bibliography"/>
@@ -3975,8 +4038,8 @@
         <w:t xml:space="preserve">Banik, S., Kibria, B.G., 2011. Estimating the population coefficient of variation by confidence intervals. Communications in Statistics-Simulation and Computation 40, 1236–1261.</w:t>
       </w:r>
     </w:p>
-    <w:bookmarkEnd w:id="53"/>
-    <w:bookmarkStart w:id="54" w:name="ref-bettinger1999point"/>
+    <w:bookmarkEnd w:id="61"/>
+    <w:bookmarkStart w:id="62" w:name="ref-bettinger1999point"/>
     <w:p>
       <w:pPr>
         <w:pStyle w:val="Bibliography"/>
@@ -3985,8 +4048,8 @@
         <w:t xml:space="preserve">Bettinger, R.L., Eerkens, J., 1999. Point typologies, cultural transmission, and the spread of bow-and-arrow technology in the prehistoric great basin. American antiquity 231–242.</w:t>
       </w:r>
     </w:p>
-    <w:bookmarkEnd w:id="54"/>
-    <w:bookmarkStart w:id="55" w:name="ref-bettinger1997evolutionary"/>
+    <w:bookmarkEnd w:id="62"/>
+    <w:bookmarkStart w:id="63" w:name="ref-bettinger1997evolutionary"/>
     <w:p>
       <w:pPr>
         <w:pStyle w:val="Bibliography"/>
@@ -3995,8 +4058,8 @@
         <w:t xml:space="preserve">Bettinger, R.L., Eerkens, J., 1997. Evolutionary implications of metrical variation in great basin projectile points. Archeological Papers of the American Anthropological Association 7, 177–191.</w:t>
       </w:r>
     </w:p>
-    <w:bookmarkEnd w:id="55"/>
-    <w:bookmarkStart w:id="56" w:name="ref-bettinger1997rediscovering"/>
+    <w:bookmarkEnd w:id="63"/>
+    <w:bookmarkStart w:id="64" w:name="ref-bettinger1997rediscovering"/>
     <w:p>
       <w:pPr>
         <w:pStyle w:val="Bibliography"/>
@@ -4005,8 +4068,8 @@
         <w:t xml:space="preserve">Bettinger, R.L., Eerkens, J.W., Barton, C., Clark, G., 1997. Rediscovering darwin: Evolutionary theory and archaeological explanation.</w:t>
       </w:r>
     </w:p>
-    <w:bookmarkEnd w:id="56"/>
-    <w:bookmarkStart w:id="57" w:name="ref-boyd1988culture"/>
+    <w:bookmarkEnd w:id="64"/>
+    <w:bookmarkStart w:id="65" w:name="ref-boyd1988culture"/>
     <w:p>
       <w:pPr>
         <w:pStyle w:val="Bibliography"/>
@@ -4015,8 +4078,8 @@
         <w:t xml:space="preserve">Boyd, R., Richerson, P.J., 1988. Culture and the evolutionary process. University of Chicago press.</w:t>
       </w:r>
     </w:p>
-    <w:bookmarkEnd w:id="57"/>
-    <w:bookmarkStart w:id="58" w:name="ref-buchanan2010geometric"/>
+    <w:bookmarkEnd w:id="65"/>
+    <w:bookmarkStart w:id="66" w:name="ref-buchanan2010geometric"/>
     <w:p>
       <w:pPr>
         <w:pStyle w:val="Bibliography"/>
@@ -4025,8 +4088,8 @@
         <w:t xml:space="preserve">Buchanan, B., Collard, M., 2010. A geometric morphometrics-based assessment of blade shape differences among paleoindian projectile point types from western north america. Journal of Archaeological Science 37, 350–359.</w:t>
       </w:r>
     </w:p>
-    <w:bookmarkEnd w:id="58"/>
-    <w:bookmarkStart w:id="59" w:name="ref-cardillo2016environment"/>
+    <w:bookmarkEnd w:id="66"/>
+    <w:bookmarkStart w:id="67" w:name="ref-cardillo2016environment"/>
     <w:p>
       <w:pPr>
         <w:pStyle w:val="Bibliography"/>
@@ -4035,8 +4098,8 @@
         <w:t xml:space="preserve">Cardillo, M., Borrazzo, K., Charlin, J., 2016. Environment, space, and morphological variation of projectile points in patagonia (southern south america). Quaternary International 422, 44–56.</w:t>
       </w:r>
     </w:p>
-    <w:bookmarkEnd w:id="59"/>
-    <w:bookmarkStart w:id="60" w:name="ref-cascalheira2018use"/>
+    <w:bookmarkEnd w:id="67"/>
+    <w:bookmarkStart w:id="68" w:name="ref-cascalheira2018use"/>
     <w:p>
       <w:pPr>
         <w:pStyle w:val="Bibliography"/>
@@ -4045,8 +4108,8 @@
         <w:t xml:space="preserve">Cascalheira, J., Bicho, N., 2018. The use of lithic assemblages for the definition of short-term occupations in hunter-gatherer prehistory.</w:t>
       </w:r>
     </w:p>
-    <w:bookmarkEnd w:id="60"/>
-    <w:bookmarkStart w:id="61" w:name="ref-chang2013human"/>
+    <w:bookmarkEnd w:id="68"/>
+    <w:bookmarkStart w:id="69" w:name="ref-chang2013human"/>
     <w:p>
       <w:pPr>
         <w:pStyle w:val="Bibliography"/>
@@ -4055,8 +4118,8 @@
         <w:t xml:space="preserve">Chang, Y., 2013. Human activity and lithic technology between korea and japan from MIS 3 to MIS 2 in the late paleolithic period. Quaternary International 308, 13–26.</w:t>
       </w:r>
     </w:p>
-    <w:bookmarkEnd w:id="61"/>
-    <w:bookmarkStart w:id="62" w:name="ref-core2021team"/>
+    <w:bookmarkEnd w:id="69"/>
+    <w:bookmarkStart w:id="70" w:name="ref-core2021team"/>
     <w:p>
       <w:pPr>
         <w:pStyle w:val="Bibliography"/>
@@ -4065,8 +4128,8 @@
         <w:t xml:space="preserve">Core, R., 2021. Team. R: A language and environment for statistical computing, 2015.</w:t>
       </w:r>
     </w:p>
-    <w:bookmarkEnd w:id="62"/>
-    <w:bookmarkStart w:id="63" w:name="ref-costin1995standardization"/>
+    <w:bookmarkEnd w:id="70"/>
+    <w:bookmarkStart w:id="71" w:name="ref-costin1995standardization"/>
     <w:p>
       <w:pPr>
         <w:pStyle w:val="Bibliography"/>
@@ -4075,8 +4138,8 @@
         <w:t xml:space="preserve">Costin, C.L., Hagstrum, M.B., 1995. Standardization, labor investment, skill, and the organization of ceramic production in late prehispanic highland peru. American Antiquity 60, 619–639.</w:t>
       </w:r>
     </w:p>
-    <w:bookmarkEnd w:id="63"/>
-    <w:bookmarkStart w:id="64" w:name="ref-creanza2017cultural"/>
+    <w:bookmarkEnd w:id="71"/>
+    <w:bookmarkStart w:id="72" w:name="ref-creanza2017cultural"/>
     <w:p>
       <w:pPr>
         <w:pStyle w:val="Bibliography"/>
@@ -4085,8 +4148,8 @@
         <w:t xml:space="preserve">Creanza, N., Kolodny, O., Feldman, M.W., 2017. Cultural evolutionary theory: How culture evolves and why it matters. Proceedings of the National Academy of Sciences 114, 7782–7789.</w:t>
       </w:r>
     </w:p>
-    <w:bookmarkEnd w:id="64"/>
-    <w:bookmarkStart w:id="65" w:name="ref-curto2009coefficient"/>
+    <w:bookmarkEnd w:id="72"/>
+    <w:bookmarkStart w:id="73" w:name="ref-curto2009coefficient"/>
     <w:p>
       <w:pPr>
         <w:pStyle w:val="Bibliography"/>
@@ -4095,8 +4158,8 @@
         <w:t xml:space="preserve">Curto, J.D., Pinto, J.C., 2009. The coefficient of variation asymptotic distribution in the case of non-iid random variables. Journal of Applied Statistics 36, 21–32.</w:t>
       </w:r>
     </w:p>
-    <w:bookmarkEnd w:id="65"/>
-    <w:bookmarkStart w:id="66" w:name="ref-dunnell1980evolutionary"/>
+    <w:bookmarkEnd w:id="73"/>
+    <w:bookmarkStart w:id="74" w:name="ref-dunnell1980evolutionary"/>
     <w:p>
       <w:pPr>
         <w:pStyle w:val="Bibliography"/>
@@ -4105,8 +4168,8 @@
         <w:t xml:space="preserve">Dunnell, R.C., 1980. Evolutionary theory and archaeology, in: Advances in Archaeological Method and Theory. Elsevier, pp. 35–99.</w:t>
       </w:r>
     </w:p>
-    <w:bookmarkEnd w:id="66"/>
-    <w:bookmarkStart w:id="67" w:name="ref-eerkens2008cultural"/>
+    <w:bookmarkEnd w:id="74"/>
+    <w:bookmarkStart w:id="75" w:name="ref-eerkens2008cultural"/>
     <w:p>
       <w:pPr>
         <w:pStyle w:val="Bibliography"/>
@@ -4115,8 +4178,8 @@
         <w:t xml:space="preserve">Eerkens, J.W., Bettinger, R.L., 2008. Cultural transmission and the analysis of stylistic and functional variation. Transmission and Archaeology: Issues and Case-Studies 21–38.</w:t>
       </w:r>
     </w:p>
-    <w:bookmarkEnd w:id="67"/>
-    <w:bookmarkStart w:id="68" w:name="ref-eerkens2001techniques"/>
+    <w:bookmarkEnd w:id="75"/>
+    <w:bookmarkStart w:id="76" w:name="ref-eerkens2001techniques"/>
     <w:p>
       <w:pPr>
         <w:pStyle w:val="Bibliography"/>
@@ -4125,8 +4188,8 @@
         <w:t xml:space="preserve">Eerkens, J.W., Bettinger, R.L., 2001. Techniques for assessing standardization in artifact assemblages: Can we scale material variability? American Antiquity 493–504.</w:t>
       </w:r>
     </w:p>
-    <w:bookmarkEnd w:id="68"/>
-    <w:bookmarkStart w:id="69" w:name="ref-eerkens2007cultural"/>
+    <w:bookmarkEnd w:id="76"/>
+    <w:bookmarkStart w:id="77" w:name="ref-eerkens2007cultural"/>
     <w:p>
       <w:pPr>
         <w:pStyle w:val="Bibliography"/>
@@ -4135,8 +4198,8 @@
         <w:t xml:space="preserve">Eerkens, J.W., Lipo, C.P., 2007. Cultural transmission theory and the archaeological record: Providing context to understanding variation and temporal changes in material culture. Journal of Archaeological Research 15, 239–274.</w:t>
       </w:r>
     </w:p>
-    <w:bookmarkEnd w:id="69"/>
-    <w:bookmarkStart w:id="70" w:name="ref-eerkens2005cultural"/>
+    <w:bookmarkEnd w:id="77"/>
+    <w:bookmarkStart w:id="78" w:name="ref-eerkens2005cultural"/>
     <w:p>
       <w:pPr>
         <w:pStyle w:val="Bibliography"/>
@@ -4145,8 +4208,8 @@
         <w:t xml:space="preserve">Eerkens, J.W., Lipo, C.P., 2005. Cultural transmission, copying errors, and the generation of variation in material culture and the archaeological record. Journal of Anthropological Archaeology 24, 316–334.</w:t>
       </w:r>
     </w:p>
-    <w:bookmarkEnd w:id="70"/>
-    <w:bookmarkStart w:id="71" w:name="ref-garvey2018current"/>
+    <w:bookmarkEnd w:id="78"/>
+    <w:bookmarkStart w:id="79" w:name="ref-garvey2018current"/>
     <w:p>
       <w:pPr>
         <w:pStyle w:val="Bibliography"/>
@@ -4155,8 +4218,8 @@
         <w:t xml:space="preserve">Garvey, R., 2018. Current and potential roles of archaeology in the development of cultural evolutionary theory. Philosophical Transactions of the Royal Society B: Biological Sciences 373, 20170057.</w:t>
       </w:r>
     </w:p>
-    <w:bookmarkEnd w:id="71"/>
-    <w:bookmarkStart w:id="72" w:name="ref-gulhar2012comparison"/>
+    <w:bookmarkEnd w:id="79"/>
+    <w:bookmarkStart w:id="80" w:name="ref-gulhar2012comparison"/>
     <w:p>
       <w:pPr>
         <w:pStyle w:val="Bibliography"/>
@@ -4165,8 +4228,8 @@
         <w:t xml:space="preserve">Gulhar, M., Kibria, B.G., Albatineh, A.N., Ahmed, N.U., 2012. A comparison of some confidence intervals for estimating the population coefficient of variation: A simulation study. SORT-Statistics and Operations Research Transactions 45–68.</w:t>
       </w:r>
     </w:p>
-    <w:bookmarkEnd w:id="72"/>
-    <w:bookmarkStart w:id="73" w:name="ref-heyes1994social"/>
+    <w:bookmarkEnd w:id="80"/>
+    <w:bookmarkStart w:id="81" w:name="ref-heyes1994social"/>
     <w:p>
       <w:pPr>
         <w:pStyle w:val="Bibliography"/>
@@ -4175,8 +4238,8 @@
         <w:t xml:space="preserve">Heyes, C.M., 1994. Social learning in animals: Categories and mechanisms. Biological Reviews 69, 207–231.</w:t>
       </w:r>
     </w:p>
-    <w:bookmarkEnd w:id="73"/>
-    <w:bookmarkStart w:id="74" w:name="ref-ivanovaite2020all"/>
+    <w:bookmarkEnd w:id="81"/>
+    <w:bookmarkStart w:id="82" w:name="ref-ivanovaite2020all"/>
     <w:p>
       <w:pPr>
         <w:pStyle w:val="Bibliography"/>
@@ -4185,8 +4248,8 @@
         <w:t xml:space="preserve">Ivanovaitė, L., Serwatka, K., Hoggard, C.S., Sauer, F., Riede, F., 2020. All these fantastic cultures? Research history and regionalization in the late palaeolithic tanged point cultures of eastern europe. European Journal of Archaeology 23, 162–185.</w:t>
       </w:r>
     </w:p>
-    <w:bookmarkEnd w:id="74"/>
-    <w:bookmarkStart w:id="75" w:name="ref-kelley2007sample"/>
+    <w:bookmarkEnd w:id="82"/>
+    <w:bookmarkStart w:id="83" w:name="ref-kelley2007sample"/>
     <w:p>
       <w:pPr>
         <w:pStyle w:val="Bibliography"/>
@@ -4195,8 +4258,8 @@
         <w:t xml:space="preserve">Kelley, K., 2007. Sample size planning for the coefficient of variation from the accuracy in parameter estimation approach. Behavior Research Methods 39, 755–766.</w:t>
       </w:r>
     </w:p>
-    <w:bookmarkEnd w:id="75"/>
-    <w:bookmarkStart w:id="76" w:name="ref-kendal2018social"/>
+    <w:bookmarkEnd w:id="83"/>
+    <w:bookmarkStart w:id="84" w:name="ref-kendal2018social"/>
     <w:p>
       <w:pPr>
         <w:pStyle w:val="Bibliography"/>
@@ -4205,8 +4268,8 @@
         <w:t xml:space="preserve">Kendal, R.L., Boogert, N.J., Rendell, L., Laland, K.N., Webster, M., Jones, P.L., 2018. Social learning strategies: Bridge-building between fields. Trends in cognitive sciences 22, 651–665.</w:t>
       </w:r>
     </w:p>
-    <w:bookmarkEnd w:id="76"/>
-    <w:bookmarkStart w:id="77" w:name="ref-Kim_2017"/>
+    <w:bookmarkEnd w:id="84"/>
+    <w:bookmarkStart w:id="85" w:name="ref-Kim_2017"/>
     <w:p>
       <w:pPr>
         <w:pStyle w:val="Bibliography"/>
@@ -4215,8 +4278,8 @@
         <w:t xml:space="preserve">Kim, E., 2017. Morphological diversity and functional differentiation of tanged-point: Focused on suyanggae, jingeuneul and yongsandong site. Journal of Korean Paleolithic Society 29–47.</w:t>
       </w:r>
     </w:p>
-    <w:bookmarkEnd w:id="77"/>
-    <w:bookmarkStart w:id="78" w:name="ref-koopmans1964confidence"/>
+    <w:bookmarkEnd w:id="85"/>
+    <w:bookmarkStart w:id="86" w:name="ref-koopmans1964confidence"/>
     <w:p>
       <w:pPr>
         <w:pStyle w:val="Bibliography"/>
@@ -4225,8 +4288,8 @@
         <w:t xml:space="preserve">Koopmans, L.H., Owen, D.B., Rosenblatt, J.I., 1964. Confidence intervals for the coefficient of variation for the normal and log normal distributions. Biometrika 51, 25–32.</w:t>
       </w:r>
     </w:p>
-    <w:bookmarkEnd w:id="78"/>
-    <w:bookmarkStart w:id="79" w:name="ref-kvamme1996alternative"/>
+    <w:bookmarkEnd w:id="86"/>
+    <w:bookmarkStart w:id="87" w:name="ref-kvamme1996alternative"/>
     <w:p>
       <w:pPr>
         <w:pStyle w:val="Bibliography"/>
@@ -4235,8 +4298,8 @@
         <w:t xml:space="preserve">Kvamme, K.L., Stark, M.T., Longacre, W.A., 1996. Alternative procedures for assessing standardization in ceramic assemblages. American Antiquity 61, 116–126.</w:t>
       </w:r>
     </w:p>
-    <w:bookmarkEnd w:id="79"/>
-    <w:bookmarkStart w:id="80" w:name="ref-lee2019were"/>
+    <w:bookmarkEnd w:id="87"/>
+    <w:bookmarkStart w:id="88" w:name="ref-lee2019were"/>
     <w:p>
       <w:pPr>
         <w:pStyle w:val="Bibliography"/>
@@ -4245,8 +4308,8 @@
         <w:t xml:space="preserve">Lee, G.-K., Sano, K., 2019. Were tanged points mechanically delivered armatures? Functional and morphometric analyses of tanged points from an upper paleolithic site at jingeuneul, korea. Archaeological and Anthropological Sciences 11, 2453–2465.</w:t>
       </w:r>
     </w:p>
-    <w:bookmarkEnd w:id="80"/>
-    <w:bookmarkStart w:id="81" w:name="ref-lee2013current"/>
+    <w:bookmarkEnd w:id="88"/>
+    <w:bookmarkStart w:id="89" w:name="ref-lee2013current"/>
     <w:p>
       <w:pPr>
         <w:pStyle w:val="Bibliography"/>
@@ -4255,8 +4318,8 @@
         <w:t xml:space="preserve">Lee, H.W., 2013. Current observations of the early late paleolithic in korea. Quaternary International 316, 45–58.</w:t>
       </w:r>
     </w:p>
-    <w:bookmarkEnd w:id="81"/>
-    <w:bookmarkStart w:id="82" w:name="ref-leplongeon2020backed"/>
+    <w:bookmarkEnd w:id="89"/>
+    <w:bookmarkStart w:id="90" w:name="ref-leplongeon2020backed"/>
     <w:p>
       <w:pPr>
         <w:pStyle w:val="Bibliography"/>
@@ -4265,8 +4328,8 @@
         <w:t xml:space="preserve">Leplongeon, A., Ménard, C., Bonhomme, V., Bortolini, E., 2020. Backed pieces and their variability in the later stone age of the horn of africa. African Archaeological Review 37, 437–468.</w:t>
       </w:r>
     </w:p>
-    <w:bookmarkEnd w:id="82"/>
-    <w:bookmarkStart w:id="83" w:name="ref-lipo1997population"/>
+    <w:bookmarkEnd w:id="90"/>
+    <w:bookmarkStart w:id="91" w:name="ref-lipo1997population"/>
     <w:p>
       <w:pPr>
         <w:pStyle w:val="Bibliography"/>
@@ -4275,8 +4338,8 @@
         <w:t xml:space="preserve">Lipo, C.P., Madsen, M.E., Dunnell, R.C., Hunt, T., 1997. Population structure, cultural transmission, and frequency seriation. Journal of Anthropological Archaeology 16, 301–333.</w:t>
       </w:r>
     </w:p>
-    <w:bookmarkEnd w:id="83"/>
-    <w:bookmarkStart w:id="84" w:name="ref-lycett2015cultural"/>
+    <w:bookmarkEnd w:id="91"/>
+    <w:bookmarkStart w:id="92" w:name="ref-lycett2015cultural"/>
     <w:p>
       <w:pPr>
         <w:pStyle w:val="Bibliography"/>
@@ -4285,8 +4348,8 @@
         <w:t xml:space="preserve">Lycett, S.J., 2015. Cultural evolutionary approaches to artifact variation over time and space: Basis, progress, and prospects. Journal of Archaeological Science 56, 21–31.</w:t>
       </w:r>
     </w:p>
-    <w:bookmarkEnd w:id="84"/>
-    <w:bookmarkStart w:id="85" w:name="ref-macleod2018quantitative"/>
+    <w:bookmarkEnd w:id="92"/>
+    <w:bookmarkStart w:id="93" w:name="ref-macleod2018quantitative"/>
     <w:p>
       <w:pPr>
         <w:pStyle w:val="Bibliography"/>
@@ -4295,8 +4358,8 @@
         <w:t xml:space="preserve">MacLeod, N., 2018. The quantitative assessment of archaeological artifact groups: Beyond geometric morphometrics. Quaternary Science Reviews 201, 319–348.</w:t>
       </w:r>
     </w:p>
-    <w:bookmarkEnd w:id="85"/>
-    <w:bookmarkStart w:id="86" w:name="ref-mahmoudvand2009two"/>
+    <w:bookmarkEnd w:id="93"/>
+    <w:bookmarkStart w:id="94" w:name="ref-mahmoudvand2009two"/>
     <w:p>
       <w:pPr>
         <w:pStyle w:val="Bibliography"/>
@@ -4305,8 +4368,8 @@
         <w:t xml:space="preserve">Mahmoudvand, R., Hassani, H., 2009. Two new confidence intervals for the coefficient of variation in a normal distribution. Journal of Applied Statistics 36, 429–442.</w:t>
       </w:r>
     </w:p>
-    <w:bookmarkEnd w:id="86"/>
-    <w:bookmarkStart w:id="87" w:name="ref-marwick2017computational"/>
+    <w:bookmarkEnd w:id="94"/>
+    <w:bookmarkStart w:id="95" w:name="ref-marwick2017computational"/>
     <w:p>
       <w:pPr>
         <w:pStyle w:val="Bibliography"/>
@@ -4315,8 +4378,8 @@
         <w:t xml:space="preserve">Marwick, B., 2017. Computational reproducibility in archaeological research: Basic principles and a case study of their implementation. Journal of Archaeological Method and Theory 24, 424–450.</w:t>
       </w:r>
     </w:p>
-    <w:bookmarkEnd w:id="87"/>
-    <w:bookmarkStart w:id="88" w:name="ref-mckay1932distribution"/>
+    <w:bookmarkEnd w:id="95"/>
+    <w:bookmarkStart w:id="96" w:name="ref-mckay1932distribution"/>
     <w:p>
       <w:pPr>
         <w:pStyle w:val="Bibliography"/>
@@ -4325,8 +4388,8 @@
         <w:t xml:space="preserve">McKay, A., 1932. Distribution of the coefficient of variation and the extended" t" distribution. Journal of the Royal Statistical Society 95, 695–698.</w:t>
       </w:r>
     </w:p>
-    <w:bookmarkEnd w:id="88"/>
-    <w:bookmarkStart w:id="89" w:name="ref-mesoudi2008cultural"/>
+    <w:bookmarkEnd w:id="96"/>
+    <w:bookmarkStart w:id="97" w:name="ref-mesoudi2008cultural"/>
     <w:p>
       <w:pPr>
         <w:pStyle w:val="Bibliography"/>
@@ -4335,8 +4398,8 @@
         <w:t xml:space="preserve">Mesoudi, A., O’Brien, M.J., 2008. The cultural transmission of great basin projectile-point technology i: An experimental simulation. American Antiquity 3–28.</w:t>
       </w:r>
     </w:p>
-    <w:bookmarkEnd w:id="89"/>
-    <w:bookmarkStart w:id="90" w:name="ref-miller1991asymptomatic"/>
+    <w:bookmarkEnd w:id="97"/>
+    <w:bookmarkStart w:id="98" w:name="ref-miller1991asymptomatic"/>
     <w:p>
       <w:pPr>
         <w:pStyle w:val="Bibliography"/>
@@ -4345,8 +4408,8 @@
         <w:t xml:space="preserve">Miller, R., 1991. Asymptomatic test statistics for coefficients of variation. Theor Meth 20, 2251–2262.</w:t>
       </w:r>
     </w:p>
-    <w:bookmarkEnd w:id="90"/>
-    <w:bookmarkStart w:id="91" w:name="ref-ng2006performance"/>
+    <w:bookmarkEnd w:id="98"/>
+    <w:bookmarkStart w:id="99" w:name="ref-ng2006performance"/>
     <w:p>
       <w:pPr>
         <w:pStyle w:val="Bibliography"/>
@@ -4355,8 +4418,8 @@
         <w:t xml:space="preserve">Ng, C., 2006. Performance of three methods of interval estimation of the coefficient of variation. InterStat.</w:t>
       </w:r>
     </w:p>
-    <w:bookmarkEnd w:id="91"/>
-    <w:bookmarkStart w:id="92" w:name="ref-o2017dual"/>
+    <w:bookmarkEnd w:id="99"/>
+    <w:bookmarkStart w:id="100" w:name="ref-o2017dual"/>
     <w:p>
       <w:pPr>
         <w:pStyle w:val="Bibliography"/>
@@ -4365,8 +4428,8 @@
         <w:t xml:space="preserve">O’Brien, M.J., Bentley, R.A., 2017. Dual inheritance, cultural transmission, and niche construction. The Handbook of Culture and Biology.</w:t>
       </w:r>
     </w:p>
-    <w:bookmarkEnd w:id="92"/>
-    <w:bookmarkStart w:id="93" w:name="ref-o2000applying"/>
+    <w:bookmarkEnd w:id="100"/>
+    <w:bookmarkStart w:id="101" w:name="ref-o2000applying"/>
     <w:p>
       <w:pPr>
         <w:pStyle w:val="Bibliography"/>
@@ -4375,8 +4438,8 @@
         <w:t xml:space="preserve">O’brien, M.J., Lyman, R.L., 2000. Applying evolutionary archaeology: A systematic approach. Springer Science &amp; Business Media.</w:t>
       </w:r>
     </w:p>
-    <w:bookmarkEnd w:id="93"/>
-    <w:bookmarkStart w:id="94" w:name="ref-okumura2019archaeology"/>
+    <w:bookmarkEnd w:id="101"/>
+    <w:bookmarkStart w:id="102" w:name="ref-okumura2019archaeology"/>
     <w:p>
       <w:pPr>
         <w:pStyle w:val="Bibliography"/>
@@ -4385,8 +4448,8 @@
         <w:t xml:space="preserve">Okumura, M., Araujo, A.G., 2019. Archaeology, biology, and borrowing: A critical examination of geometric morphometrics in archaeology. Journal of Archaeological Science 101, 149–158.</w:t>
       </w:r>
     </w:p>
-    <w:bookmarkEnd w:id="94"/>
-    <w:bookmarkStart w:id="95" w:name="ref-panichkitkosolkul2013confidence"/>
+    <w:bookmarkEnd w:id="102"/>
+    <w:bookmarkStart w:id="103" w:name="ref-panichkitkosolkul2013confidence"/>
     <w:p>
       <w:pPr>
         <w:pStyle w:val="Bibliography"/>
@@ -4395,8 +4458,8 @@
         <w:t xml:space="preserve">Panichkitkosolkul, W., 2013. Confidence intervals for the coefficient of variation in a normal distribution with a known population mean. Journal of Probability and Statistics 2013.</w:t>
       </w:r>
     </w:p>
-    <w:bookmarkEnd w:id="95"/>
-    <w:bookmarkStart w:id="96" w:name="ref-panichkitkosolkul2009improved"/>
+    <w:bookmarkEnd w:id="103"/>
+    <w:bookmarkStart w:id="104" w:name="ref-panichkitkosolkul2009improved"/>
     <w:p>
       <w:pPr>
         <w:pStyle w:val="Bibliography"/>
@@ -4405,8 +4468,8 @@
         <w:t xml:space="preserve">Panichkitkosolkul, W., 2009. Improved confidence intervals for a coefficient of variation of a normal distribution. Thailand statistician 7, 193–199.</w:t>
       </w:r>
     </w:p>
-    <w:bookmarkEnd w:id="96"/>
-    <w:bookmarkStart w:id="97" w:name="ref-Park_2013"/>
+    <w:bookmarkEnd w:id="104"/>
+    <w:bookmarkStart w:id="105" w:name="ref-Park_2013"/>
     <w:p>
       <w:pPr>
         <w:pStyle w:val="Bibliography"/>
@@ -4415,8 +4478,8 @@
         <w:t xml:space="preserve">Park, G., 2013. A study on the stemmed points of the late paleolithic in the korean peninsula. Yeongnam Archaeological Review 64, 39–69.</w:t>
       </w:r>
     </w:p>
-    <w:bookmarkEnd w:id="97"/>
-    <w:bookmarkStart w:id="98" w:name="ref-petvrik2018shape"/>
+    <w:bookmarkEnd w:id="105"/>
+    <w:bookmarkStart w:id="106" w:name="ref-petvrik2018shape"/>
     <w:p>
       <w:pPr>
         <w:pStyle w:val="Bibliography"/>
@@ -4425,8 +4488,8 @@
         <w:t xml:space="preserve">Petřı́k, J., Sosna, D., Prokeš, L., Štefanisko, D., Galeta, P., 2018. Shape matters: Assessing regional variation of bell beaker projectile points in central europe using geometric morphometrics. Archaeological and Anthropological Sciences 10, 893–904.</w:t>
       </w:r>
     </w:p>
-    <w:bookmarkEnd w:id="98"/>
-    <w:bookmarkStart w:id="99" w:name="ref-richerson1992cultural"/>
+    <w:bookmarkEnd w:id="106"/>
+    <w:bookmarkStart w:id="107" w:name="ref-richerson1992cultural"/>
     <w:p>
       <w:pPr>
         <w:pStyle w:val="Bibliography"/>
@@ -4435,8 +4498,8 @@
         <w:t xml:space="preserve">Richerson, P.J., Boyd, R., 1992. Cultural inheritance and evolutionary ecology. Evolutionary ecology and human behavior 61–92.</w:t>
       </w:r>
     </w:p>
-    <w:bookmarkEnd w:id="99"/>
-    <w:bookmarkStart w:id="100" w:name="ref-rivals2009new"/>
+    <w:bookmarkEnd w:id="107"/>
+    <w:bookmarkStart w:id="108" w:name="ref-rivals2009new"/>
     <w:p>
       <w:pPr>
         <w:pStyle w:val="Bibliography"/>
@@ -4445,8 +4508,8 @@
         <w:t xml:space="preserve">Rivals, F., Schulz, E., Kaiser, T.M., 2009. A new application of dental wear analyses: Estimation of duration of hominid occupations in archaeological localities. Journal of Human Evolution 56, 329–339.</w:t>
       </w:r>
     </w:p>
-    <w:bookmarkEnd w:id="100"/>
-    <w:bookmarkStart w:id="101" w:name="ref-schillinger2014copying"/>
+    <w:bookmarkEnd w:id="108"/>
+    <w:bookmarkStart w:id="109" w:name="ref-schillinger2014copying"/>
     <w:p>
       <w:pPr>
         <w:pStyle w:val="Bibliography"/>
@@ -4455,8 +4518,8 @@
         <w:t xml:space="preserve">Schillinger, K., Mesoudi, A., Lycett, S.J., 2014. Copying error and the cultural evolution of" additive" vs." Reductive" material traditions: An experimental assessment. American Antiquity 128–143.</w:t>
       </w:r>
     </w:p>
-    <w:bookmarkEnd w:id="101"/>
-    <w:bookmarkStart w:id="102" w:name="ref-schneider2012nih"/>
+    <w:bookmarkEnd w:id="109"/>
+    <w:bookmarkStart w:id="110" w:name="ref-schneider2012nih"/>
     <w:p>
       <w:pPr>
         <w:pStyle w:val="Bibliography"/>
@@ -4465,8 +4528,8 @@
         <w:t xml:space="preserve">Schneider, C.A., Rasband, W.S., Eliceiri, K.W., 2012. NIH image to ImageJ: 25 years of image analysis. Nature methods 9, 671–675.</w:t>
       </w:r>
     </w:p>
-    <w:bookmarkEnd w:id="102"/>
-    <w:bookmarkStart w:id="103" w:name="ref-selden2014advances"/>
+    <w:bookmarkEnd w:id="110"/>
+    <w:bookmarkStart w:id="111" w:name="ref-selden2014advances"/>
     <w:p>
       <w:pPr>
         <w:pStyle w:val="Bibliography"/>
@@ -4475,8 +4538,8 @@
         <w:t xml:space="preserve">Selden, R.Z., Perttula, T.K., O’Brien, M.J., 2014. Advances in documentation, digital curation, virtual exhibition, and a test of 3D geometric morphometrics: A case study of the vanderpool vessels from the ancestral caddo territory. Advances in Archaeological Practice 2, 64–79.</w:t>
       </w:r>
     </w:p>
-    <w:bookmarkEnd w:id="103"/>
-    <w:bookmarkStart w:id="104" w:name="ref-seong2015diversity"/>
+    <w:bookmarkEnd w:id="111"/>
+    <w:bookmarkStart w:id="112" w:name="ref-seong2015diversity"/>
     <w:p>
       <w:pPr>
         <w:pStyle w:val="Bibliography"/>
@@ -4485,8 +4548,8 @@
         <w:t xml:space="preserve">Seong, C., 2015. Diversity of lithic assemblages and evolution of late palaeolithic culture in korea. Asian Perspectives 91–112.</w:t>
       </w:r>
     </w:p>
-    <w:bookmarkEnd w:id="104"/>
-    <w:bookmarkStart w:id="105" w:name="ref-seong2009emergence"/>
+    <w:bookmarkEnd w:id="112"/>
+    <w:bookmarkStart w:id="113" w:name="ref-seong2009emergence"/>
     <w:p>
       <w:pPr>
         <w:pStyle w:val="Bibliography"/>
@@ -4495,8 +4558,8 @@
         <w:t xml:space="preserve">Seong, C., 2009. Emergence of a blade industry and evolution of late paleolithic technology in the republic of korea. Journal of Anthropological Research 65, 417–451.</w:t>
       </w:r>
     </w:p>
-    <w:bookmarkEnd w:id="105"/>
-    <w:bookmarkStart w:id="106" w:name="ref-seong2008tanged"/>
+    <w:bookmarkEnd w:id="113"/>
+    <w:bookmarkStart w:id="114" w:name="ref-seong2008tanged"/>
     <w:p>
       <w:pPr>
         <w:pStyle w:val="Bibliography"/>
@@ -4505,8 +4568,8 @@
         <w:t xml:space="preserve">Seong, C., 2008. Tanged points, microblades and late palaeolithic hunting in korea. Antiquity 82, 871–883.</w:t>
       </w:r>
     </w:p>
-    <w:bookmarkEnd w:id="106"/>
-    <w:bookmarkStart w:id="107" w:name="ref-seong2006structure"/>
+    <w:bookmarkEnd w:id="114"/>
+    <w:bookmarkStart w:id="115" w:name="ref-seong2006structure"/>
     <w:p>
       <w:pPr>
         <w:pStyle w:val="Bibliography"/>
@@ -4515,8 +4578,8 @@
         <w:t xml:space="preserve">Seong, C., 2006. Structure and evolution of late paleolithic assemblages in korea. Journal of the Korean Archaeological Society 59, 4–39.</w:t>
       </w:r>
     </w:p>
-    <w:bookmarkEnd w:id="107"/>
-    <w:bookmarkStart w:id="108" w:name="ref-sharma1994asymptotic"/>
+    <w:bookmarkEnd w:id="115"/>
+    <w:bookmarkStart w:id="116" w:name="ref-sharma1994asymptotic"/>
     <w:p>
       <w:pPr>
         <w:pStyle w:val="Bibliography"/>
@@ -4525,8 +4588,8 @@
         <w:t xml:space="preserve">Sharma, K., Krishna, H., 1994. Asymptotic sampling distribution of inverse coefficient-of-variation and its applications. IEEE Transactions on Reliability 43, 630–633.</w:t>
       </w:r>
     </w:p>
-    <w:bookmarkEnd w:id="108"/>
-    <w:bookmarkStart w:id="109" w:name="ref-shi2005chromosome"/>
+    <w:bookmarkEnd w:id="116"/>
+    <w:bookmarkStart w:id="117" w:name="ref-shi2005chromosome"/>
     <w:p>
       <w:pPr>
         <w:pStyle w:val="Bibliography"/>
@@ -4535,8 +4598,8 @@
         <w:t xml:space="preserve">Shi, H., Dong, Y., Wen, B., Xiao, C.-J., Underhill, P.A., Shen, P., Chakraborty, R., Jin, L., Su, B., 2005. Y-chromosome evidence of southern origin of the east asian–specific haplogroup O3-M122. The American Journal of Human Genetics 77, 408–419.</w:t>
       </w:r>
     </w:p>
-    <w:bookmarkEnd w:id="109"/>
-    <w:bookmarkStart w:id="110" w:name="ref-suarez2019life"/>
+    <w:bookmarkEnd w:id="117"/>
+    <w:bookmarkStart w:id="118" w:name="ref-suarez2019life"/>
     <w:p>
       <w:pPr>
         <w:pStyle w:val="Bibliography"/>
@@ -4545,8 +4608,8 @@
         <w:t xml:space="preserve">Suárez, R., Cardillo, M., 2019. Life history or stylistic variation? A geometric morphometric method for evaluation of fishtail point variability. Journal of Archaeological Science: Reports 27, 101997.</w:t>
       </w:r>
     </w:p>
-    <w:bookmarkEnd w:id="110"/>
-    <w:bookmarkStart w:id="111" w:name="ref-thulman2012discriminating"/>
+    <w:bookmarkEnd w:id="118"/>
+    <w:bookmarkStart w:id="119" w:name="ref-thulman2012discriminating"/>
     <w:p>
       <w:pPr>
         <w:pStyle w:val="Bibliography"/>
@@ -4555,8 +4618,8 @@
         <w:t xml:space="preserve">Thulman, D.K., 2012. Discriminating paleoindian point types from florida using landmark geometric morphometrics. Journal of Archaeological Science 39, 1599–1607.</w:t>
       </w:r>
     </w:p>
-    <w:bookmarkEnd w:id="111"/>
-    <w:bookmarkStart w:id="112" w:name="ref-toebe2018sample"/>
+    <w:bookmarkEnd w:id="119"/>
+    <w:bookmarkStart w:id="120" w:name="ref-toebe2018sample"/>
     <w:p>
       <w:pPr>
         <w:pStyle w:val="Bibliography"/>
@@ -4571,8 +4634,8 @@
         <w:t xml:space="preserve">ncias 90, 1705–1715.</w:t>
       </w:r>
     </w:p>
-    <w:bookmarkEnd w:id="112"/>
-    <w:bookmarkStart w:id="113" w:name="ref-vangel1996confidence"/>
+    <w:bookmarkEnd w:id="120"/>
+    <w:bookmarkStart w:id="121" w:name="ref-vangel1996confidence"/>
     <w:p>
       <w:pPr>
         <w:pStyle w:val="Bibliography"/>
@@ -4581,8 +4644,8 @@
         <w:t xml:space="preserve">Vangel, M.G., 1996. Confidence intervals for a normal coefficient of variation. The American Statistician 50, 21–26.</w:t>
       </w:r>
     </w:p>
-    <w:bookmarkEnd w:id="113"/>
-    <w:bookmarkStart w:id="114" w:name="ref-vanpool2011quantitative"/>
+    <w:bookmarkEnd w:id="121"/>
+    <w:bookmarkStart w:id="122" w:name="ref-vanpool2011quantitative"/>
     <w:p>
       <w:pPr>
         <w:pStyle w:val="Bibliography"/>
@@ -4591,8 +4654,8 @@
         <w:t xml:space="preserve">VanPool, T.L., Leonard, R.D., 2011. Quantitative analysis in archaeology. John Wiley &amp; Sons.</w:t>
       </w:r>
     </w:p>
-    <w:bookmarkEnd w:id="114"/>
-    <w:bookmarkStart w:id="115" w:name="ref-wierer2013variability"/>
+    <w:bookmarkEnd w:id="122"/>
+    <w:bookmarkStart w:id="123" w:name="ref-wierer2013variability"/>
     <w:p>
       <w:pPr>
         <w:pStyle w:val="Bibliography"/>
@@ -4601,14 +4664,14 @@
         <w:t xml:space="preserve">Wierer, U., 2013. Variability and standardization: The early gravettian lithic complex of grotta paglicci, southern italy. Quaternary International 288, 215–238.</w:t>
       </w:r>
     </w:p>
-    <w:bookmarkEnd w:id="115"/>
-    <w:bookmarkEnd w:id="116"/>
+    <w:bookmarkEnd w:id="123"/>
+    <w:bookmarkEnd w:id="124"/>
     <w:p>
       <w:r>
         <w:br w:type="page"/>
       </w:r>
     </w:p>
-    <w:bookmarkStart w:id="117" w:name="colophon"/>
+    <w:bookmarkStart w:id="125" w:name="colophon"/>
     <w:p>
       <w:pPr>
         <w:pStyle w:val="Heading3"/>
@@ -4622,7 +4685,7 @@
         <w:pStyle w:val="FirstParagraph"/>
       </w:pPr>
       <w:r>
-        <w:t xml:space="preserve">This report was generated on 2022-08-22 20:53:38 using the following computational environment and dependencies:</w:t>
+        <w:t xml:space="preserve">This report was generated on 2022-08-22 21:07:33 using the following computational environment and dependencies:</w:t>
       </w:r>
     </w:p>
     <w:p>
@@ -4762,6 +4825,15 @@
         <w:rPr>
           <w:rStyle w:val="VerbatimChar"/>
         </w:rPr>
+        <w:t xml:space="preserve">   abind          1.4-5    2016-07-21 [2] CRAN (R 4.1.0)</w:t>
+      </w:r>
+      <w:r>
+        <w:br/>
+      </w:r>
+      <w:r>
+        <w:rPr>
+          <w:rStyle w:val="VerbatimChar"/>
+        </w:rPr>
         <w:t xml:space="preserve">   assertthat     0.2.1    2019-03-21 [2] CRAN (R 4.1.0)</w:t>
       </w:r>
       <w:r>
@@ -4834,6 +4906,24 @@
         <w:rPr>
           <w:rStyle w:val="VerbatimChar"/>
         </w:rPr>
+        <w:t xml:space="preserve"> P car            3.0-12   2021-11-06 [?] CRAN (R 4.1.0)</w:t>
+      </w:r>
+      <w:r>
+        <w:br/>
+      </w:r>
+      <w:r>
+        <w:rPr>
+          <w:rStyle w:val="VerbatimChar"/>
+        </w:rPr>
+        <w:t xml:space="preserve">   carData        3.0-5    2022-01-06 [2] CRAN (R 4.1.2)</w:t>
+      </w:r>
+      <w:r>
+        <w:br/>
+      </w:r>
+      <w:r>
+        <w:rPr>
+          <w:rStyle w:val="VerbatimChar"/>
+        </w:rPr>
         <w:t xml:space="preserve">   cellranger     1.1.0    2016-07-27 [2] CRAN (R 4.1.0)</w:t>
       </w:r>
       <w:r>
@@ -4978,6 +5068,15 @@
         <w:rPr>
           <w:rStyle w:val="VerbatimChar"/>
         </w:rPr>
+        <w:t xml:space="preserve">   factoextra   * 1.0.7    2020-04-01 [2] CRAN (R 4.1.0)</w:t>
+      </w:r>
+      <w:r>
+        <w:br/>
+      </w:r>
+      <w:r>
+        <w:rPr>
+          <w:rStyle w:val="VerbatimChar"/>
+        </w:rPr>
         <w:t xml:space="preserve"> P fansi          1.0.2    2022-01-14 [?] CRAN (R 4.1.2)</w:t>
       </w:r>
       <w:r>
@@ -5041,6 +5140,24 @@
         <w:rPr>
           <w:rStyle w:val="VerbatimChar"/>
         </w:rPr>
+        <w:t xml:space="preserve">   ggbiplot     * 0.55     2022-07-25 [2] Github (vqv/ggbiplot@7325e88)</w:t>
+      </w:r>
+      <w:r>
+        <w:br/>
+      </w:r>
+      <w:r>
+        <w:rPr>
+          <w:rStyle w:val="VerbatimChar"/>
+        </w:rPr>
+        <w:t xml:space="preserve"> P ggfortify    * 0.4.14   2022-01-03 [?] CRAN (R 4.1.2)</w:t>
+      </w:r>
+      <w:r>
+        <w:br/>
+      </w:r>
+      <w:r>
+        <w:rPr>
+          <w:rStyle w:val="VerbatimChar"/>
+        </w:rPr>
         <w:t xml:space="preserve"> P ggplot2      * 3.3.5    2021-06-25 [?] CRAN (R 4.1.0)</w:t>
       </w:r>
       <w:r>
@@ -5050,6 +5167,33 @@
         <w:rPr>
           <w:rStyle w:val="VerbatimChar"/>
         </w:rPr>
+        <w:t xml:space="preserve">   ggpubr         0.4.0    2020-06-27 [2] CRAN (R 4.1.0)</w:t>
+      </w:r>
+      <w:r>
+        <w:br/>
+      </w:r>
+      <w:r>
+        <w:rPr>
+          <w:rStyle w:val="VerbatimChar"/>
+        </w:rPr>
+        <w:t xml:space="preserve">   ggrepel        0.9.1    2021-01-15 [2] CRAN (R 4.1.0)</w:t>
+      </w:r>
+      <w:r>
+        <w:br/>
+      </w:r>
+      <w:r>
+        <w:rPr>
+          <w:rStyle w:val="VerbatimChar"/>
+        </w:rPr>
+        <w:t xml:space="preserve">   ggsignif       0.6.3    2021-09-09 [2] CRAN (R 4.1.0)</w:t>
+      </w:r>
+      <w:r>
+        <w:br/>
+      </w:r>
+      <w:r>
+        <w:rPr>
+          <w:rStyle w:val="VerbatimChar"/>
+        </w:rPr>
         <w:t xml:space="preserve">   glue           1.6.2    2022-02-24 [2] CRAN (R 4.1.2)</w:t>
       </w:r>
       <w:r>
@@ -5059,6 +5203,15 @@
         <w:rPr>
           <w:rStyle w:val="VerbatimChar"/>
         </w:rPr>
+        <w:t xml:space="preserve">   gridExtra      2.3      2017-09-09 [2] CRAN (R 4.1.0)</w:t>
+      </w:r>
+      <w:r>
+        <w:br/>
+      </w:r>
+      <w:r>
+        <w:rPr>
+          <w:rStyle w:val="VerbatimChar"/>
+        </w:rPr>
         <w:t xml:space="preserve">   gtable         0.3.0    2019-03-25 [2] CRAN (R 4.1.0)</w:t>
       </w:r>
       <w:r>
@@ -5230,6 +5383,15 @@
         <w:rPr>
           <w:rStyle w:val="VerbatimChar"/>
         </w:rPr>
+        <w:t xml:space="preserve"> P patchwork    * 1.1.1    2020-12-17 [?] CRAN (R 4.1.0)</w:t>
+      </w:r>
+      <w:r>
+        <w:br/>
+      </w:r>
+      <w:r>
+        <w:rPr>
+          <w:rStyle w:val="VerbatimChar"/>
+        </w:rPr>
         <w:t xml:space="preserve"> P pillar         1.7.0    2022-02-01 [?] CRAN (R 4.1.2)</w:t>
       </w:r>
       <w:r>
@@ -5266,6 +5428,15 @@
         <w:rPr>
           <w:rStyle w:val="VerbatimChar"/>
         </w:rPr>
+        <w:t xml:space="preserve"> P plyr         * 1.8.6    2020-03-03 [?] CRAN (R 4.1.0)</w:t>
+      </w:r>
+      <w:r>
+        <w:br/>
+      </w:r>
+      <w:r>
+        <w:rPr>
+          <w:rStyle w:val="VerbatimChar"/>
+        </w:rPr>
         <w:t xml:space="preserve">   prettyunits    1.1.1    2020-01-24 [2] CRAN (R 4.1.0)</w:t>
       </w:r>
       <w:r>
@@ -5401,6 +5572,15 @@
         <w:rPr>
           <w:rStyle w:val="VerbatimChar"/>
         </w:rPr>
+        <w:t xml:space="preserve">   rstatix        0.7.0    2021-02-13 [2] CRAN (R 4.1.0)</w:t>
+      </w:r>
+      <w:r>
+        <w:br/>
+      </w:r>
+      <w:r>
+        <w:rPr>
+          <w:rStyle w:val="VerbatimChar"/>
+        </w:rPr>
         <w:t xml:space="preserve">   rstudioapi     0.13     2020-11-12 [2] CRAN (R 4.1.0)</w:t>
       </w:r>
       <w:r>
@@ -5419,7 +5599,7 @@
         <w:rPr>
           <w:rStyle w:val="VerbatimChar"/>
         </w:rPr>
-        <w:t xml:space="preserve"> P scales         1.1.1    2020-05-11 [?] CRAN (R 4.1.0)</w:t>
+        <w:t xml:space="preserve"> P scales       * 1.1.1    2020-05-11 [?] CRAN (R 4.1.0)</w:t>
       </w:r>
       <w:r>
         <w:br/>
@@ -5663,11 +5843,11 @@
         <w:rPr>
           <w:rStyle w:val="VerbatimChar"/>
         </w:rPr>
-        <w:t xml:space="preserve">Head:     [e4e1799] 2022-08-23: move all code from 001 into the qmd and delete that script file</w:t>
-      </w:r>
-    </w:p>
-    <w:bookmarkEnd w:id="117"/>
-    <w:bookmarkEnd w:id="118"/>
+        <w:t xml:space="preserve">Head:     [f4c7b6a] 2022-08-23: move all 002-coefficient-variation code into the qmd and delete that file</w:t>
+      </w:r>
+    </w:p>
+    <w:bookmarkEnd w:id="125"/>
+    <w:bookmarkEnd w:id="126"/>
     <w:sectPr>
       <w:pgSz w:h="15840" w:w="12240"/>
       <w:pgMar w:bottom="1440" w:footer="720" w:gutter="0" w:header="720" w:left="1440" w:right="1440" w:top="1440"/>
@@ -6056,346 +6236,6 @@
       </w:pPr>
     </w:lvl>
   </w:abstractNum>
-  <w:abstractNum w:abstractNumId="99411">
-    <w:nsid w:val="A99411"/>
-    <w:multiLevelType w:val="multilevel"/>
-    <w:lvl w:ilvl="0">
-      <w:start w:val="1"/>
-      <w:numFmt w:val="decimal"/>
-      <w:lvlText w:val="%1."/>
-      <w:lvlJc w:val="left"/>
-      <w:pPr>
-        <w:ind w:left="720" w:hanging="480"/>
-      </w:pPr>
-    </w:lvl>
-    <w:lvl w:ilvl="1">
-      <w:start w:val="1"/>
-      <w:numFmt w:val="decimal"/>
-      <w:lvlText w:val="%2."/>
-      <w:lvlJc w:val="left"/>
-      <w:pPr>
-        <w:ind w:left="1440" w:hanging="480"/>
-      </w:pPr>
-    </w:lvl>
-    <w:lvl w:ilvl="2">
-      <w:start w:val="1"/>
-      <w:numFmt w:val="decimal"/>
-      <w:lvlText w:val="%3."/>
-      <w:lvlJc w:val="left"/>
-      <w:pPr>
-        <w:ind w:left="2160" w:hanging="480"/>
-      </w:pPr>
-    </w:lvl>
-    <w:lvl w:ilvl="3">
-      <w:start w:val="1"/>
-      <w:numFmt w:val="decimal"/>
-      <w:lvlText w:val="%4."/>
-      <w:lvlJc w:val="left"/>
-      <w:pPr>
-        <w:ind w:left="2880" w:hanging="480"/>
-      </w:pPr>
-    </w:lvl>
-    <w:lvl w:ilvl="4">
-      <w:start w:val="1"/>
-      <w:numFmt w:val="decimal"/>
-      <w:lvlText w:val="%5."/>
-      <w:lvlJc w:val="left"/>
-      <w:pPr>
-        <w:ind w:left="3600" w:hanging="480"/>
-      </w:pPr>
-    </w:lvl>
-    <w:lvl w:ilvl="5">
-      <w:start w:val="1"/>
-      <w:numFmt w:val="decimal"/>
-      <w:lvlText w:val="%6."/>
-      <w:lvlJc w:val="left"/>
-      <w:pPr>
-        <w:ind w:left="4320" w:hanging="480"/>
-      </w:pPr>
-    </w:lvl>
-    <w:lvl w:ilvl="6">
-      <w:start w:val="1"/>
-      <w:numFmt w:val="decimal"/>
-      <w:lvlText w:val="%7."/>
-      <w:lvlJc w:val="left"/>
-      <w:pPr>
-        <w:ind w:left="5040" w:hanging="480"/>
-      </w:pPr>
-    </w:lvl>
-    <w:lvl w:ilvl="7">
-      <w:start w:val="1"/>
-      <w:numFmt w:val="decimal"/>
-      <w:lvlText w:val="%8."/>
-      <w:lvlJc w:val="left"/>
-      <w:pPr>
-        <w:ind w:left="5760" w:hanging="480"/>
-      </w:pPr>
-    </w:lvl>
-    <w:lvl w:ilvl="8">
-      <w:start w:val="1"/>
-      <w:numFmt w:val="decimal"/>
-      <w:lvlText w:val="%9."/>
-      <w:lvlJc w:val="left"/>
-      <w:pPr>
-        <w:ind w:left="6480" w:hanging="480"/>
-      </w:pPr>
-    </w:lvl>
-  </w:abstractNum>
-  <w:abstractNum w:abstractNumId="99412">
-    <w:nsid w:val="A99412"/>
-    <w:multiLevelType w:val="multilevel"/>
-    <w:lvl w:ilvl="0">
-      <w:start w:val="2"/>
-      <w:numFmt w:val="decimal"/>
-      <w:lvlText w:val="%1."/>
-      <w:lvlJc w:val="left"/>
-      <w:pPr>
-        <w:ind w:left="720" w:hanging="480"/>
-      </w:pPr>
-    </w:lvl>
-    <w:lvl w:ilvl="1">
-      <w:start w:val="2"/>
-      <w:numFmt w:val="decimal"/>
-      <w:lvlText w:val="%2."/>
-      <w:lvlJc w:val="left"/>
-      <w:pPr>
-        <w:ind w:left="1440" w:hanging="480"/>
-      </w:pPr>
-    </w:lvl>
-    <w:lvl w:ilvl="2">
-      <w:start w:val="2"/>
-      <w:numFmt w:val="decimal"/>
-      <w:lvlText w:val="%3."/>
-      <w:lvlJc w:val="left"/>
-      <w:pPr>
-        <w:ind w:left="2160" w:hanging="480"/>
-      </w:pPr>
-    </w:lvl>
-    <w:lvl w:ilvl="3">
-      <w:start w:val="2"/>
-      <w:numFmt w:val="decimal"/>
-      <w:lvlText w:val="%4."/>
-      <w:lvlJc w:val="left"/>
-      <w:pPr>
-        <w:ind w:left="2880" w:hanging="480"/>
-      </w:pPr>
-    </w:lvl>
-    <w:lvl w:ilvl="4">
-      <w:start w:val="2"/>
-      <w:numFmt w:val="decimal"/>
-      <w:lvlText w:val="%5."/>
-      <w:lvlJc w:val="left"/>
-      <w:pPr>
-        <w:ind w:left="3600" w:hanging="480"/>
-      </w:pPr>
-    </w:lvl>
-    <w:lvl w:ilvl="5">
-      <w:start w:val="2"/>
-      <w:numFmt w:val="decimal"/>
-      <w:lvlText w:val="%6."/>
-      <w:lvlJc w:val="left"/>
-      <w:pPr>
-        <w:ind w:left="4320" w:hanging="480"/>
-      </w:pPr>
-    </w:lvl>
-    <w:lvl w:ilvl="6">
-      <w:start w:val="2"/>
-      <w:numFmt w:val="decimal"/>
-      <w:lvlText w:val="%7."/>
-      <w:lvlJc w:val="left"/>
-      <w:pPr>
-        <w:ind w:left="5040" w:hanging="480"/>
-      </w:pPr>
-    </w:lvl>
-    <w:lvl w:ilvl="7">
-      <w:start w:val="2"/>
-      <w:numFmt w:val="decimal"/>
-      <w:lvlText w:val="%8."/>
-      <w:lvlJc w:val="left"/>
-      <w:pPr>
-        <w:ind w:left="5760" w:hanging="480"/>
-      </w:pPr>
-    </w:lvl>
-    <w:lvl w:ilvl="8">
-      <w:start w:val="2"/>
-      <w:numFmt w:val="decimal"/>
-      <w:lvlText w:val="%9."/>
-      <w:lvlJc w:val="left"/>
-      <w:pPr>
-        <w:ind w:left="6480" w:hanging="480"/>
-      </w:pPr>
-    </w:lvl>
-  </w:abstractNum>
-  <w:abstractNum w:abstractNumId="99413">
-    <w:nsid w:val="A99413"/>
-    <w:multiLevelType w:val="multilevel"/>
-    <w:lvl w:ilvl="0">
-      <w:start w:val="3"/>
-      <w:numFmt w:val="decimal"/>
-      <w:lvlText w:val="%1."/>
-      <w:lvlJc w:val="left"/>
-      <w:pPr>
-        <w:ind w:left="720" w:hanging="480"/>
-      </w:pPr>
-    </w:lvl>
-    <w:lvl w:ilvl="1">
-      <w:start w:val="3"/>
-      <w:numFmt w:val="decimal"/>
-      <w:lvlText w:val="%2."/>
-      <w:lvlJc w:val="left"/>
-      <w:pPr>
-        <w:ind w:left="1440" w:hanging="480"/>
-      </w:pPr>
-    </w:lvl>
-    <w:lvl w:ilvl="2">
-      <w:start w:val="3"/>
-      <w:numFmt w:val="decimal"/>
-      <w:lvlText w:val="%3."/>
-      <w:lvlJc w:val="left"/>
-      <w:pPr>
-        <w:ind w:left="2160" w:hanging="480"/>
-      </w:pPr>
-    </w:lvl>
-    <w:lvl w:ilvl="3">
-      <w:start w:val="3"/>
-      <w:numFmt w:val="decimal"/>
-      <w:lvlText w:val="%4."/>
-      <w:lvlJc w:val="left"/>
-      <w:pPr>
-        <w:ind w:left="2880" w:hanging="480"/>
-      </w:pPr>
-    </w:lvl>
-    <w:lvl w:ilvl="4">
-      <w:start w:val="3"/>
-      <w:numFmt w:val="decimal"/>
-      <w:lvlText w:val="%5."/>
-      <w:lvlJc w:val="left"/>
-      <w:pPr>
-        <w:ind w:left="3600" w:hanging="480"/>
-      </w:pPr>
-    </w:lvl>
-    <w:lvl w:ilvl="5">
-      <w:start w:val="3"/>
-      <w:numFmt w:val="decimal"/>
-      <w:lvlText w:val="%6."/>
-      <w:lvlJc w:val="left"/>
-      <w:pPr>
-        <w:ind w:left="4320" w:hanging="480"/>
-      </w:pPr>
-    </w:lvl>
-    <w:lvl w:ilvl="6">
-      <w:start w:val="3"/>
-      <w:numFmt w:val="decimal"/>
-      <w:lvlText w:val="%7."/>
-      <w:lvlJc w:val="left"/>
-      <w:pPr>
-        <w:ind w:left="5040" w:hanging="480"/>
-      </w:pPr>
-    </w:lvl>
-    <w:lvl w:ilvl="7">
-      <w:start w:val="3"/>
-      <w:numFmt w:val="decimal"/>
-      <w:lvlText w:val="%8."/>
-      <w:lvlJc w:val="left"/>
-      <w:pPr>
-        <w:ind w:left="5760" w:hanging="480"/>
-      </w:pPr>
-    </w:lvl>
-    <w:lvl w:ilvl="8">
-      <w:start w:val="3"/>
-      <w:numFmt w:val="decimal"/>
-      <w:lvlText w:val="%9."/>
-      <w:lvlJc w:val="left"/>
-      <w:pPr>
-        <w:ind w:left="6480" w:hanging="480"/>
-      </w:pPr>
-    </w:lvl>
-  </w:abstractNum>
-  <w:abstractNum w:abstractNumId="99414">
-    <w:nsid w:val="A99414"/>
-    <w:multiLevelType w:val="multilevel"/>
-    <w:lvl w:ilvl="0">
-      <w:start w:val="4"/>
-      <w:numFmt w:val="decimal"/>
-      <w:lvlText w:val="%1."/>
-      <w:lvlJc w:val="left"/>
-      <w:pPr>
-        <w:ind w:left="720" w:hanging="480"/>
-      </w:pPr>
-    </w:lvl>
-    <w:lvl w:ilvl="1">
-      <w:start w:val="4"/>
-      <w:numFmt w:val="decimal"/>
-      <w:lvlText w:val="%2."/>
-      <w:lvlJc w:val="left"/>
-      <w:pPr>
-        <w:ind w:left="1440" w:hanging="480"/>
-      </w:pPr>
-    </w:lvl>
-    <w:lvl w:ilvl="2">
-      <w:start w:val="4"/>
-      <w:numFmt w:val="decimal"/>
-      <w:lvlText w:val="%3."/>
-      <w:lvlJc w:val="left"/>
-      <w:pPr>
-        <w:ind w:left="2160" w:hanging="480"/>
-      </w:pPr>
-    </w:lvl>
-    <w:lvl w:ilvl="3">
-      <w:start w:val="4"/>
-      <w:numFmt w:val="decimal"/>
-      <w:lvlText w:val="%4."/>
-      <w:lvlJc w:val="left"/>
-      <w:pPr>
-        <w:ind w:left="2880" w:hanging="480"/>
-      </w:pPr>
-    </w:lvl>
-    <w:lvl w:ilvl="4">
-      <w:start w:val="4"/>
-      <w:numFmt w:val="decimal"/>
-      <w:lvlText w:val="%5."/>
-      <w:lvlJc w:val="left"/>
-      <w:pPr>
-        <w:ind w:left="3600" w:hanging="480"/>
-      </w:pPr>
-    </w:lvl>
-    <w:lvl w:ilvl="5">
-      <w:start w:val="4"/>
-      <w:numFmt w:val="decimal"/>
-      <w:lvlText w:val="%6."/>
-      <w:lvlJc w:val="left"/>
-      <w:pPr>
-        <w:ind w:left="4320" w:hanging="480"/>
-      </w:pPr>
-    </w:lvl>
-    <w:lvl w:ilvl="6">
-      <w:start w:val="4"/>
-      <w:numFmt w:val="decimal"/>
-      <w:lvlText w:val="%7."/>
-      <w:lvlJc w:val="left"/>
-      <w:pPr>
-        <w:ind w:left="5040" w:hanging="480"/>
-      </w:pPr>
-    </w:lvl>
-    <w:lvl w:ilvl="7">
-      <w:start w:val="4"/>
-      <w:numFmt w:val="decimal"/>
-      <w:lvlText w:val="%8."/>
-      <w:lvlJc w:val="left"/>
-      <w:pPr>
-        <w:ind w:left="5760" w:hanging="480"/>
-      </w:pPr>
-    </w:lvl>
-    <w:lvl w:ilvl="8">
-      <w:start w:val="4"/>
-      <w:numFmt w:val="decimal"/>
-      <w:lvlText w:val="%9."/>
-      <w:lvlJc w:val="left"/>
-      <w:pPr>
-        <w:ind w:left="6480" w:hanging="480"/>
-      </w:pPr>
-    </w:lvl>
-  </w:abstractNum>
   <w:abstractNum w:abstractNumId="99415">
     <w:nsid w:val="A99415"/>
     <w:multiLevelType w:val="multilevel"/>
@@ -6579,126 +6419,6 @@
     <w:abstractNumId w:val="990"/>
   </w:num>
   <w:num w:numId="1001">
-    <w:abstractNumId w:val="99411"/>
-    <w:lvlOverride w:ilvl="0">
-      <w:startOverride w:val="1"/>
-    </w:lvlOverride>
-    <w:lvlOverride w:ilvl="1">
-      <w:startOverride w:val="1"/>
-    </w:lvlOverride>
-    <w:lvlOverride w:ilvl="2">
-      <w:startOverride w:val="1"/>
-    </w:lvlOverride>
-    <w:lvlOverride w:ilvl="3">
-      <w:startOverride w:val="1"/>
-    </w:lvlOverride>
-    <w:lvlOverride w:ilvl="4">
-      <w:startOverride w:val="1"/>
-    </w:lvlOverride>
-    <w:lvlOverride w:ilvl="5">
-      <w:startOverride w:val="1"/>
-    </w:lvlOverride>
-    <w:lvlOverride w:ilvl="6">
-      <w:startOverride w:val="1"/>
-    </w:lvlOverride>
-    <w:lvlOverride w:ilvl="7">
-      <w:startOverride w:val="1"/>
-    </w:lvlOverride>
-    <w:lvlOverride w:ilvl="8">
-      <w:startOverride w:val="1"/>
-    </w:lvlOverride>
-  </w:num>
-  <w:num w:numId="1002">
-    <w:abstractNumId w:val="99412"/>
-    <w:lvlOverride w:ilvl="0">
-      <w:startOverride w:val="2"/>
-    </w:lvlOverride>
-    <w:lvlOverride w:ilvl="1">
-      <w:startOverride w:val="2"/>
-    </w:lvlOverride>
-    <w:lvlOverride w:ilvl="2">
-      <w:startOverride w:val="2"/>
-    </w:lvlOverride>
-    <w:lvlOverride w:ilvl="3">
-      <w:startOverride w:val="2"/>
-    </w:lvlOverride>
-    <w:lvlOverride w:ilvl="4">
-      <w:startOverride w:val="2"/>
-    </w:lvlOverride>
-    <w:lvlOverride w:ilvl="5">
-      <w:startOverride w:val="2"/>
-    </w:lvlOverride>
-    <w:lvlOverride w:ilvl="6">
-      <w:startOverride w:val="2"/>
-    </w:lvlOverride>
-    <w:lvlOverride w:ilvl="7">
-      <w:startOverride w:val="2"/>
-    </w:lvlOverride>
-    <w:lvlOverride w:ilvl="8">
-      <w:startOverride w:val="2"/>
-    </w:lvlOverride>
-  </w:num>
-  <w:num w:numId="1003">
-    <w:abstractNumId w:val="99413"/>
-    <w:lvlOverride w:ilvl="0">
-      <w:startOverride w:val="3"/>
-    </w:lvlOverride>
-    <w:lvlOverride w:ilvl="1">
-      <w:startOverride w:val="3"/>
-    </w:lvlOverride>
-    <w:lvlOverride w:ilvl="2">
-      <w:startOverride w:val="3"/>
-    </w:lvlOverride>
-    <w:lvlOverride w:ilvl="3">
-      <w:startOverride w:val="3"/>
-    </w:lvlOverride>
-    <w:lvlOverride w:ilvl="4">
-      <w:startOverride w:val="3"/>
-    </w:lvlOverride>
-    <w:lvlOverride w:ilvl="5">
-      <w:startOverride w:val="3"/>
-    </w:lvlOverride>
-    <w:lvlOverride w:ilvl="6">
-      <w:startOverride w:val="3"/>
-    </w:lvlOverride>
-    <w:lvlOverride w:ilvl="7">
-      <w:startOverride w:val="3"/>
-    </w:lvlOverride>
-    <w:lvlOverride w:ilvl="8">
-      <w:startOverride w:val="3"/>
-    </w:lvlOverride>
-  </w:num>
-  <w:num w:numId="1004">
-    <w:abstractNumId w:val="99414"/>
-    <w:lvlOverride w:ilvl="0">
-      <w:startOverride w:val="4"/>
-    </w:lvlOverride>
-    <w:lvlOverride w:ilvl="1">
-      <w:startOverride w:val="4"/>
-    </w:lvlOverride>
-    <w:lvlOverride w:ilvl="2">
-      <w:startOverride w:val="4"/>
-    </w:lvlOverride>
-    <w:lvlOverride w:ilvl="3">
-      <w:startOverride w:val="4"/>
-    </w:lvlOverride>
-    <w:lvlOverride w:ilvl="4">
-      <w:startOverride w:val="4"/>
-    </w:lvlOverride>
-    <w:lvlOverride w:ilvl="5">
-      <w:startOverride w:val="4"/>
-    </w:lvlOverride>
-    <w:lvlOverride w:ilvl="6">
-      <w:startOverride w:val="4"/>
-    </w:lvlOverride>
-    <w:lvlOverride w:ilvl="7">
-      <w:startOverride w:val="4"/>
-    </w:lvlOverride>
-    <w:lvlOverride w:ilvl="8">
-      <w:startOverride w:val="4"/>
-    </w:lvlOverride>
-  </w:num>
-  <w:num w:numId="1005">
     <w:abstractNumId w:val="99415"/>
     <w:lvlOverride w:ilvl="0">
       <w:startOverride w:val="5"/>
@@ -6728,7 +6448,7 @@
       <w:startOverride w:val="5"/>
     </w:lvlOverride>
   </w:num>
-  <w:num w:numId="1006">
+  <w:num w:numId="1002">
     <w:abstractNumId w:val="99416"/>
     <w:lvlOverride w:ilvl="0">
       <w:startOverride w:val="6"/>

</xml_diff>

<commit_message>
add map function chunck, then cv_by_site_df cause some issues
</commit_message>
<xml_diff>
--- a/analysis/paper/paper-doc.docx
+++ b/analysis/paper/paper-doc.docx
@@ -2019,7 +2019,22 @@
         <w:pStyle w:val="TableCaption"/>
       </w:pPr>
       <w:r>
-        <w:t xml:space="preserve">Korean Paleolithic Chronology edited based on @seong2015diversity; @Park_2013</w:t>
+        <w:t xml:space="preserve">Korean Paleolithic Chronology edited based on Seong</w:t>
+      </w:r>
+      <w:r>
+        <w:t xml:space="preserve">(2015)</w:t>
+      </w:r>
+      <w:r>
+        <w:t xml:space="preserve"> </w:t>
+      </w:r>
+      <w:r>
+        <w:t xml:space="preserve">and Park</w:t>
+      </w:r>
+      <w:r>
+        <w:t xml:space="preserve"> </w:t>
+      </w:r>
+      <w:r>
+        <w:t xml:space="preserve">(2013)</w:t>
       </w:r>
     </w:p>
     <w:tbl>
@@ -2027,7 +2042,7 @@
         <w:tblStyle w:val="Table"/>
         <w:tblW w:type="pct" w:w="5000"/>
         <w:tblLook w:firstRow="1" w:lastRow="0" w:firstColumn="0" w:lastColumn="0" w:noHBand="0" w:noVBand="0" w:val="0020"/>
-        <w:tblCaption w:val="Korean Paleolithic Chronology edited based on @seong2015diversity; @Park_2013"/>
+        <w:tblCaption w:val="Korean Paleolithic Chronology edited based on Seong(2015) and Park (2013)"/>
       </w:tblPr>
       <w:tblGrid>
         <w:gridCol w:w="307"/>
@@ -3366,7 +3381,7 @@
               <w:jc w:val="right"/>
             </w:pPr>
             <w:r>
-              <w:t xml:space="preserve">0.4157861</w:t>
+              <w:t xml:space="preserve">0.4078963</w:t>
             </w:r>
           </w:p>
         </w:tc>
@@ -3378,7 +3393,7 @@
               <w:jc w:val="right"/>
             </w:pPr>
             <w:r>
-              <w:t xml:space="preserve">0.5190472</w:t>
+              <w:t xml:space="preserve">0.5230392</w:t>
             </w:r>
           </w:p>
         </w:tc>
@@ -3404,7 +3419,7 @@
               <w:jc w:val="right"/>
             </w:pPr>
             <w:r>
-              <w:t xml:space="preserve">0.3568673</w:t>
+              <w:t xml:space="preserve">0.3574941</w:t>
             </w:r>
           </w:p>
         </w:tc>
@@ -3416,7 +3431,7 @@
               <w:jc w:val="right"/>
             </w:pPr>
             <w:r>
-              <w:t xml:space="preserve">0.5502512</w:t>
+              <w:t xml:space="preserve">0.5499012</w:t>
             </w:r>
           </w:p>
         </w:tc>
@@ -3442,7 +3457,7 @@
               <w:jc w:val="right"/>
             </w:pPr>
             <w:r>
-              <w:t xml:space="preserve">-0.0075149</w:t>
+              <w:t xml:space="preserve">-0.0075834</w:t>
             </w:r>
           </w:p>
         </w:tc>
@@ -3480,7 +3495,7 @@
               <w:jc w:val="right"/>
             </w:pPr>
             <w:r>
-              <w:t xml:space="preserve">0.4601586</w:t>
+              <w:t xml:space="preserve">0.4543492</w:t>
             </w:r>
           </w:p>
         </w:tc>
@@ -3492,7 +3507,7 @@
               <w:jc w:val="right"/>
             </w:pPr>
             <w:r>
-              <w:t xml:space="preserve">0.4975498</w:t>
+              <w:t xml:space="preserve">0.5002768</w:t>
             </w:r>
           </w:p>
         </w:tc>
@@ -3518,7 +3533,7 @@
               <w:jc w:val="right"/>
             </w:pPr>
             <w:r>
-              <w:t xml:space="preserve">0.7898804</w:t>
+              <w:t xml:space="preserve">0.7835251</w:t>
             </w:r>
           </w:p>
         </w:tc>
@@ -3530,7 +3545,7 @@
               <w:jc w:val="right"/>
             </w:pPr>
             <w:r>
-              <w:t xml:space="preserve">0.3741363</w:t>
+              <w:t xml:space="preserve">0.3760652</w:t>
             </w:r>
           </w:p>
         </w:tc>
@@ -3556,7 +3571,7 @@
               <w:jc w:val="right"/>
             </w:pPr>
             <w:r>
-              <w:t xml:space="preserve">0.7114356</w:t>
+              <w:t xml:space="preserve">0.7225729</w:t>
             </w:r>
           </w:p>
         </w:tc>
@@ -3568,7 +3583,7 @@
               <w:jc w:val="right"/>
             </w:pPr>
             <w:r>
-              <w:t xml:space="preserve">0.3989677</w:t>
+              <w:t xml:space="preserve">0.3953012</w:t>
             </w:r>
           </w:p>
         </w:tc>
@@ -3594,7 +3609,7 @@
               <w:jc w:val="right"/>
             </w:pPr>
             <w:r>
-              <w:t xml:space="preserve">0.0251901</w:t>
+              <w:t xml:space="preserve">0.0441932</w:t>
             </w:r>
           </w:p>
         </w:tc>
@@ -3606,7 +3621,7 @@
               <w:jc w:val="right"/>
             </w:pPr>
             <w:r>
-              <w:t xml:space="preserve">0.8738943</w:t>
+              <w:t xml:space="preserve">0.8334945</w:t>
             </w:r>
           </w:p>
         </w:tc>
@@ -3942,13 +3957,39 @@
         <w:t xml:space="preserve">Acknowledgements</w:t>
       </w:r>
     </w:p>
+    <w:bookmarkEnd w:id="56"/>
+    <w:bookmarkStart w:id="57" w:name="credit-authorship-contribution-statement"/>
+    <w:p>
+      <w:pPr>
+        <w:pStyle w:val="Heading1"/>
+      </w:pPr>
+      <w:r>
+        <w:t xml:space="preserve">CRediT authorship contribution statement</w:t>
+      </w:r>
+    </w:p>
+    <w:p>
+      <w:pPr>
+        <w:pStyle w:val="FirstParagraph"/>
+      </w:pPr>
+      <w:r>
+        <w:t xml:space="preserve">Gayoung Park: Conceptualization, Software, Validation, Formal analysis, Methodology, Resources, Data curation, Writing - original draft, Writing - Review &amp; Editing, Visualization, Project administration.</w:t>
+      </w:r>
+    </w:p>
+    <w:p>
+      <w:pPr>
+        <w:pStyle w:val="BodyText"/>
+      </w:pPr>
+      <w:r>
+        <w:t xml:space="preserve">Ben Marwick: Software, Validation, Formal analysis, Investigation, Writing - Review &amp; Editing, Visualization, Supervision</w:t>
+      </w:r>
+    </w:p>
     <w:p>
       <w:r>
         <w:br w:type="page"/>
       </w:r>
     </w:p>
-    <w:bookmarkEnd w:id="56"/>
-    <w:bookmarkStart w:id="128" w:name="references"/>
+    <w:bookmarkEnd w:id="57"/>
+    <w:bookmarkStart w:id="129" w:name="references"/>
     <w:p>
       <w:pPr>
         <w:pStyle w:val="Heading1"/>
@@ -3957,8 +3998,8 @@
         <w:t xml:space="preserve">References</w:t>
       </w:r>
     </w:p>
-    <w:bookmarkStart w:id="126" w:name="refs"/>
-    <w:bookmarkStart w:id="57" w:name="ref-albatineh2014confidence"/>
+    <w:bookmarkStart w:id="127" w:name="refs"/>
+    <w:bookmarkStart w:id="58" w:name="ref-albatineh2014confidence"/>
     <w:p>
       <w:pPr>
         <w:pStyle w:val="Bibliography"/>
@@ -3967,8 +4008,8 @@
         <w:t xml:space="preserve">Albatineh, A.N., Kibria, B.G., Wilcox, M.L., Zogheib, B., 2014. Confidence interval estimation for the population coefficient of variation using ranked set sampling: A simulation study. Journal of Applied Statistics 41, 733–751.</w:t>
       </w:r>
     </w:p>
-    <w:bookmarkEnd w:id="57"/>
-    <w:bookmarkStart w:id="58" w:name="ref-bae2013early"/>
+    <w:bookmarkEnd w:id="58"/>
+    <w:bookmarkStart w:id="59" w:name="ref-bae2013early"/>
     <w:p>
       <w:pPr>
         <w:pStyle w:val="Bibliography"/>
@@ -3977,8 +4018,8 @@
         <w:t xml:space="preserve">Bae, C., Bae, K., Kim, J.C., 2013. The early to late paleolithic transition in korea: A closer look. Radiocarbon 55, 1341–1349.</w:t>
       </w:r>
     </w:p>
-    <w:bookmarkEnd w:id="58"/>
-    <w:bookmarkStart w:id="59" w:name="ref-bae2012nature"/>
+    <w:bookmarkEnd w:id="59"/>
+    <w:bookmarkStart w:id="60" w:name="ref-bae2012nature"/>
     <w:p>
       <w:pPr>
         <w:pStyle w:val="Bibliography"/>
@@ -3987,8 +4028,8 @@
         <w:t xml:space="preserve">Bae, C.J., Bae, K., 2012. The nature of the early to late paleolithic transition in korea: Current perspectives. Quaternary International 281, 26–35.</w:t>
       </w:r>
     </w:p>
-    <w:bookmarkEnd w:id="59"/>
-    <w:bookmarkStart w:id="60" w:name="ref-bae2017origin"/>
+    <w:bookmarkEnd w:id="60"/>
+    <w:bookmarkStart w:id="61" w:name="ref-bae2017origin"/>
     <w:p>
       <w:pPr>
         <w:pStyle w:val="Bibliography"/>
@@ -3997,8 +4038,8 @@
         <w:t xml:space="preserve">Bae, C.J., Douka, K., Petraglia, M.D., 2017. On the origin of modern humans: Asian perspectives. Science 358, eaai9067.</w:t>
       </w:r>
     </w:p>
-    <w:bookmarkEnd w:id="60"/>
-    <w:bookmarkStart w:id="61" w:name="ref-bae2010origin"/>
+    <w:bookmarkEnd w:id="61"/>
+    <w:bookmarkStart w:id="62" w:name="ref-bae2010origin"/>
     <w:p>
       <w:pPr>
         <w:pStyle w:val="Bibliography"/>
@@ -4007,8 +4048,8 @@
         <w:t xml:space="preserve">Bae, K., 2010. Origin and patterns of the upper paleolithic industries in the korean peninsula and movement of modern humans in east asia. Quaternary International 211, 103–112.</w:t>
       </w:r>
     </w:p>
-    <w:bookmarkEnd w:id="61"/>
-    <w:bookmarkStart w:id="62" w:name="ref-bamforth2009projectile"/>
+    <w:bookmarkEnd w:id="62"/>
+    <w:bookmarkStart w:id="63" w:name="ref-bamforth2009projectile"/>
     <w:p>
       <w:pPr>
         <w:pStyle w:val="Bibliography"/>
@@ -4017,8 +4058,8 @@
         <w:t xml:space="preserve">Bamforth, D.B., 2009. Projectile points, people, and plains paleoindian perambulations. Journal of Anthropological Archaeology 28, 142–157.</w:t>
       </w:r>
     </w:p>
-    <w:bookmarkEnd w:id="62"/>
-    <w:bookmarkStart w:id="63" w:name="ref-banik2011estimating"/>
+    <w:bookmarkEnd w:id="63"/>
+    <w:bookmarkStart w:id="64" w:name="ref-banik2011estimating"/>
     <w:p>
       <w:pPr>
         <w:pStyle w:val="Bibliography"/>
@@ -4027,8 +4068,8 @@
         <w:t xml:space="preserve">Banik, S., Kibria, B.G., 2011. Estimating the population coefficient of variation by confidence intervals. Communications in Statistics-Simulation and Computation 40, 1236–1261.</w:t>
       </w:r>
     </w:p>
-    <w:bookmarkEnd w:id="63"/>
-    <w:bookmarkStart w:id="64" w:name="ref-bettinger1999point"/>
+    <w:bookmarkEnd w:id="64"/>
+    <w:bookmarkStart w:id="65" w:name="ref-bettinger1999point"/>
     <w:p>
       <w:pPr>
         <w:pStyle w:val="Bibliography"/>
@@ -4037,8 +4078,8 @@
         <w:t xml:space="preserve">Bettinger, R.L., Eerkens, J., 1999. Point typologies, cultural transmission, and the spread of bow-and-arrow technology in the prehistoric great basin. American antiquity 231–242.</w:t>
       </w:r>
     </w:p>
-    <w:bookmarkEnd w:id="64"/>
-    <w:bookmarkStart w:id="65" w:name="ref-bettinger1997evolutionary"/>
+    <w:bookmarkEnd w:id="65"/>
+    <w:bookmarkStart w:id="66" w:name="ref-bettinger1997evolutionary"/>
     <w:p>
       <w:pPr>
         <w:pStyle w:val="Bibliography"/>
@@ -4047,8 +4088,8 @@
         <w:t xml:space="preserve">Bettinger, R.L., Eerkens, J., 1997. Evolutionary implications of metrical variation in great basin projectile points. Archeological Papers of the American Anthropological Association 7, 177–191.</w:t>
       </w:r>
     </w:p>
-    <w:bookmarkEnd w:id="65"/>
-    <w:bookmarkStart w:id="66" w:name="ref-bettinger1997rediscovering"/>
+    <w:bookmarkEnd w:id="66"/>
+    <w:bookmarkStart w:id="67" w:name="ref-bettinger1997rediscovering"/>
     <w:p>
       <w:pPr>
         <w:pStyle w:val="Bibliography"/>
@@ -4057,8 +4098,8 @@
         <w:t xml:space="preserve">Bettinger, R.L., Eerkens, J.W., Barton, C., Clark, G., 1997. Rediscovering darwin: Evolutionary theory and archaeological explanation.</w:t>
       </w:r>
     </w:p>
-    <w:bookmarkEnd w:id="66"/>
-    <w:bookmarkStart w:id="67" w:name="ref-boyd1988culture"/>
+    <w:bookmarkEnd w:id="67"/>
+    <w:bookmarkStart w:id="68" w:name="ref-boyd1988culture"/>
     <w:p>
       <w:pPr>
         <w:pStyle w:val="Bibliography"/>
@@ -4067,8 +4108,8 @@
         <w:t xml:space="preserve">Boyd, R., Richerson, P.J., 1988. Culture and the evolutionary process. University of Chicago press.</w:t>
       </w:r>
     </w:p>
-    <w:bookmarkEnd w:id="67"/>
-    <w:bookmarkStart w:id="68" w:name="ref-buchanan2010geometric"/>
+    <w:bookmarkEnd w:id="68"/>
+    <w:bookmarkStart w:id="69" w:name="ref-buchanan2010geometric"/>
     <w:p>
       <w:pPr>
         <w:pStyle w:val="Bibliography"/>
@@ -4077,8 +4118,8 @@
         <w:t xml:space="preserve">Buchanan, B., Collard, M., 2010. A geometric morphometrics-based assessment of blade shape differences among paleoindian projectile point types from western north america. Journal of Archaeological Science 37, 350–359.</w:t>
       </w:r>
     </w:p>
-    <w:bookmarkEnd w:id="68"/>
-    <w:bookmarkStart w:id="69" w:name="ref-cardillo2016environment"/>
+    <w:bookmarkEnd w:id="69"/>
+    <w:bookmarkStart w:id="70" w:name="ref-cardillo2016environment"/>
     <w:p>
       <w:pPr>
         <w:pStyle w:val="Bibliography"/>
@@ -4087,8 +4128,8 @@
         <w:t xml:space="preserve">Cardillo, M., Borrazzo, K., Charlin, J., 2016. Environment, space, and morphological variation of projectile points in patagonia (southern south america). Quaternary International 422, 44–56.</w:t>
       </w:r>
     </w:p>
-    <w:bookmarkEnd w:id="69"/>
-    <w:bookmarkStart w:id="70" w:name="ref-cascalheira2018use"/>
+    <w:bookmarkEnd w:id="70"/>
+    <w:bookmarkStart w:id="71" w:name="ref-cascalheira2018use"/>
     <w:p>
       <w:pPr>
         <w:pStyle w:val="Bibliography"/>
@@ -4097,8 +4138,8 @@
         <w:t xml:space="preserve">Cascalheira, J., Bicho, N., 2018. The use of lithic assemblages for the definition of short-term occupations in hunter-gatherer prehistory.</w:t>
       </w:r>
     </w:p>
-    <w:bookmarkEnd w:id="70"/>
-    <w:bookmarkStart w:id="71" w:name="ref-chang2013human"/>
+    <w:bookmarkEnd w:id="71"/>
+    <w:bookmarkStart w:id="72" w:name="ref-chang2013human"/>
     <w:p>
       <w:pPr>
         <w:pStyle w:val="Bibliography"/>
@@ -4107,8 +4148,8 @@
         <w:t xml:space="preserve">Chang, Y., 2013. Human activity and lithic technology between korea and japan from MIS 3 to MIS 2 in the late paleolithic period. Quaternary International 308, 13–26.</w:t>
       </w:r>
     </w:p>
-    <w:bookmarkEnd w:id="71"/>
-    <w:bookmarkStart w:id="72" w:name="ref-core2021team"/>
+    <w:bookmarkEnd w:id="72"/>
+    <w:bookmarkStart w:id="73" w:name="ref-core2021team"/>
     <w:p>
       <w:pPr>
         <w:pStyle w:val="Bibliography"/>
@@ -4117,8 +4158,8 @@
         <w:t xml:space="preserve">Core, R., 2021. Team. R: A language and environment for statistical computing, 2015.</w:t>
       </w:r>
     </w:p>
-    <w:bookmarkEnd w:id="72"/>
-    <w:bookmarkStart w:id="73" w:name="ref-costin1995standardization"/>
+    <w:bookmarkEnd w:id="73"/>
+    <w:bookmarkStart w:id="74" w:name="ref-costin1995standardization"/>
     <w:p>
       <w:pPr>
         <w:pStyle w:val="Bibliography"/>
@@ -4127,8 +4168,8 @@
         <w:t xml:space="preserve">Costin, C.L., Hagstrum, M.B., 1995. Standardization, labor investment, skill, and the organization of ceramic production in late prehispanic highland peru. American Antiquity 60, 619–639.</w:t>
       </w:r>
     </w:p>
-    <w:bookmarkEnd w:id="73"/>
-    <w:bookmarkStart w:id="74" w:name="ref-creanza2017cultural"/>
+    <w:bookmarkEnd w:id="74"/>
+    <w:bookmarkStart w:id="75" w:name="ref-creanza2017cultural"/>
     <w:p>
       <w:pPr>
         <w:pStyle w:val="Bibliography"/>
@@ -4137,8 +4178,8 @@
         <w:t xml:space="preserve">Creanza, N., Kolodny, O., Feldman, M.W., 2017. Cultural evolutionary theory: How culture evolves and why it matters. Proceedings of the National Academy of Sciences 114, 7782–7789.</w:t>
       </w:r>
     </w:p>
-    <w:bookmarkEnd w:id="74"/>
-    <w:bookmarkStart w:id="75" w:name="ref-curto2009coefficient"/>
+    <w:bookmarkEnd w:id="75"/>
+    <w:bookmarkStart w:id="76" w:name="ref-curto2009coefficient"/>
     <w:p>
       <w:pPr>
         <w:pStyle w:val="Bibliography"/>
@@ -4147,8 +4188,8 @@
         <w:t xml:space="preserve">Curto, J.D., Pinto, J.C., 2009. The coefficient of variation asymptotic distribution in the case of non-iid random variables. Journal of Applied Statistics 36, 21–32.</w:t>
       </w:r>
     </w:p>
-    <w:bookmarkEnd w:id="75"/>
-    <w:bookmarkStart w:id="76" w:name="ref-dunnell1980evolutionary"/>
+    <w:bookmarkEnd w:id="76"/>
+    <w:bookmarkStart w:id="77" w:name="ref-dunnell1980evolutionary"/>
     <w:p>
       <w:pPr>
         <w:pStyle w:val="Bibliography"/>
@@ -4157,8 +4198,8 @@
         <w:t xml:space="preserve">Dunnell, R.C., 1980. Evolutionary theory and archaeology, in: Advances in Archaeological Method and Theory. Elsevier, pp. 35–99.</w:t>
       </w:r>
     </w:p>
-    <w:bookmarkEnd w:id="76"/>
-    <w:bookmarkStart w:id="77" w:name="ref-eerkens2008cultural"/>
+    <w:bookmarkEnd w:id="77"/>
+    <w:bookmarkStart w:id="78" w:name="ref-eerkens2008cultural"/>
     <w:p>
       <w:pPr>
         <w:pStyle w:val="Bibliography"/>
@@ -4167,8 +4208,8 @@
         <w:t xml:space="preserve">Eerkens, J.W., Bettinger, R.L., 2008. Cultural transmission and the analysis of stylistic and functional variation. Transmission and Archaeology: Issues and Case-Studies 21–38.</w:t>
       </w:r>
     </w:p>
-    <w:bookmarkEnd w:id="77"/>
-    <w:bookmarkStart w:id="78" w:name="ref-eerkens2001techniques"/>
+    <w:bookmarkEnd w:id="78"/>
+    <w:bookmarkStart w:id="79" w:name="ref-eerkens2001techniques"/>
     <w:p>
       <w:pPr>
         <w:pStyle w:val="Bibliography"/>
@@ -4177,8 +4218,8 @@
         <w:t xml:space="preserve">Eerkens, J.W., Bettinger, R.L., 2001. Techniques for assessing standardization in artifact assemblages: Can we scale material variability? American Antiquity 493–504.</w:t>
       </w:r>
     </w:p>
-    <w:bookmarkEnd w:id="78"/>
-    <w:bookmarkStart w:id="79" w:name="ref-eerkens2007cultural"/>
+    <w:bookmarkEnd w:id="79"/>
+    <w:bookmarkStart w:id="80" w:name="ref-eerkens2007cultural"/>
     <w:p>
       <w:pPr>
         <w:pStyle w:val="Bibliography"/>
@@ -4187,8 +4228,8 @@
         <w:t xml:space="preserve">Eerkens, J.W., Lipo, C.P., 2007. Cultural transmission theory and the archaeological record: Providing context to understanding variation and temporal changes in material culture. Journal of Archaeological Research 15, 239–274.</w:t>
       </w:r>
     </w:p>
-    <w:bookmarkEnd w:id="79"/>
-    <w:bookmarkStart w:id="80" w:name="ref-eerkens2005cultural"/>
+    <w:bookmarkEnd w:id="80"/>
+    <w:bookmarkStart w:id="81" w:name="ref-eerkens2005cultural"/>
     <w:p>
       <w:pPr>
         <w:pStyle w:val="Bibliography"/>
@@ -4197,8 +4238,8 @@
         <w:t xml:space="preserve">Eerkens, J.W., Lipo, C.P., 2005. Cultural transmission, copying errors, and the generation of variation in material culture and the archaeological record. Journal of Anthropological Archaeology 24, 316–334.</w:t>
       </w:r>
     </w:p>
-    <w:bookmarkEnd w:id="80"/>
-    <w:bookmarkStart w:id="81" w:name="ref-garvey2018current"/>
+    <w:bookmarkEnd w:id="81"/>
+    <w:bookmarkStart w:id="82" w:name="ref-garvey2018current"/>
     <w:p>
       <w:pPr>
         <w:pStyle w:val="Bibliography"/>
@@ -4207,8 +4248,8 @@
         <w:t xml:space="preserve">Garvey, R., 2018. Current and potential roles of archaeology in the development of cultural evolutionary theory. Philosophical Transactions of the Royal Society B: Biological Sciences 373, 20170057.</w:t>
       </w:r>
     </w:p>
-    <w:bookmarkEnd w:id="81"/>
-    <w:bookmarkStart w:id="82" w:name="ref-gulhar2012comparison"/>
+    <w:bookmarkEnd w:id="82"/>
+    <w:bookmarkStart w:id="83" w:name="ref-gulhar2012comparison"/>
     <w:p>
       <w:pPr>
         <w:pStyle w:val="Bibliography"/>
@@ -4217,8 +4258,8 @@
         <w:t xml:space="preserve">Gulhar, M., Kibria, B.G., Albatineh, A.N., Ahmed, N.U., 2012. A comparison of some confidence intervals for estimating the population coefficient of variation: A simulation study. SORT-Statistics and Operations Research Transactions 45–68.</w:t>
       </w:r>
     </w:p>
-    <w:bookmarkEnd w:id="82"/>
-    <w:bookmarkStart w:id="83" w:name="ref-heyes1994social"/>
+    <w:bookmarkEnd w:id="83"/>
+    <w:bookmarkStart w:id="84" w:name="ref-heyes1994social"/>
     <w:p>
       <w:pPr>
         <w:pStyle w:val="Bibliography"/>
@@ -4227,8 +4268,8 @@
         <w:t xml:space="preserve">Heyes, C.M., 1994. Social learning in animals: Categories and mechanisms. Biological Reviews 69, 207–231.</w:t>
       </w:r>
     </w:p>
-    <w:bookmarkEnd w:id="83"/>
-    <w:bookmarkStart w:id="84" w:name="ref-ivanovaite2020all"/>
+    <w:bookmarkEnd w:id="84"/>
+    <w:bookmarkStart w:id="85" w:name="ref-ivanovaite2020all"/>
     <w:p>
       <w:pPr>
         <w:pStyle w:val="Bibliography"/>
@@ -4237,8 +4278,8 @@
         <w:t xml:space="preserve">Ivanovaitė, L., Serwatka, K., Hoggard, C.S., Sauer, F., Riede, F., 2020. All these fantastic cultures? Research history and regionalization in the late palaeolithic tanged point cultures of eastern europe. European Journal of Archaeology 23, 162–185.</w:t>
       </w:r>
     </w:p>
-    <w:bookmarkEnd w:id="84"/>
-    <w:bookmarkStart w:id="85" w:name="ref-kelley2007sample"/>
+    <w:bookmarkEnd w:id="85"/>
+    <w:bookmarkStart w:id="86" w:name="ref-kelley2007sample"/>
     <w:p>
       <w:pPr>
         <w:pStyle w:val="Bibliography"/>
@@ -4247,8 +4288,8 @@
         <w:t xml:space="preserve">Kelley, K., 2007. Sample size planning for the coefficient of variation from the accuracy in parameter estimation approach. Behavior Research Methods 39, 755–766.</w:t>
       </w:r>
     </w:p>
-    <w:bookmarkEnd w:id="85"/>
-    <w:bookmarkStart w:id="86" w:name="ref-kendal2018social"/>
+    <w:bookmarkEnd w:id="86"/>
+    <w:bookmarkStart w:id="87" w:name="ref-kendal2018social"/>
     <w:p>
       <w:pPr>
         <w:pStyle w:val="Bibliography"/>
@@ -4257,8 +4298,8 @@
         <w:t xml:space="preserve">Kendal, R.L., Boogert, N.J., Rendell, L., Laland, K.N., Webster, M., Jones, P.L., 2018. Social learning strategies: Bridge-building between fields. Trends in cognitive sciences 22, 651–665.</w:t>
       </w:r>
     </w:p>
-    <w:bookmarkEnd w:id="86"/>
-    <w:bookmarkStart w:id="87" w:name="ref-Kim_2017"/>
+    <w:bookmarkEnd w:id="87"/>
+    <w:bookmarkStart w:id="88" w:name="ref-Kim_2017"/>
     <w:p>
       <w:pPr>
         <w:pStyle w:val="Bibliography"/>
@@ -4267,8 +4308,8 @@
         <w:t xml:space="preserve">Kim, E., 2017. Morphological diversity and functional differentiation of tanged-point: Focused on suyanggae, jingeuneul and yongsandong site. Journal of Korean Paleolithic Society 29–47.</w:t>
       </w:r>
     </w:p>
-    <w:bookmarkEnd w:id="87"/>
-    <w:bookmarkStart w:id="88" w:name="ref-koopmans1964confidence"/>
+    <w:bookmarkEnd w:id="88"/>
+    <w:bookmarkStart w:id="89" w:name="ref-koopmans1964confidence"/>
     <w:p>
       <w:pPr>
         <w:pStyle w:val="Bibliography"/>
@@ -4277,8 +4318,8 @@
         <w:t xml:space="preserve">Koopmans, L.H., Owen, D.B., Rosenblatt, J.I., 1964. Confidence intervals for the coefficient of variation for the normal and log normal distributions. Biometrika 51, 25–32.</w:t>
       </w:r>
     </w:p>
-    <w:bookmarkEnd w:id="88"/>
-    <w:bookmarkStart w:id="89" w:name="ref-kvamme1996alternative"/>
+    <w:bookmarkEnd w:id="89"/>
+    <w:bookmarkStart w:id="90" w:name="ref-kvamme1996alternative"/>
     <w:p>
       <w:pPr>
         <w:pStyle w:val="Bibliography"/>
@@ -4287,8 +4328,8 @@
         <w:t xml:space="preserve">Kvamme, K.L., Stark, M.T., Longacre, W.A., 1996. Alternative procedures for assessing standardization in ceramic assemblages. American Antiquity 61, 116–126.</w:t>
       </w:r>
     </w:p>
-    <w:bookmarkEnd w:id="89"/>
-    <w:bookmarkStart w:id="90" w:name="ref-lee2019were"/>
+    <w:bookmarkEnd w:id="90"/>
+    <w:bookmarkStart w:id="91" w:name="ref-lee2019were"/>
     <w:p>
       <w:pPr>
         <w:pStyle w:val="Bibliography"/>
@@ -4297,8 +4338,8 @@
         <w:t xml:space="preserve">Lee, G.-K., Sano, K., 2019. Were tanged points mechanically delivered armatures? Functional and morphometric analyses of tanged points from an upper paleolithic site at jingeuneul, korea. Archaeological and Anthropological Sciences 11, 2453–2465.</w:t>
       </w:r>
     </w:p>
-    <w:bookmarkEnd w:id="90"/>
-    <w:bookmarkStart w:id="91" w:name="ref-lee2013current"/>
+    <w:bookmarkEnd w:id="91"/>
+    <w:bookmarkStart w:id="92" w:name="ref-lee2013current"/>
     <w:p>
       <w:pPr>
         <w:pStyle w:val="Bibliography"/>
@@ -4307,8 +4348,8 @@
         <w:t xml:space="preserve">Lee, H.W., 2013. Current observations of the early late paleolithic in korea. Quaternary International 316, 45–58.</w:t>
       </w:r>
     </w:p>
-    <w:bookmarkEnd w:id="91"/>
-    <w:bookmarkStart w:id="92" w:name="ref-leplongeon2020backed"/>
+    <w:bookmarkEnd w:id="92"/>
+    <w:bookmarkStart w:id="93" w:name="ref-leplongeon2020backed"/>
     <w:p>
       <w:pPr>
         <w:pStyle w:val="Bibliography"/>
@@ -4317,8 +4358,8 @@
         <w:t xml:space="preserve">Leplongeon, A., Ménard, C., Bonhomme, V., Bortolini, E., 2020. Backed pieces and their variability in the later stone age of the horn of africa. African Archaeological Review 37, 437–468.</w:t>
       </w:r>
     </w:p>
-    <w:bookmarkEnd w:id="92"/>
-    <w:bookmarkStart w:id="93" w:name="ref-lipo1997population"/>
+    <w:bookmarkEnd w:id="93"/>
+    <w:bookmarkStart w:id="94" w:name="ref-lipo1997population"/>
     <w:p>
       <w:pPr>
         <w:pStyle w:val="Bibliography"/>
@@ -4327,8 +4368,8 @@
         <w:t xml:space="preserve">Lipo, C.P., Madsen, M.E., Dunnell, R.C., Hunt, T., 1997. Population structure, cultural transmission, and frequency seriation. Journal of Anthropological Archaeology 16, 301–333.</w:t>
       </w:r>
     </w:p>
-    <w:bookmarkEnd w:id="93"/>
-    <w:bookmarkStart w:id="94" w:name="ref-lycett2015cultural"/>
+    <w:bookmarkEnd w:id="94"/>
+    <w:bookmarkStart w:id="95" w:name="ref-lycett2015cultural"/>
     <w:p>
       <w:pPr>
         <w:pStyle w:val="Bibliography"/>
@@ -4337,8 +4378,8 @@
         <w:t xml:space="preserve">Lycett, S.J., 2015. Cultural evolutionary approaches to artifact variation over time and space: Basis, progress, and prospects. Journal of Archaeological Science 56, 21–31.</w:t>
       </w:r>
     </w:p>
-    <w:bookmarkEnd w:id="94"/>
-    <w:bookmarkStart w:id="95" w:name="ref-macleod2018quantitative"/>
+    <w:bookmarkEnd w:id="95"/>
+    <w:bookmarkStart w:id="96" w:name="ref-macleod2018quantitative"/>
     <w:p>
       <w:pPr>
         <w:pStyle w:val="Bibliography"/>
@@ -4347,8 +4388,8 @@
         <w:t xml:space="preserve">MacLeod, N., 2018. The quantitative assessment of archaeological artifact groups: Beyond geometric morphometrics. Quaternary Science Reviews 201, 319–348.</w:t>
       </w:r>
     </w:p>
-    <w:bookmarkEnd w:id="95"/>
-    <w:bookmarkStart w:id="96" w:name="ref-mahmoudvand2009two"/>
+    <w:bookmarkEnd w:id="96"/>
+    <w:bookmarkStart w:id="97" w:name="ref-mahmoudvand2009two"/>
     <w:p>
       <w:pPr>
         <w:pStyle w:val="Bibliography"/>
@@ -4357,8 +4398,8 @@
         <w:t xml:space="preserve">Mahmoudvand, R., Hassani, H., 2009. Two new confidence intervals for the coefficient of variation in a normal distribution. Journal of Applied Statistics 36, 429–442.</w:t>
       </w:r>
     </w:p>
-    <w:bookmarkEnd w:id="96"/>
-    <w:bookmarkStart w:id="97" w:name="ref-marwick2017computational"/>
+    <w:bookmarkEnd w:id="97"/>
+    <w:bookmarkStart w:id="98" w:name="ref-marwick2017computational"/>
     <w:p>
       <w:pPr>
         <w:pStyle w:val="Bibliography"/>
@@ -4367,8 +4408,8 @@
         <w:t xml:space="preserve">Marwick, B., 2017. Computational reproducibility in archaeological research: Basic principles and a case study of their implementation. Journal of Archaeological Method and Theory 24, 424–450.</w:t>
       </w:r>
     </w:p>
-    <w:bookmarkEnd w:id="97"/>
-    <w:bookmarkStart w:id="98" w:name="ref-mckay1932distribution"/>
+    <w:bookmarkEnd w:id="98"/>
+    <w:bookmarkStart w:id="99" w:name="ref-mckay1932distribution"/>
     <w:p>
       <w:pPr>
         <w:pStyle w:val="Bibliography"/>
@@ -4377,8 +4418,8 @@
         <w:t xml:space="preserve">McKay, A., 1932. Distribution of the coefficient of variation and the extended" t" distribution. Journal of the Royal Statistical Society 95, 695–698.</w:t>
       </w:r>
     </w:p>
-    <w:bookmarkEnd w:id="98"/>
-    <w:bookmarkStart w:id="99" w:name="ref-mesoudi2008cultural"/>
+    <w:bookmarkEnd w:id="99"/>
+    <w:bookmarkStart w:id="100" w:name="ref-mesoudi2008cultural"/>
     <w:p>
       <w:pPr>
         <w:pStyle w:val="Bibliography"/>
@@ -4387,8 +4428,8 @@
         <w:t xml:space="preserve">Mesoudi, A., O’Brien, M.J., 2008. The cultural transmission of great basin projectile-point technology i: An experimental simulation. American Antiquity 3–28.</w:t>
       </w:r>
     </w:p>
-    <w:bookmarkEnd w:id="99"/>
-    <w:bookmarkStart w:id="100" w:name="ref-miller1991asymptomatic"/>
+    <w:bookmarkEnd w:id="100"/>
+    <w:bookmarkStart w:id="101" w:name="ref-miller1991asymptomatic"/>
     <w:p>
       <w:pPr>
         <w:pStyle w:val="Bibliography"/>
@@ -4397,8 +4438,8 @@
         <w:t xml:space="preserve">Miller, R., 1991. Asymptomatic test statistics for coefficients of variation. Theor Meth 20, 2251–2262.</w:t>
       </w:r>
     </w:p>
-    <w:bookmarkEnd w:id="100"/>
-    <w:bookmarkStart w:id="101" w:name="ref-ng2006performance"/>
+    <w:bookmarkEnd w:id="101"/>
+    <w:bookmarkStart w:id="102" w:name="ref-ng2006performance"/>
     <w:p>
       <w:pPr>
         <w:pStyle w:val="Bibliography"/>
@@ -4407,8 +4448,8 @@
         <w:t xml:space="preserve">Ng, C., 2006. Performance of three methods of interval estimation of the coefficient of variation. InterStat.</w:t>
       </w:r>
     </w:p>
-    <w:bookmarkEnd w:id="101"/>
-    <w:bookmarkStart w:id="102" w:name="ref-o2017dual"/>
+    <w:bookmarkEnd w:id="102"/>
+    <w:bookmarkStart w:id="103" w:name="ref-o2017dual"/>
     <w:p>
       <w:pPr>
         <w:pStyle w:val="Bibliography"/>
@@ -4417,8 +4458,8 @@
         <w:t xml:space="preserve">O’Brien, M.J., Bentley, R.A., 2017. Dual inheritance, cultural transmission, and niche construction. The Handbook of Culture and Biology.</w:t>
       </w:r>
     </w:p>
-    <w:bookmarkEnd w:id="102"/>
-    <w:bookmarkStart w:id="103" w:name="ref-o2000applying"/>
+    <w:bookmarkEnd w:id="103"/>
+    <w:bookmarkStart w:id="104" w:name="ref-o2000applying"/>
     <w:p>
       <w:pPr>
         <w:pStyle w:val="Bibliography"/>
@@ -4427,8 +4468,8 @@
         <w:t xml:space="preserve">O’brien, M.J., Lyman, R.L., 2000. Applying evolutionary archaeology: A systematic approach. Springer Science &amp; Business Media.</w:t>
       </w:r>
     </w:p>
-    <w:bookmarkEnd w:id="103"/>
-    <w:bookmarkStart w:id="104" w:name="ref-okumura2019archaeology"/>
+    <w:bookmarkEnd w:id="104"/>
+    <w:bookmarkStart w:id="105" w:name="ref-okumura2019archaeology"/>
     <w:p>
       <w:pPr>
         <w:pStyle w:val="Bibliography"/>
@@ -4437,8 +4478,8 @@
         <w:t xml:space="preserve">Okumura, M., Araujo, A.G., 2019. Archaeology, biology, and borrowing: A critical examination of geometric morphometrics in archaeology. Journal of Archaeological Science 101, 149–158.</w:t>
       </w:r>
     </w:p>
-    <w:bookmarkEnd w:id="104"/>
-    <w:bookmarkStart w:id="105" w:name="ref-panichkitkosolkul2013confidence"/>
+    <w:bookmarkEnd w:id="105"/>
+    <w:bookmarkStart w:id="106" w:name="ref-panichkitkosolkul2013confidence"/>
     <w:p>
       <w:pPr>
         <w:pStyle w:val="Bibliography"/>
@@ -4447,8 +4488,8 @@
         <w:t xml:space="preserve">Panichkitkosolkul, W., 2013. Confidence intervals for the coefficient of variation in a normal distribution with a known population mean. Journal of Probability and Statistics 2013.</w:t>
       </w:r>
     </w:p>
-    <w:bookmarkEnd w:id="105"/>
-    <w:bookmarkStart w:id="106" w:name="ref-panichkitkosolkul2009improved"/>
+    <w:bookmarkEnd w:id="106"/>
+    <w:bookmarkStart w:id="107" w:name="ref-panichkitkosolkul2009improved"/>
     <w:p>
       <w:pPr>
         <w:pStyle w:val="Bibliography"/>
@@ -4457,8 +4498,8 @@
         <w:t xml:space="preserve">Panichkitkosolkul, W., 2009. Improved confidence intervals for a coefficient of variation of a normal distribution. Thailand statistician 7, 193–199.</w:t>
       </w:r>
     </w:p>
-    <w:bookmarkEnd w:id="106"/>
-    <w:bookmarkStart w:id="107" w:name="ref-Park_2013"/>
+    <w:bookmarkEnd w:id="107"/>
+    <w:bookmarkStart w:id="108" w:name="ref-Park_2013"/>
     <w:p>
       <w:pPr>
         <w:pStyle w:val="Bibliography"/>
@@ -4467,8 +4508,8 @@
         <w:t xml:space="preserve">Park, G., 2013. A study on the stemmed points of the late paleolithic in the korean peninsula. Yeongnam Archaeological Review 64, 39–69.</w:t>
       </w:r>
     </w:p>
-    <w:bookmarkEnd w:id="107"/>
-    <w:bookmarkStart w:id="108" w:name="ref-petvrik2018shape"/>
+    <w:bookmarkEnd w:id="108"/>
+    <w:bookmarkStart w:id="109" w:name="ref-petvrik2018shape"/>
     <w:p>
       <w:pPr>
         <w:pStyle w:val="Bibliography"/>
@@ -4477,8 +4518,8 @@
         <w:t xml:space="preserve">Petřı́k, J., Sosna, D., Prokeš, L., Štefanisko, D., Galeta, P., 2018. Shape matters: Assessing regional variation of bell beaker projectile points in central europe using geometric morphometrics. Archaeological and Anthropological Sciences 10, 893–904.</w:t>
       </w:r>
     </w:p>
-    <w:bookmarkEnd w:id="108"/>
-    <w:bookmarkStart w:id="109" w:name="ref-richerson1992cultural"/>
+    <w:bookmarkEnd w:id="109"/>
+    <w:bookmarkStart w:id="110" w:name="ref-richerson1992cultural"/>
     <w:p>
       <w:pPr>
         <w:pStyle w:val="Bibliography"/>
@@ -4487,8 +4528,8 @@
         <w:t xml:space="preserve">Richerson, P.J., Boyd, R., 1992. Cultural inheritance and evolutionary ecology. Evolutionary ecology and human behavior 61–92.</w:t>
       </w:r>
     </w:p>
-    <w:bookmarkEnd w:id="109"/>
-    <w:bookmarkStart w:id="110" w:name="ref-rivals2009new"/>
+    <w:bookmarkEnd w:id="110"/>
+    <w:bookmarkStart w:id="111" w:name="ref-rivals2009new"/>
     <w:p>
       <w:pPr>
         <w:pStyle w:val="Bibliography"/>
@@ -4497,8 +4538,8 @@
         <w:t xml:space="preserve">Rivals, F., Schulz, E., Kaiser, T.M., 2009. A new application of dental wear analyses: Estimation of duration of hominid occupations in archaeological localities. Journal of Human Evolution 56, 329–339.</w:t>
       </w:r>
     </w:p>
-    <w:bookmarkEnd w:id="110"/>
-    <w:bookmarkStart w:id="111" w:name="ref-schillinger2014copying"/>
+    <w:bookmarkEnd w:id="111"/>
+    <w:bookmarkStart w:id="112" w:name="ref-schillinger2014copying"/>
     <w:p>
       <w:pPr>
         <w:pStyle w:val="Bibliography"/>
@@ -4507,8 +4548,8 @@
         <w:t xml:space="preserve">Schillinger, K., Mesoudi, A., Lycett, S.J., 2014. Copying error and the cultural evolution of" additive" vs." Reductive" material traditions: An experimental assessment. American Antiquity 128–143.</w:t>
       </w:r>
     </w:p>
-    <w:bookmarkEnd w:id="111"/>
-    <w:bookmarkStart w:id="112" w:name="ref-schneider2012nih"/>
+    <w:bookmarkEnd w:id="112"/>
+    <w:bookmarkStart w:id="113" w:name="ref-schneider2012nih"/>
     <w:p>
       <w:pPr>
         <w:pStyle w:val="Bibliography"/>
@@ -4517,8 +4558,8 @@
         <w:t xml:space="preserve">Schneider, C.A., Rasband, W.S., Eliceiri, K.W., 2012. NIH image to ImageJ: 25 years of image analysis. Nature methods 9, 671–675.</w:t>
       </w:r>
     </w:p>
-    <w:bookmarkEnd w:id="112"/>
-    <w:bookmarkStart w:id="113" w:name="ref-selden2014advances"/>
+    <w:bookmarkEnd w:id="113"/>
+    <w:bookmarkStart w:id="114" w:name="ref-selden2014advances"/>
     <w:p>
       <w:pPr>
         <w:pStyle w:val="Bibliography"/>
@@ -4527,8 +4568,8 @@
         <w:t xml:space="preserve">Selden, R.Z., Perttula, T.K., O’Brien, M.J., 2014. Advances in documentation, digital curation, virtual exhibition, and a test of 3D geometric morphometrics: A case study of the vanderpool vessels from the ancestral caddo territory. Advances in Archaeological Practice 2, 64–79.</w:t>
       </w:r>
     </w:p>
-    <w:bookmarkEnd w:id="113"/>
-    <w:bookmarkStart w:id="114" w:name="ref-seong2015diversity"/>
+    <w:bookmarkEnd w:id="114"/>
+    <w:bookmarkStart w:id="115" w:name="ref-seong2015diversity"/>
     <w:p>
       <w:pPr>
         <w:pStyle w:val="Bibliography"/>
@@ -4537,8 +4578,8 @@
         <w:t xml:space="preserve">Seong, C., 2015. Diversity of lithic assemblages and evolution of late palaeolithic culture in korea. Asian Perspectives 91–112.</w:t>
       </w:r>
     </w:p>
-    <w:bookmarkEnd w:id="114"/>
-    <w:bookmarkStart w:id="115" w:name="ref-seong2009emergence"/>
+    <w:bookmarkEnd w:id="115"/>
+    <w:bookmarkStart w:id="116" w:name="ref-seong2009emergence"/>
     <w:p>
       <w:pPr>
         <w:pStyle w:val="Bibliography"/>
@@ -4547,8 +4588,8 @@
         <w:t xml:space="preserve">Seong, C., 2009. Emergence of a blade industry and evolution of late paleolithic technology in the republic of korea. Journal of Anthropological Research 65, 417–451.</w:t>
       </w:r>
     </w:p>
-    <w:bookmarkEnd w:id="115"/>
-    <w:bookmarkStart w:id="116" w:name="ref-seong2008tanged"/>
+    <w:bookmarkEnd w:id="116"/>
+    <w:bookmarkStart w:id="117" w:name="ref-seong2008tanged"/>
     <w:p>
       <w:pPr>
         <w:pStyle w:val="Bibliography"/>
@@ -4557,8 +4598,8 @@
         <w:t xml:space="preserve">Seong, C., 2008. Tanged points, microblades and late palaeolithic hunting in korea. Antiquity 82, 871–883.</w:t>
       </w:r>
     </w:p>
-    <w:bookmarkEnd w:id="116"/>
-    <w:bookmarkStart w:id="117" w:name="ref-seong2006structure"/>
+    <w:bookmarkEnd w:id="117"/>
+    <w:bookmarkStart w:id="118" w:name="ref-seong2006structure"/>
     <w:p>
       <w:pPr>
         <w:pStyle w:val="Bibliography"/>
@@ -4567,8 +4608,8 @@
         <w:t xml:space="preserve">Seong, C., 2006. Structure and evolution of late paleolithic assemblages in korea. Journal of the Korean Archaeological Society 59, 4–39.</w:t>
       </w:r>
     </w:p>
-    <w:bookmarkEnd w:id="117"/>
-    <w:bookmarkStart w:id="118" w:name="ref-sharma1994asymptotic"/>
+    <w:bookmarkEnd w:id="118"/>
+    <w:bookmarkStart w:id="119" w:name="ref-sharma1994asymptotic"/>
     <w:p>
       <w:pPr>
         <w:pStyle w:val="Bibliography"/>
@@ -4577,8 +4618,8 @@
         <w:t xml:space="preserve">Sharma, K., Krishna, H., 1994. Asymptotic sampling distribution of inverse coefficient-of-variation and its applications. IEEE Transactions on Reliability 43, 630–633.</w:t>
       </w:r>
     </w:p>
-    <w:bookmarkEnd w:id="118"/>
-    <w:bookmarkStart w:id="119" w:name="ref-shi2005chromosome"/>
+    <w:bookmarkEnd w:id="119"/>
+    <w:bookmarkStart w:id="120" w:name="ref-shi2005chromosome"/>
     <w:p>
       <w:pPr>
         <w:pStyle w:val="Bibliography"/>
@@ -4587,8 +4628,8 @@
         <w:t xml:space="preserve">Shi, H., Dong, Y., Wen, B., Xiao, C.-J., Underhill, P.A., Shen, P., Chakraborty, R., Jin, L., Su, B., 2005. Y-chromosome evidence of southern origin of the east asian–specific haplogroup O3-M122. The American Journal of Human Genetics 77, 408–419.</w:t>
       </w:r>
     </w:p>
-    <w:bookmarkEnd w:id="119"/>
-    <w:bookmarkStart w:id="120" w:name="ref-suarez2019life"/>
+    <w:bookmarkEnd w:id="120"/>
+    <w:bookmarkStart w:id="121" w:name="ref-suarez2019life"/>
     <w:p>
       <w:pPr>
         <w:pStyle w:val="Bibliography"/>
@@ -4597,8 +4638,8 @@
         <w:t xml:space="preserve">Suárez, R., Cardillo, M., 2019. Life history or stylistic variation? A geometric morphometric method for evaluation of fishtail point variability. Journal of Archaeological Science: Reports 27, 101997.</w:t>
       </w:r>
     </w:p>
-    <w:bookmarkEnd w:id="120"/>
-    <w:bookmarkStart w:id="121" w:name="ref-thulman2012discriminating"/>
+    <w:bookmarkEnd w:id="121"/>
+    <w:bookmarkStart w:id="122" w:name="ref-thulman2012discriminating"/>
     <w:p>
       <w:pPr>
         <w:pStyle w:val="Bibliography"/>
@@ -4607,8 +4648,8 @@
         <w:t xml:space="preserve">Thulman, D.K., 2012. Discriminating paleoindian point types from florida using landmark geometric morphometrics. Journal of Archaeological Science 39, 1599–1607.</w:t>
       </w:r>
     </w:p>
-    <w:bookmarkEnd w:id="121"/>
-    <w:bookmarkStart w:id="122" w:name="ref-toebe2018sample"/>
+    <w:bookmarkEnd w:id="122"/>
+    <w:bookmarkStart w:id="123" w:name="ref-toebe2018sample"/>
     <w:p>
       <w:pPr>
         <w:pStyle w:val="Bibliography"/>
@@ -4623,8 +4664,8 @@
         <w:t xml:space="preserve">ncias 90, 1705–1715.</w:t>
       </w:r>
     </w:p>
-    <w:bookmarkEnd w:id="122"/>
-    <w:bookmarkStart w:id="123" w:name="ref-vangel1996confidence"/>
+    <w:bookmarkEnd w:id="123"/>
+    <w:bookmarkStart w:id="124" w:name="ref-vangel1996confidence"/>
     <w:p>
       <w:pPr>
         <w:pStyle w:val="Bibliography"/>
@@ -4633,8 +4674,8 @@
         <w:t xml:space="preserve">Vangel, M.G., 1996. Confidence intervals for a normal coefficient of variation. The American Statistician 50, 21–26.</w:t>
       </w:r>
     </w:p>
-    <w:bookmarkEnd w:id="123"/>
-    <w:bookmarkStart w:id="124" w:name="ref-vanpool2011quantitative"/>
+    <w:bookmarkEnd w:id="124"/>
+    <w:bookmarkStart w:id="125" w:name="ref-vanpool2011quantitative"/>
     <w:p>
       <w:pPr>
         <w:pStyle w:val="Bibliography"/>
@@ -4643,8 +4684,8 @@
         <w:t xml:space="preserve">VanPool, T.L., Leonard, R.D., 2011. Quantitative analysis in archaeology. John Wiley &amp; Sons.</w:t>
       </w:r>
     </w:p>
-    <w:bookmarkEnd w:id="124"/>
-    <w:bookmarkStart w:id="125" w:name="ref-wierer2013variability"/>
+    <w:bookmarkEnd w:id="125"/>
+    <w:bookmarkStart w:id="126" w:name="ref-wierer2013variability"/>
     <w:p>
       <w:pPr>
         <w:pStyle w:val="Bibliography"/>
@@ -4653,14 +4694,14 @@
         <w:t xml:space="preserve">Wierer, U., 2013. Variability and standardization: The early gravettian lithic complex of grotta paglicci, southern italy. Quaternary International 288, 215–238.</w:t>
       </w:r>
     </w:p>
-    <w:bookmarkEnd w:id="125"/>
     <w:bookmarkEnd w:id="126"/>
+    <w:bookmarkEnd w:id="127"/>
     <w:p>
       <w:r>
         <w:br w:type="page"/>
       </w:r>
     </w:p>
-    <w:bookmarkStart w:id="127" w:name="colophon"/>
+    <w:bookmarkStart w:id="128" w:name="colophon"/>
     <w:p>
       <w:pPr>
         <w:pStyle w:val="Heading3"/>
@@ -4674,7 +4715,7 @@
         <w:pStyle w:val="FirstParagraph"/>
       </w:pPr>
       <w:r>
-        <w:t xml:space="preserve">This report was generated on 2022-08-28 12:11:35 using the following computational environment and dependencies:</w:t>
+        <w:t xml:space="preserve">This report was generated on 2022-08-28 13:42:46 using the following computational environment and dependencies:</w:t>
       </w:r>
     </w:p>
     <w:p>
@@ -5922,11 +5963,11 @@
         <w:rPr>
           <w:rStyle w:val="VerbatimChar"/>
         </w:rPr>
-        <w:t xml:space="preserve">Head:     [e53f155] 2022-08-25: commit to merge/pull</w:t>
-      </w:r>
-    </w:p>
-    <w:bookmarkEnd w:id="127"/>
+        <w:t xml:space="preserve">Head:     [54baf98] 2022-08-28: add credit authorship</w:t>
+      </w:r>
+    </w:p>
     <w:bookmarkEnd w:id="128"/>
+    <w:bookmarkEnd w:id="129"/>
     <w:sectPr>
       <w:pgSz w:h="15840" w:w="12240"/>
       <w:pgMar w:bottom="1440" w:footer="720" w:gutter="0" w:header="720" w:left="1440" w:right="1440" w:top="1440"/>

</xml_diff>